<commit_message>
Update MémoireITU-FALIMANANTSOA Ny Ando VoninAla.docx
</commit_message>
<xml_diff>
--- a/MémoireITU-FALIMANANTSOA Ny Ando VoninAla.docx
+++ b/MémoireITU-FALIMANANTSOA Ny Ando VoninAla.docx
@@ -385,8 +385,19 @@
         <w:rPr/>
       </w:pPr>
       <w:r>
-        <w:rPr/>
-        <w:t>Septembre 2023</w:t>
+        <w:rPr>
+          <w:rFonts w:eastAsia="Times New Roman" w:cs="Times New Roman"/>
+          <w:color w:val="auto"/>
+          <w:kern w:val="0"/>
+          <w:sz w:val="24"/>
+          <w:szCs w:val="20"/>
+          <w:lang w:val="fr-CA" w:eastAsia="fr-FR" w:bidi="ar-SA"/>
+        </w:rPr>
+        <w:t>Novembre</w:t>
+      </w:r>
+      <w:r>
+        <w:rPr/>
+        <w:t xml:space="preserve"> 2023</w:t>
       </w:r>
     </w:p>
     <w:p>
@@ -1824,12 +1835,219 @@
         <w:pStyle w:val="Indexdesfigures1"/>
         <w:rPr/>
       </w:pPr>
+      <w:hyperlink w:anchor="Figure!23|sequence">
+        <w:r>
+          <w:rPr>
+            <w:rStyle w:val="Sautdindex"/>
+            <w:i w:val="false"/>
+            <w:iCs w:val="false"/>
+          </w:rPr>
+          <w:t>Figure 23: Historique de pronostics par match</w:t>
+        </w:r>
+        <w:r>
+          <w:rPr>
+            <w:rStyle w:val="Sautdindex"/>
+          </w:rPr>
+          <w:tab/>
+          <w:t>23</w:t>
+        </w:r>
+      </w:hyperlink>
+    </w:p>
+    <w:p>
+      <w:pPr>
+        <w:pStyle w:val="Indexdesfigures1"/>
+        <w:rPr/>
+      </w:pPr>
+      <w:hyperlink w:anchor="Figure!24|sequence">
+        <w:r>
+          <w:rPr>
+            <w:rStyle w:val="Sautdindex"/>
+            <w:i w:val="false"/>
+            <w:iCs w:val="false"/>
+          </w:rPr>
+          <w:t>Figure 24: Classement des résultats</w:t>
+        </w:r>
+        <w:r>
+          <w:rPr>
+            <w:rStyle w:val="Sautdindex"/>
+          </w:rPr>
+          <w:tab/>
+          <w:t>24</w:t>
+        </w:r>
+      </w:hyperlink>
+    </w:p>
+    <w:p>
+      <w:pPr>
+        <w:pStyle w:val="Indexdesfigures1"/>
+        <w:rPr/>
+      </w:pPr>
+      <w:hyperlink w:anchor="Figure!25|sequence">
+        <w:r>
+          <w:rPr>
+            <w:rStyle w:val="Sautdindex"/>
+            <w:i w:val="false"/>
+            <w:iCs w:val="false"/>
+          </w:rPr>
+          <w:t>Figure 25: Affichage résultat d’un match côté utilisateur</w:t>
+        </w:r>
+        <w:r>
+          <w:rPr>
+            <w:rStyle w:val="Sautdindex"/>
+          </w:rPr>
+          <w:tab/>
+          <w:t>24</w:t>
+        </w:r>
+      </w:hyperlink>
+    </w:p>
+    <w:p>
+      <w:pPr>
+        <w:pStyle w:val="Indexdesfigures1"/>
+        <w:rPr/>
+      </w:pPr>
+      <w:hyperlink w:anchor="Figure!26|sequence">
+        <w:r>
+          <w:rPr>
+            <w:rStyle w:val="Sautdindex"/>
+            <w:i w:val="false"/>
+            <w:iCs w:val="false"/>
+          </w:rPr>
+          <w:t>Figure 26: Affichage du classement côté utilisateur</w:t>
+        </w:r>
+        <w:r>
+          <w:rPr>
+            <w:rStyle w:val="Sautdindex"/>
+          </w:rPr>
+          <w:tab/>
+          <w:t>25</w:t>
+        </w:r>
+      </w:hyperlink>
+    </w:p>
+    <w:p>
+      <w:pPr>
+        <w:pStyle w:val="Indexdesfigures1"/>
+        <w:rPr/>
+      </w:pPr>
+      <w:hyperlink w:anchor="Figure!27|sequence">
+        <w:r>
+          <w:rPr>
+            <w:rStyle w:val="Sautdindex"/>
+            <w:i w:val="false"/>
+            <w:iCs w:val="false"/>
+          </w:rPr>
+          <w:t>Figure 27: Répartition de la cagnotte</w:t>
+        </w:r>
+        <w:r>
+          <w:rPr>
+            <w:rStyle w:val="Sautdindex"/>
+          </w:rPr>
+          <w:tab/>
+          <w:t>25</w:t>
+        </w:r>
+      </w:hyperlink>
+    </w:p>
+    <w:p>
+      <w:pPr>
+        <w:pStyle w:val="Indexdesfigures1"/>
+        <w:rPr/>
+      </w:pPr>
+      <w:hyperlink w:anchor="Figure!28|sequence">
+        <w:r>
+          <w:rPr>
+            <w:rStyle w:val="Sautdindex"/>
+            <w:i w:val="false"/>
+            <w:iCs w:val="false"/>
+          </w:rPr>
+          <w:t>Figure 28: Evolution de la cagnotte d’un tournoi</w:t>
+        </w:r>
+        <w:r>
+          <w:rPr>
+            <w:rStyle w:val="Sautdindex"/>
+          </w:rPr>
+          <w:tab/>
+          <w:t>27</w:t>
+        </w:r>
+      </w:hyperlink>
+    </w:p>
+    <w:p>
+      <w:pPr>
+        <w:pStyle w:val="Indexdesfigures1"/>
+        <w:rPr/>
+      </w:pPr>
+      <w:hyperlink w:anchor="Figure!29|sequence">
+        <w:r>
+          <w:rPr>
+            <w:rStyle w:val="Sautdindex"/>
+            <w:i w:val="false"/>
+            <w:iCs w:val="false"/>
+          </w:rPr>
+          <w:t>Figure 29: Statistiques de participation par type de tournoi</w:t>
+        </w:r>
+        <w:r>
+          <w:rPr>
+            <w:rStyle w:val="Sautdindex"/>
+          </w:rPr>
+          <w:tab/>
+          <w:t>28</w:t>
+        </w:r>
+      </w:hyperlink>
+    </w:p>
+    <w:p>
+      <w:pPr>
+        <w:pStyle w:val="Indexdesfigures1"/>
+        <w:rPr/>
+      </w:pPr>
+      <w:hyperlink w:anchor="Figure!30|sequence">
+        <w:r>
+          <w:rPr>
+            <w:rStyle w:val="Sautdindex"/>
+            <w:i w:val="false"/>
+            <w:iCs w:val="false"/>
+          </w:rPr>
+          <w:t>Figure 30: Statistiques du nombre de tournois remportés par utilisateur</w:t>
+        </w:r>
+        <w:r>
+          <w:rPr>
+            <w:rStyle w:val="Sautdindex"/>
+          </w:rPr>
+          <w:tab/>
+          <w:t>28</w:t>
+        </w:r>
+      </w:hyperlink>
+    </w:p>
+    <w:p>
+      <w:pPr>
+        <w:pStyle w:val="Indexdesfigures1"/>
+        <w:rPr/>
+      </w:pPr>
+      <w:hyperlink w:anchor="Figure!31|sequence">
+        <w:r>
+          <w:rPr>
+            <w:rStyle w:val="Sautdindex"/>
+            <w:i w:val="false"/>
+            <w:iCs w:val="false"/>
+          </w:rPr>
+          <w:t>Figure 31: Statistiques financières de l’utilisateur</w:t>
+        </w:r>
+        <w:r>
+          <w:rPr>
+            <w:rStyle w:val="Sautdindex"/>
+          </w:rPr>
+          <w:tab/>
+          <w:t>29</w:t>
+        </w:r>
+      </w:hyperlink>
+    </w:p>
+    <w:p>
+      <w:pPr>
+        <w:pStyle w:val="Indexdesfigures1"/>
+        <w:rPr/>
+      </w:pPr>
       <w:hyperlink w:anchor="Figure!22|sequence">
         <w:r>
           <w:rPr>
             <w:rStyle w:val="Sautdindex"/>
           </w:rPr>
-          <w:t>Figure 23: Extrait de code source commenté</w:t>
+          <w:t>Figure 32: Extrait de code source commenté</w:t>
           <w:tab/>
           <w:t>i</w:t>
         </w:r>
@@ -2844,7 +3062,7 @@
     <w:p>
       <w:pPr>
         <w:pStyle w:val="Normal"/>
-        <w:spacing w:lineRule="auto" w:line="240"/>
+        <w:spacing w:lineRule="auto" w:line="360"/>
         <w:jc w:val="left"/>
         <w:rPr>
           <w:sz w:val="24"/>
@@ -3481,7 +3699,55 @@
           <w:sz w:val="24"/>
           <w:szCs w:val="24"/>
         </w:rPr>
-        <w:t>Afin d’être efficace et organisé dans le développement du site, nous avons adopté l’architecture MVC, une façon d’organiser le code source en trois parties distinctes : le modèle, la vue et le contrôleur.</w:t>
+        <w:t xml:space="preserve">Afin d’être efficace et organisé dans le développement du site, nous avons adopté l’architecture MVC, une façon d’organiser le code source en trois parties distinctes : le </w:t>
+      </w:r>
+      <w:r>
+        <w:rPr>
+          <w:b w:val="false"/>
+          <w:sz w:val="24"/>
+          <w:szCs w:val="24"/>
+        </w:rPr>
+        <w:t>M</w:t>
+      </w:r>
+      <w:r>
+        <w:rPr>
+          <w:b w:val="false"/>
+          <w:sz w:val="24"/>
+          <w:szCs w:val="24"/>
+        </w:rPr>
+        <w:t xml:space="preserve">odèle, la </w:t>
+      </w:r>
+      <w:r>
+        <w:rPr>
+          <w:b w:val="false"/>
+          <w:sz w:val="24"/>
+          <w:szCs w:val="24"/>
+        </w:rPr>
+        <w:t>V</w:t>
+      </w:r>
+      <w:r>
+        <w:rPr>
+          <w:b w:val="false"/>
+          <w:sz w:val="24"/>
+          <w:szCs w:val="24"/>
+        </w:rPr>
+        <w:t xml:space="preserve">ue et le </w:t>
+      </w:r>
+      <w:r>
+        <w:rPr>
+          <w:b w:val="false"/>
+          <w:sz w:val="24"/>
+          <w:szCs w:val="24"/>
+        </w:rPr>
+        <w:t>C</w:t>
+      </w:r>
+      <w:r>
+        <w:rPr>
+          <w:b w:val="false"/>
+          <w:sz w:val="24"/>
+          <w:szCs w:val="24"/>
+        </w:rPr>
+        <w:t>ontrôleur.</w:t>
       </w:r>
     </w:p>
     <w:p>
@@ -5162,6 +5428,41 @@
         </w:rPr>
         <w:tab/>
         <w:t>Si le trigramme est confirmé et qu’aucun correspondant n’existe encore sur la plateforme, les informations de l’utilisateur sont récupérées, et un mot de passe temporaire est généré puis envoyé par e-mail. L’utilisateur sera ensuite redirigé vers une page de réinitialisation de mot de passe.</w:t>
+      </w:r>
+    </w:p>
+    <w:p>
+      <w:pPr>
+        <w:pStyle w:val="Para"/>
+        <w:ind w:left="0" w:right="0" w:hanging="0"/>
+        <w:jc w:val="left"/>
+        <w:rPr>
+          <w:rFonts w:eastAsia="Times New Roman" w:cs="Times New Roman"/>
+          <w:b w:val="false"/>
+          <w:b w:val="false"/>
+          <w:bCs w:val="false"/>
+          <w:i w:val="false"/>
+          <w:i w:val="false"/>
+          <w:iCs w:val="false"/>
+          <w:color w:val="auto"/>
+          <w:kern w:val="0"/>
+          <w:sz w:val="24"/>
+          <w:szCs w:val="24"/>
+          <w:lang w:val="fr-CA" w:eastAsia="fr-FR" w:bidi="ar-SA"/>
+        </w:rPr>
+      </w:pPr>
+      <w:r>
+        <w:rPr>
+          <w:rFonts w:eastAsia="Times New Roman" w:cs="Times New Roman"/>
+          <w:b w:val="false"/>
+          <w:bCs w:val="false"/>
+          <w:i w:val="false"/>
+          <w:iCs w:val="false"/>
+          <w:color w:val="auto"/>
+          <w:kern w:val="0"/>
+          <w:sz w:val="24"/>
+          <w:szCs w:val="24"/>
+          <w:lang w:val="fr-CA" w:eastAsia="fr-FR" w:bidi="ar-SA"/>
+        </w:rPr>
       </w:r>
     </w:p>
     <w:p>
@@ -8187,6 +8488,28 @@
     </w:p>
     <w:p>
       <w:pPr>
+        <w:pStyle w:val="Para"/>
+        <w:jc w:val="left"/>
+        <w:rPr>
+          <w:b w:val="false"/>
+          <w:b w:val="false"/>
+          <w:bCs w:val="false"/>
+          <w:sz w:val="24"/>
+          <w:szCs w:val="24"/>
+        </w:rPr>
+      </w:pPr>
+      <w:r>
+        <w:rPr>
+          <w:b w:val="false"/>
+          <w:bCs w:val="false"/>
+          <w:sz w:val="24"/>
+          <w:szCs w:val="24"/>
+        </w:rPr>
+        <w:t>Le système de calcul des points récompense la précision des prédictions des participants. Lors de l’inscription, les utilisateurs font des prédictions sur les deux équipes finalistes, et s’ils sont exacts lorsque l’administrateur ajoute le match final, ils gagnent 50 points supplémentaires. En ce qui concerne les prédictions par match, l’administrateur détermine le nombre de points à gagner pour une prédiction correcte de l’équipe gagnante, ainsi que le nombre de points gagnés en cas de prédiction exacte du score. Ces paramètres de points permettent de définir les récompenses en fonction de la précision des prévisions des participants.</w:t>
+      </w:r>
+    </w:p>
+    <w:p>
+      <w:pPr>
         <w:pStyle w:val="Titre5"/>
         <w:jc w:val="left"/>
         <w:rPr>
@@ -8222,11 +8545,1173 @@
     </w:p>
     <w:p>
       <w:pPr>
-        <w:pStyle w:val="Titre4"/>
+        <w:pStyle w:val="Titre6"/>
         <w:jc w:val="left"/>
         <w:rPr>
           <w:rFonts w:ascii="Times New Roman" w:hAnsi="Times New Roman" w:eastAsia="Times New Roman" w:cs="Times New Roman"/>
           <w:b/>
+          <w:b/>
+          <w:bCs/>
+          <w:i w:val="false"/>
+          <w:i w:val="false"/>
+          <w:iCs w:val="false"/>
+          <w:color w:val="auto"/>
+          <w:kern w:val="0"/>
+          <w:sz w:val="28"/>
+          <w:szCs w:val="28"/>
+          <w:lang w:val="fr-CA" w:eastAsia="fr-FR" w:bidi="ar-SA"/>
+        </w:rPr>
+      </w:pPr>
+      <w:r>
+        <w:rPr>
+          <w:rFonts w:eastAsia="Times New Roman" w:cs="Times New Roman"/>
+          <w:b/>
+          <w:bCs/>
+          <w:i w:val="false"/>
+          <w:iCs w:val="false"/>
+          <w:color w:val="auto"/>
+          <w:kern w:val="0"/>
+          <w:sz w:val="28"/>
+          <w:szCs w:val="28"/>
+          <w:lang w:val="fr-CA" w:eastAsia="fr-FR" w:bidi="ar-SA"/>
+        </w:rPr>
+        <w:t>Côté administrateur</w:t>
+      </w:r>
+    </w:p>
+    <w:p>
+      <w:pPr>
+        <w:pStyle w:val="Normal"/>
+        <w:jc w:val="left"/>
+        <w:rPr>
+          <w:rFonts w:ascii="Times New Roman" w:hAnsi="Times New Roman" w:eastAsia="Times New Roman" w:cs="Times New Roman"/>
+          <w:b/>
+          <w:b/>
+          <w:bCs/>
+          <w:i w:val="false"/>
+          <w:i w:val="false"/>
+          <w:iCs w:val="false"/>
+          <w:color w:val="auto"/>
+          <w:kern w:val="0"/>
+          <w:sz w:val="28"/>
+          <w:szCs w:val="28"/>
+          <w:lang w:val="fr-CA" w:eastAsia="fr-FR" w:bidi="ar-SA"/>
+        </w:rPr>
+      </w:pPr>
+      <w:r>
+        <w:rPr>
+          <w:rFonts w:eastAsia="Times New Roman" w:cs="Times New Roman"/>
+          <w:b/>
+          <w:bCs/>
+          <w:i w:val="false"/>
+          <w:iCs w:val="false"/>
+          <w:color w:val="auto"/>
+          <w:kern w:val="0"/>
+          <w:sz w:val="28"/>
+          <w:szCs w:val="28"/>
+          <w:lang w:val="fr-CA" w:eastAsia="fr-FR" w:bidi="ar-SA"/>
+        </w:rPr>
+        <w:tab/>
+      </w:r>
+      <w:r>
+        <w:rPr>
+          <w:rFonts w:eastAsia="Times New Roman" w:cs="Times New Roman"/>
+          <w:b w:val="false"/>
+          <w:bCs w:val="false"/>
+          <w:i w:val="false"/>
+          <w:iCs w:val="false"/>
+          <w:color w:val="auto"/>
+          <w:kern w:val="0"/>
+          <w:sz w:val="24"/>
+          <w:szCs w:val="24"/>
+          <w:lang w:val="fr-CA" w:eastAsia="fr-FR" w:bidi="ar-SA"/>
+        </w:rPr>
+        <w:t>L’insertion des résultats de matchs suit un protocole standard, garantissant l’intégrité du processus  pour tous les types de tournois. Un délai est prévu pour prendre en compte d’éventuelles prolongations, de manière à éviter toute alternative de fraude ou de manipulation des résultats en cours de jeu.</w:t>
+      </w:r>
+    </w:p>
+    <w:p>
+      <w:pPr>
+        <w:pStyle w:val="Normal"/>
+        <w:jc w:val="left"/>
+        <w:rPr>
+          <w:rFonts w:ascii="Times New Roman" w:hAnsi="Times New Roman" w:eastAsia="Times New Roman" w:cs="Times New Roman"/>
+          <w:b/>
+          <w:b/>
+          <w:bCs/>
+          <w:i w:val="false"/>
+          <w:i w:val="false"/>
+          <w:iCs w:val="false"/>
+          <w:color w:val="auto"/>
+          <w:kern w:val="0"/>
+          <w:sz w:val="28"/>
+          <w:szCs w:val="28"/>
+          <w:lang w:val="fr-CA" w:eastAsia="fr-FR" w:bidi="ar-SA"/>
+        </w:rPr>
+      </w:pPr>
+      <w:r>
+        <w:rPr>
+          <w:rFonts w:eastAsia="Times New Roman" w:cs="Times New Roman"/>
+          <w:b w:val="false"/>
+          <w:bCs w:val="false"/>
+          <w:i w:val="false"/>
+          <w:iCs w:val="false"/>
+          <w:color w:val="auto"/>
+          <w:kern w:val="0"/>
+          <w:sz w:val="24"/>
+          <w:szCs w:val="24"/>
+          <w:lang w:val="fr-CA" w:eastAsia="fr-FR" w:bidi="ar-SA"/>
+        </w:rPr>
+        <w:tab/>
+        <w:t>Prenons comme exemple le match de football qui dure généralement 90 minutes, une marge de 30 minutes est prévue en cas de prolongations. Cela signifie que le résultat de ce match ne peut être inséré dans le système qu’après 120 minutes à partir du début du match.</w:t>
+      </w:r>
+    </w:p>
+    <w:p>
+      <w:pPr>
+        <w:pStyle w:val="Normal"/>
+        <w:jc w:val="left"/>
+        <w:rPr>
+          <w:rFonts w:ascii="Times New Roman" w:hAnsi="Times New Roman" w:eastAsia="Times New Roman" w:cs="Times New Roman"/>
+          <w:b/>
+          <w:b/>
+          <w:bCs/>
+          <w:i w:val="false"/>
+          <w:i w:val="false"/>
+          <w:iCs w:val="false"/>
+          <w:color w:val="auto"/>
+          <w:kern w:val="0"/>
+          <w:sz w:val="28"/>
+          <w:szCs w:val="28"/>
+          <w:lang w:val="fr-CA" w:eastAsia="fr-FR" w:bidi="ar-SA"/>
+        </w:rPr>
+      </w:pPr>
+      <w:r>
+        <w:rPr>
+          <w:rFonts w:eastAsia="Times New Roman" w:cs="Times New Roman"/>
+          <w:b w:val="false"/>
+          <w:bCs w:val="false"/>
+          <w:i w:val="false"/>
+          <w:iCs w:val="false"/>
+          <w:color w:val="auto"/>
+          <w:kern w:val="0"/>
+          <w:sz w:val="24"/>
+          <w:szCs w:val="24"/>
+          <w:lang w:val="fr-CA" w:eastAsia="fr-FR" w:bidi="ar-SA"/>
+        </w:rPr>
+        <w:tab/>
+        <w:t>Cette approche assure une équité dans le processus de saisie des résultats pour tous les participants, contribuant ainsi à maintenir un environnement de pronostic transparent et et équitable.</w:t>
+      </w:r>
+    </w:p>
+    <w:p>
+      <w:pPr>
+        <w:pStyle w:val="Normal"/>
+        <w:jc w:val="left"/>
+        <w:rPr>
+          <w:rFonts w:ascii="Times New Roman" w:hAnsi="Times New Roman" w:eastAsia="Times New Roman" w:cs="Times New Roman"/>
+          <w:b/>
+          <w:b/>
+          <w:bCs/>
+          <w:i w:val="false"/>
+          <w:i w:val="false"/>
+          <w:iCs w:val="false"/>
+          <w:color w:val="auto"/>
+          <w:kern w:val="0"/>
+          <w:sz w:val="28"/>
+          <w:szCs w:val="28"/>
+          <w:lang w:val="fr-CA" w:eastAsia="fr-FR" w:bidi="ar-SA"/>
+        </w:rPr>
+      </w:pPr>
+      <w:r>
+        <w:rPr>
+          <w:rFonts w:eastAsia="Times New Roman" w:cs="Times New Roman"/>
+          <w:b w:val="false"/>
+          <w:bCs w:val="false"/>
+          <w:i w:val="false"/>
+          <w:iCs w:val="false"/>
+          <w:color w:val="auto"/>
+          <w:kern w:val="0"/>
+          <w:sz w:val="24"/>
+          <w:szCs w:val="24"/>
+          <w:lang w:val="fr-CA" w:eastAsia="fr-FR" w:bidi="ar-SA"/>
+        </w:rPr>
+        <w:tab/>
+        <w:t>Une fois que le résultat d’un match est inséré, l’administrateur a la possibilité de consulter l’historique des pronostics pour ce match, y compris les points obtenus par les participants pour leurs pronostics.</w:t>
+      </w:r>
+    </w:p>
+    <w:p>
+      <w:pPr>
+        <w:pStyle w:val="Para"/>
+        <w:ind w:left="1429" w:right="0" w:hanging="0"/>
+        <w:jc w:val="left"/>
+        <w:rPr>
+          <w:b/>
+          <w:b/>
+          <w:bCs/>
+          <w:sz w:val="24"/>
+          <w:szCs w:val="24"/>
+        </w:rPr>
+      </w:pPr>
+      <w:r>
+        <w:drawing>
+          <wp:anchor behindDoc="0" distT="0" distB="0" distL="0" distR="0" simplePos="0" locked="0" layoutInCell="0" allowOverlap="1" relativeHeight="26">
+            <wp:simplePos x="0" y="0"/>
+            <wp:positionH relativeFrom="column">
+              <wp:align>center</wp:align>
+            </wp:positionH>
+            <wp:positionV relativeFrom="paragraph">
+              <wp:posOffset>635</wp:posOffset>
+            </wp:positionV>
+            <wp:extent cx="5579110" cy="2614930"/>
+            <wp:effectExtent l="0" t="0" r="0" b="0"/>
+            <wp:wrapSquare wrapText="largest"/>
+            <wp:docPr id="24" name="Image21" descr=""/>
+            <wp:cNvGraphicFramePr>
+              <a:graphicFrameLocks xmlns:a="http://schemas.openxmlformats.org/drawingml/2006/main" noChangeAspect="1"/>
+            </wp:cNvGraphicFramePr>
+            <a:graphic xmlns:a="http://schemas.openxmlformats.org/drawingml/2006/main">
+              <a:graphicData uri="http://schemas.openxmlformats.org/drawingml/2006/picture">
+                <pic:pic xmlns:pic="http://schemas.openxmlformats.org/drawingml/2006/picture">
+                  <pic:nvPicPr>
+                    <pic:cNvPr id="24" name="Image21" descr=""/>
+                    <pic:cNvPicPr>
+                      <a:picLocks noChangeAspect="1" noChangeArrowheads="1"/>
+                    </pic:cNvPicPr>
+                  </pic:nvPicPr>
+                  <pic:blipFill>
+                    <a:blip r:embed="rId29"/>
+                    <a:stretch>
+                      <a:fillRect/>
+                    </a:stretch>
+                  </pic:blipFill>
+                  <pic:spPr bwMode="auto">
+                    <a:xfrm>
+                      <a:off x="0" y="0"/>
+                      <a:ext cx="5579110" cy="2614930"/>
+                    </a:xfrm>
+                    <a:prstGeom prst="rect">
+                      <a:avLst/>
+                    </a:prstGeom>
+                  </pic:spPr>
+                </pic:pic>
+              </a:graphicData>
+            </a:graphic>
+          </wp:anchor>
+        </w:drawing>
+      </w:r>
+      <w:r>
+        <w:rPr>
+          <w:rFonts w:eastAsia="Times New Roman" w:cs="Times New Roman"/>
+          <w:b w:val="false"/>
+          <w:bCs w:val="false"/>
+          <w:i w:val="false"/>
+          <w:iCs w:val="false"/>
+          <w:color w:val="auto"/>
+          <w:kern w:val="0"/>
+          <w:sz w:val="24"/>
+          <w:szCs w:val="24"/>
+          <w:lang w:val="fr-CA" w:eastAsia="fr-FR" w:bidi="ar-SA"/>
+        </w:rPr>
+        <w:t xml:space="preserve">Figure </w:t>
+      </w:r>
+      <w:r>
+        <w:rPr>
+          <w:rFonts w:eastAsia="Times New Roman" w:cs="Times New Roman"/>
+          <w:b w:val="false"/>
+          <w:bCs w:val="false"/>
+          <w:i w:val="false"/>
+          <w:iCs w:val="false"/>
+          <w:color w:val="auto"/>
+          <w:kern w:val="0"/>
+          <w:sz w:val="24"/>
+          <w:szCs w:val="24"/>
+          <w:lang w:val="fr-CA" w:eastAsia="fr-FR" w:bidi="ar-SA"/>
+        </w:rPr>
+        <w:fldChar w:fldCharType="begin"/>
+      </w:r>
+      <w:r>
+        <w:rPr>
+          <w:sz w:val="24"/>
+          <w:i w:val="false"/>
+          <w:b w:val="false"/>
+          <w:kern w:val="0"/>
+          <w:szCs w:val="24"/>
+          <w:iCs w:val="false"/>
+          <w:bCs w:val="false"/>
+          <w:rFonts w:eastAsia="Times New Roman" w:cs="Times New Roman"/>
+          <w:color w:val="auto"/>
+          <w:lang w:val="fr-CA" w:eastAsia="fr-FR" w:bidi="ar-SA"/>
+        </w:rPr>
+        <w:instrText> SEQ Figure \* ARABIC </w:instrText>
+      </w:r>
+      <w:r>
+        <w:rPr>
+          <w:sz w:val="24"/>
+          <w:i w:val="false"/>
+          <w:b w:val="false"/>
+          <w:kern w:val="0"/>
+          <w:szCs w:val="24"/>
+          <w:iCs w:val="false"/>
+          <w:bCs w:val="false"/>
+          <w:rFonts w:eastAsia="Times New Roman" w:cs="Times New Roman"/>
+          <w:color w:val="auto"/>
+          <w:lang w:val="fr-CA" w:eastAsia="fr-FR" w:bidi="ar-SA"/>
+        </w:rPr>
+        <w:fldChar w:fldCharType="separate"/>
+      </w:r>
+      <w:r>
+        <w:rPr>
+          <w:sz w:val="24"/>
+          <w:i w:val="false"/>
+          <w:b w:val="false"/>
+          <w:kern w:val="0"/>
+          <w:szCs w:val="24"/>
+          <w:iCs w:val="false"/>
+          <w:bCs w:val="false"/>
+          <w:rFonts w:eastAsia="Times New Roman" w:cs="Times New Roman"/>
+          <w:color w:val="auto"/>
+          <w:lang w:val="fr-CA" w:eastAsia="fr-FR" w:bidi="ar-SA"/>
+        </w:rPr>
+        <w:t>23</w:t>
+      </w:r>
+      <w:r>
+        <w:rPr>
+          <w:sz w:val="24"/>
+          <w:i w:val="false"/>
+          <w:b w:val="false"/>
+          <w:kern w:val="0"/>
+          <w:szCs w:val="24"/>
+          <w:iCs w:val="false"/>
+          <w:bCs w:val="false"/>
+          <w:rFonts w:eastAsia="Times New Roman" w:cs="Times New Roman"/>
+          <w:color w:val="auto"/>
+          <w:lang w:val="fr-CA" w:eastAsia="fr-FR" w:bidi="ar-SA"/>
+        </w:rPr>
+        <w:fldChar w:fldCharType="end"/>
+      </w:r>
+      <w:r>
+        <w:rPr>
+          <w:rFonts w:eastAsia="Times New Roman" w:cs="Times New Roman"/>
+          <w:b w:val="false"/>
+          <w:bCs w:val="false"/>
+          <w:i w:val="false"/>
+          <w:iCs w:val="false"/>
+          <w:color w:val="auto"/>
+          <w:kern w:val="0"/>
+          <w:sz w:val="24"/>
+          <w:szCs w:val="24"/>
+          <w:lang w:val="fr-CA" w:eastAsia="fr-FR" w:bidi="ar-SA"/>
+        </w:rPr>
+        <w:t>: Historique de pronostics par match</w:t>
+      </w:r>
+    </w:p>
+    <w:p>
+      <w:pPr>
+        <w:pStyle w:val="Para"/>
+        <w:ind w:left="0" w:right="0" w:hanging="0"/>
+        <w:jc w:val="left"/>
+        <w:rPr/>
+      </w:pPr>
+      <w:r>
+        <w:rPr/>
+        <w:tab/>
+        <w:t xml:space="preserve">L’administrateur a également la capacité de consulter le classement des participants, à la fois de manière globale et par phase du tournoi. Cette fonctionnalité offre une vue d’ensemble des performances des pronostiqueurs à chaque étape du tournoi. </w:t>
+      </w:r>
+    </w:p>
+    <w:p>
+      <w:pPr>
+        <w:pStyle w:val="Para"/>
+        <w:ind w:left="0" w:right="0" w:hanging="0"/>
+        <w:jc w:val="left"/>
+        <w:rPr/>
+      </w:pPr>
+      <w:r>
+        <w:rPr/>
+        <w:tab/>
+        <w:t>Pour une meilleure utilisation des données, les résultats et les classements peuvent être exportés en formats PDF ou CSV, permettant ainsi de générer des rapports et d’exploiter les données de manière flexible pour une gestion optimale du pronostic sportif.</w:t>
+      </w:r>
+    </w:p>
+    <w:p>
+      <w:pPr>
+        <w:pStyle w:val="Para"/>
+        <w:ind w:left="1429" w:right="0" w:hanging="0"/>
+        <w:jc w:val="left"/>
+        <w:rPr>
+          <w:b/>
+          <w:b/>
+          <w:bCs/>
+          <w:sz w:val="24"/>
+          <w:szCs w:val="24"/>
+        </w:rPr>
+      </w:pPr>
+      <w:r>
+        <w:drawing>
+          <wp:anchor behindDoc="0" distT="0" distB="0" distL="0" distR="0" simplePos="0" locked="0" layoutInCell="0" allowOverlap="1" relativeHeight="27">
+            <wp:simplePos x="0" y="0"/>
+            <wp:positionH relativeFrom="column">
+              <wp:align>center</wp:align>
+            </wp:positionH>
+            <wp:positionV relativeFrom="paragraph">
+              <wp:posOffset>635</wp:posOffset>
+            </wp:positionV>
+            <wp:extent cx="5579110" cy="2427605"/>
+            <wp:effectExtent l="0" t="0" r="0" b="0"/>
+            <wp:wrapSquare wrapText="largest"/>
+            <wp:docPr id="25" name="Image22" descr=""/>
+            <wp:cNvGraphicFramePr>
+              <a:graphicFrameLocks xmlns:a="http://schemas.openxmlformats.org/drawingml/2006/main" noChangeAspect="1"/>
+            </wp:cNvGraphicFramePr>
+            <a:graphic xmlns:a="http://schemas.openxmlformats.org/drawingml/2006/main">
+              <a:graphicData uri="http://schemas.openxmlformats.org/drawingml/2006/picture">
+                <pic:pic xmlns:pic="http://schemas.openxmlformats.org/drawingml/2006/picture">
+                  <pic:nvPicPr>
+                    <pic:cNvPr id="25" name="Image22" descr=""/>
+                    <pic:cNvPicPr>
+                      <a:picLocks noChangeAspect="1" noChangeArrowheads="1"/>
+                    </pic:cNvPicPr>
+                  </pic:nvPicPr>
+                  <pic:blipFill>
+                    <a:blip r:embed="rId30"/>
+                    <a:stretch>
+                      <a:fillRect/>
+                    </a:stretch>
+                  </pic:blipFill>
+                  <pic:spPr bwMode="auto">
+                    <a:xfrm>
+                      <a:off x="0" y="0"/>
+                      <a:ext cx="5579110" cy="2427605"/>
+                    </a:xfrm>
+                    <a:prstGeom prst="rect">
+                      <a:avLst/>
+                    </a:prstGeom>
+                  </pic:spPr>
+                </pic:pic>
+              </a:graphicData>
+            </a:graphic>
+          </wp:anchor>
+        </w:drawing>
+      </w:r>
+      <w:r>
+        <w:rPr>
+          <w:rFonts w:eastAsia="Times New Roman" w:cs="Times New Roman"/>
+          <w:b w:val="false"/>
+          <w:bCs w:val="false"/>
+          <w:i w:val="false"/>
+          <w:iCs w:val="false"/>
+          <w:color w:val="auto"/>
+          <w:kern w:val="0"/>
+          <w:sz w:val="24"/>
+          <w:szCs w:val="24"/>
+          <w:lang w:val="fr-CA" w:eastAsia="fr-FR" w:bidi="ar-SA"/>
+        </w:rPr>
+        <w:t xml:space="preserve">Figure </w:t>
+      </w:r>
+      <w:r>
+        <w:rPr>
+          <w:rFonts w:eastAsia="Times New Roman" w:cs="Times New Roman"/>
+          <w:b w:val="false"/>
+          <w:bCs w:val="false"/>
+          <w:i w:val="false"/>
+          <w:iCs w:val="false"/>
+          <w:color w:val="auto"/>
+          <w:kern w:val="0"/>
+          <w:sz w:val="24"/>
+          <w:szCs w:val="24"/>
+          <w:lang w:val="fr-CA" w:eastAsia="fr-FR" w:bidi="ar-SA"/>
+        </w:rPr>
+        <w:fldChar w:fldCharType="begin"/>
+      </w:r>
+      <w:r>
+        <w:rPr>
+          <w:sz w:val="24"/>
+          <w:i w:val="false"/>
+          <w:b w:val="false"/>
+          <w:kern w:val="0"/>
+          <w:szCs w:val="24"/>
+          <w:iCs w:val="false"/>
+          <w:bCs w:val="false"/>
+          <w:rFonts w:eastAsia="Times New Roman" w:cs="Times New Roman"/>
+          <w:color w:val="auto"/>
+          <w:lang w:val="fr-CA" w:eastAsia="fr-FR" w:bidi="ar-SA"/>
+        </w:rPr>
+        <w:instrText> SEQ Figure \* ARABIC </w:instrText>
+      </w:r>
+      <w:r>
+        <w:rPr>
+          <w:sz w:val="24"/>
+          <w:i w:val="false"/>
+          <w:b w:val="false"/>
+          <w:kern w:val="0"/>
+          <w:szCs w:val="24"/>
+          <w:iCs w:val="false"/>
+          <w:bCs w:val="false"/>
+          <w:rFonts w:eastAsia="Times New Roman" w:cs="Times New Roman"/>
+          <w:color w:val="auto"/>
+          <w:lang w:val="fr-CA" w:eastAsia="fr-FR" w:bidi="ar-SA"/>
+        </w:rPr>
+        <w:fldChar w:fldCharType="separate"/>
+      </w:r>
+      <w:r>
+        <w:rPr>
+          <w:sz w:val="24"/>
+          <w:i w:val="false"/>
+          <w:b w:val="false"/>
+          <w:kern w:val="0"/>
+          <w:szCs w:val="24"/>
+          <w:iCs w:val="false"/>
+          <w:bCs w:val="false"/>
+          <w:rFonts w:eastAsia="Times New Roman" w:cs="Times New Roman"/>
+          <w:color w:val="auto"/>
+          <w:lang w:val="fr-CA" w:eastAsia="fr-FR" w:bidi="ar-SA"/>
+        </w:rPr>
+        <w:t>24</w:t>
+      </w:r>
+      <w:r>
+        <w:rPr>
+          <w:sz w:val="24"/>
+          <w:i w:val="false"/>
+          <w:b w:val="false"/>
+          <w:kern w:val="0"/>
+          <w:szCs w:val="24"/>
+          <w:iCs w:val="false"/>
+          <w:bCs w:val="false"/>
+          <w:rFonts w:eastAsia="Times New Roman" w:cs="Times New Roman"/>
+          <w:color w:val="auto"/>
+          <w:lang w:val="fr-CA" w:eastAsia="fr-FR" w:bidi="ar-SA"/>
+        </w:rPr>
+        <w:fldChar w:fldCharType="end"/>
+      </w:r>
+      <w:r>
+        <w:rPr>
+          <w:rFonts w:eastAsia="Times New Roman" w:cs="Times New Roman"/>
+          <w:b w:val="false"/>
+          <w:bCs w:val="false"/>
+          <w:i w:val="false"/>
+          <w:iCs w:val="false"/>
+          <w:color w:val="auto"/>
+          <w:kern w:val="0"/>
+          <w:sz w:val="24"/>
+          <w:szCs w:val="24"/>
+          <w:lang w:val="fr-CA" w:eastAsia="fr-FR" w:bidi="ar-SA"/>
+        </w:rPr>
+        <w:t>: Classement des résultats</w:t>
+      </w:r>
+    </w:p>
+    <w:p>
+      <w:pPr>
+        <w:pStyle w:val="Titre6"/>
+        <w:jc w:val="left"/>
+        <w:rPr>
+          <w:rFonts w:ascii="Times New Roman" w:hAnsi="Times New Roman" w:eastAsia="Times New Roman" w:cs="Times New Roman"/>
+          <w:b/>
+          <w:b/>
+          <w:bCs/>
+          <w:i w:val="false"/>
+          <w:i w:val="false"/>
+          <w:iCs w:val="false"/>
+          <w:color w:val="auto"/>
+          <w:kern w:val="0"/>
+          <w:sz w:val="28"/>
+          <w:szCs w:val="28"/>
+          <w:lang w:val="fr-CA" w:eastAsia="fr-FR" w:bidi="ar-SA"/>
+        </w:rPr>
+      </w:pPr>
+      <w:r>
+        <w:rPr>
+          <w:rFonts w:eastAsia="Times New Roman" w:cs="Times New Roman"/>
+          <w:b/>
+          <w:bCs/>
+          <w:i w:val="false"/>
+          <w:iCs w:val="false"/>
+          <w:color w:val="auto"/>
+          <w:kern w:val="0"/>
+          <w:sz w:val="28"/>
+          <w:szCs w:val="28"/>
+          <w:lang w:val="fr-CA" w:eastAsia="fr-FR" w:bidi="ar-SA"/>
+        </w:rPr>
+        <w:t>Côté utilisateur</w:t>
+      </w:r>
+    </w:p>
+    <w:p>
+      <w:pPr>
+        <w:pStyle w:val="Normal"/>
+        <w:jc w:val="left"/>
+        <w:rPr>
+          <w:rFonts w:ascii="Times New Roman" w:hAnsi="Times New Roman" w:eastAsia="Times New Roman" w:cs="Times New Roman"/>
+          <w:b/>
+          <w:b/>
+          <w:bCs/>
+          <w:i w:val="false"/>
+          <w:i w:val="false"/>
+          <w:iCs w:val="false"/>
+          <w:color w:val="auto"/>
+          <w:kern w:val="0"/>
+          <w:sz w:val="28"/>
+          <w:szCs w:val="28"/>
+          <w:lang w:val="fr-CA" w:eastAsia="fr-FR" w:bidi="ar-SA"/>
+        </w:rPr>
+      </w:pPr>
+      <w:r>
+        <w:rPr>
+          <w:rFonts w:eastAsia="Times New Roman" w:cs="Times New Roman"/>
+          <w:b/>
+          <w:bCs/>
+          <w:i w:val="false"/>
+          <w:iCs w:val="false"/>
+          <w:color w:val="auto"/>
+          <w:kern w:val="0"/>
+          <w:sz w:val="28"/>
+          <w:szCs w:val="28"/>
+          <w:lang w:val="fr-CA" w:eastAsia="fr-FR" w:bidi="ar-SA"/>
+        </w:rPr>
+        <w:tab/>
+      </w:r>
+      <w:r>
+        <w:rPr>
+          <w:rFonts w:eastAsia="Times New Roman" w:cs="Times New Roman"/>
+          <w:b w:val="false"/>
+          <w:bCs w:val="false"/>
+          <w:i w:val="false"/>
+          <w:iCs w:val="false"/>
+          <w:color w:val="auto"/>
+          <w:kern w:val="0"/>
+          <w:sz w:val="24"/>
+          <w:szCs w:val="24"/>
+          <w:lang w:val="fr-CA" w:eastAsia="fr-FR" w:bidi="ar-SA"/>
+        </w:rPr>
+        <w:t>Une fois que l’administrateur a enregistré le résultat d’un match, l’utilisateur a la possibilité de consulter le nombre de points qu’il a obtenu pour ce match, ainsi que de voir les pronostics de tous les autres participants pour ce match spécifique. Cette transparence dans l’affichage des résultats et des prédictions des autres participants contribue à créer une atmosphère de compétition saine et à renforcer l’engagement des pronostiqueurs.</w:t>
+      </w:r>
+    </w:p>
+    <w:p>
+      <w:pPr>
+        <w:pStyle w:val="Para"/>
+        <w:ind w:left="1429" w:right="0" w:hanging="0"/>
+        <w:jc w:val="left"/>
+        <w:rPr>
+          <w:b/>
+          <w:b/>
+          <w:bCs/>
+          <w:sz w:val="24"/>
+          <w:szCs w:val="24"/>
+        </w:rPr>
+      </w:pPr>
+      <w:r>
+        <w:drawing>
+          <wp:anchor behindDoc="0" distT="0" distB="0" distL="0" distR="0" simplePos="0" locked="0" layoutInCell="0" allowOverlap="1" relativeHeight="28">
+            <wp:simplePos x="0" y="0"/>
+            <wp:positionH relativeFrom="column">
+              <wp:align>center</wp:align>
+            </wp:positionH>
+            <wp:positionV relativeFrom="paragraph">
+              <wp:posOffset>635</wp:posOffset>
+            </wp:positionV>
+            <wp:extent cx="5579110" cy="2649855"/>
+            <wp:effectExtent l="0" t="0" r="0" b="0"/>
+            <wp:wrapSquare wrapText="largest"/>
+            <wp:docPr id="26" name="Image23" descr=""/>
+            <wp:cNvGraphicFramePr>
+              <a:graphicFrameLocks xmlns:a="http://schemas.openxmlformats.org/drawingml/2006/main" noChangeAspect="1"/>
+            </wp:cNvGraphicFramePr>
+            <a:graphic xmlns:a="http://schemas.openxmlformats.org/drawingml/2006/main">
+              <a:graphicData uri="http://schemas.openxmlformats.org/drawingml/2006/picture">
+                <pic:pic xmlns:pic="http://schemas.openxmlformats.org/drawingml/2006/picture">
+                  <pic:nvPicPr>
+                    <pic:cNvPr id="26" name="Image23" descr=""/>
+                    <pic:cNvPicPr>
+                      <a:picLocks noChangeAspect="1" noChangeArrowheads="1"/>
+                    </pic:cNvPicPr>
+                  </pic:nvPicPr>
+                  <pic:blipFill>
+                    <a:blip r:embed="rId31"/>
+                    <a:stretch>
+                      <a:fillRect/>
+                    </a:stretch>
+                  </pic:blipFill>
+                  <pic:spPr bwMode="auto">
+                    <a:xfrm>
+                      <a:off x="0" y="0"/>
+                      <a:ext cx="5579110" cy="2649855"/>
+                    </a:xfrm>
+                    <a:prstGeom prst="rect">
+                      <a:avLst/>
+                    </a:prstGeom>
+                  </pic:spPr>
+                </pic:pic>
+              </a:graphicData>
+            </a:graphic>
+          </wp:anchor>
+        </w:drawing>
+      </w:r>
+      <w:r>
+        <w:rPr>
+          <w:rFonts w:eastAsia="Times New Roman" w:cs="Times New Roman"/>
+          <w:b w:val="false"/>
+          <w:bCs w:val="false"/>
+          <w:i w:val="false"/>
+          <w:iCs w:val="false"/>
+          <w:color w:val="auto"/>
+          <w:kern w:val="0"/>
+          <w:sz w:val="24"/>
+          <w:szCs w:val="24"/>
+          <w:lang w:val="fr-CA" w:eastAsia="fr-FR" w:bidi="ar-SA"/>
+        </w:rPr>
+        <w:t xml:space="preserve">Figure </w:t>
+      </w:r>
+      <w:r>
+        <w:rPr>
+          <w:rFonts w:eastAsia="Times New Roman" w:cs="Times New Roman"/>
+          <w:b w:val="false"/>
+          <w:bCs w:val="false"/>
+          <w:i w:val="false"/>
+          <w:iCs w:val="false"/>
+          <w:color w:val="auto"/>
+          <w:kern w:val="0"/>
+          <w:sz w:val="24"/>
+          <w:szCs w:val="24"/>
+          <w:lang w:val="fr-CA" w:eastAsia="fr-FR" w:bidi="ar-SA"/>
+        </w:rPr>
+        <w:fldChar w:fldCharType="begin"/>
+      </w:r>
+      <w:r>
+        <w:rPr>
+          <w:sz w:val="24"/>
+          <w:i w:val="false"/>
+          <w:b w:val="false"/>
+          <w:kern w:val="0"/>
+          <w:szCs w:val="24"/>
+          <w:iCs w:val="false"/>
+          <w:bCs w:val="false"/>
+          <w:rFonts w:eastAsia="Times New Roman" w:cs="Times New Roman"/>
+          <w:color w:val="auto"/>
+          <w:lang w:val="fr-CA" w:eastAsia="fr-FR" w:bidi="ar-SA"/>
+        </w:rPr>
+        <w:instrText> SEQ Figure \* ARABIC </w:instrText>
+      </w:r>
+      <w:r>
+        <w:rPr>
+          <w:sz w:val="24"/>
+          <w:i w:val="false"/>
+          <w:b w:val="false"/>
+          <w:kern w:val="0"/>
+          <w:szCs w:val="24"/>
+          <w:iCs w:val="false"/>
+          <w:bCs w:val="false"/>
+          <w:rFonts w:eastAsia="Times New Roman" w:cs="Times New Roman"/>
+          <w:color w:val="auto"/>
+          <w:lang w:val="fr-CA" w:eastAsia="fr-FR" w:bidi="ar-SA"/>
+        </w:rPr>
+        <w:fldChar w:fldCharType="separate"/>
+      </w:r>
+      <w:r>
+        <w:rPr>
+          <w:sz w:val="24"/>
+          <w:i w:val="false"/>
+          <w:b w:val="false"/>
+          <w:kern w:val="0"/>
+          <w:szCs w:val="24"/>
+          <w:iCs w:val="false"/>
+          <w:bCs w:val="false"/>
+          <w:rFonts w:eastAsia="Times New Roman" w:cs="Times New Roman"/>
+          <w:color w:val="auto"/>
+          <w:lang w:val="fr-CA" w:eastAsia="fr-FR" w:bidi="ar-SA"/>
+        </w:rPr>
+        <w:t>25</w:t>
+      </w:r>
+      <w:r>
+        <w:rPr>
+          <w:sz w:val="24"/>
+          <w:i w:val="false"/>
+          <w:b w:val="false"/>
+          <w:kern w:val="0"/>
+          <w:szCs w:val="24"/>
+          <w:iCs w:val="false"/>
+          <w:bCs w:val="false"/>
+          <w:rFonts w:eastAsia="Times New Roman" w:cs="Times New Roman"/>
+          <w:color w:val="auto"/>
+          <w:lang w:val="fr-CA" w:eastAsia="fr-FR" w:bidi="ar-SA"/>
+        </w:rPr>
+        <w:fldChar w:fldCharType="end"/>
+      </w:r>
+      <w:r>
+        <w:rPr>
+          <w:rFonts w:eastAsia="Times New Roman" w:cs="Times New Roman"/>
+          <w:b w:val="false"/>
+          <w:bCs w:val="false"/>
+          <w:i w:val="false"/>
+          <w:iCs w:val="false"/>
+          <w:color w:val="auto"/>
+          <w:kern w:val="0"/>
+          <w:sz w:val="24"/>
+          <w:szCs w:val="24"/>
+          <w:lang w:val="fr-CA" w:eastAsia="fr-FR" w:bidi="ar-SA"/>
+        </w:rPr>
+        <w:t>: Affichage résultat d’un match côté utilisateur</w:t>
+      </w:r>
+    </w:p>
+    <w:p>
+      <w:pPr>
+        <w:pStyle w:val="Para"/>
+        <w:ind w:left="0" w:right="0" w:hanging="0"/>
+        <w:jc w:val="left"/>
+        <w:rPr/>
+      </w:pPr>
+      <w:r>
+        <w:rPr/>
+        <w:tab/>
+        <w:t>Tout comme l’administrateur, l’utilisateur peut consulter le classement global des participants, ainsi que les classements par phase du tournoi. Cette fonctionnalité offre aux utilisateurs une vue d’ensemble des performances de tout les pronostiqueurs, ce qui peut ajouter de l’excitation et de la compétition à l’expérience de pronostic sportif.</w:t>
+      </w:r>
+    </w:p>
+    <w:p>
+      <w:pPr>
+        <w:pStyle w:val="Para"/>
+        <w:ind w:left="1429" w:right="0" w:hanging="0"/>
+        <w:jc w:val="left"/>
+        <w:rPr>
+          <w:b/>
+          <w:b/>
+          <w:bCs/>
+          <w:sz w:val="24"/>
+          <w:szCs w:val="24"/>
+        </w:rPr>
+      </w:pPr>
+      <w:r>
+        <w:drawing>
+          <wp:anchor behindDoc="0" distT="0" distB="0" distL="0" distR="0" simplePos="0" locked="0" layoutInCell="0" allowOverlap="1" relativeHeight="29">
+            <wp:simplePos x="0" y="0"/>
+            <wp:positionH relativeFrom="column">
+              <wp:align>center</wp:align>
+            </wp:positionH>
+            <wp:positionV relativeFrom="paragraph">
+              <wp:posOffset>635</wp:posOffset>
+            </wp:positionV>
+            <wp:extent cx="5579110" cy="2183130"/>
+            <wp:effectExtent l="0" t="0" r="0" b="0"/>
+            <wp:wrapSquare wrapText="largest"/>
+            <wp:docPr id="27" name="Image24" descr=""/>
+            <wp:cNvGraphicFramePr>
+              <a:graphicFrameLocks xmlns:a="http://schemas.openxmlformats.org/drawingml/2006/main" noChangeAspect="1"/>
+            </wp:cNvGraphicFramePr>
+            <a:graphic xmlns:a="http://schemas.openxmlformats.org/drawingml/2006/main">
+              <a:graphicData uri="http://schemas.openxmlformats.org/drawingml/2006/picture">
+                <pic:pic xmlns:pic="http://schemas.openxmlformats.org/drawingml/2006/picture">
+                  <pic:nvPicPr>
+                    <pic:cNvPr id="27" name="Image24" descr=""/>
+                    <pic:cNvPicPr>
+                      <a:picLocks noChangeAspect="1" noChangeArrowheads="1"/>
+                    </pic:cNvPicPr>
+                  </pic:nvPicPr>
+                  <pic:blipFill>
+                    <a:blip r:embed="rId32"/>
+                    <a:stretch>
+                      <a:fillRect/>
+                    </a:stretch>
+                  </pic:blipFill>
+                  <pic:spPr bwMode="auto">
+                    <a:xfrm>
+                      <a:off x="0" y="0"/>
+                      <a:ext cx="5579110" cy="2183130"/>
+                    </a:xfrm>
+                    <a:prstGeom prst="rect">
+                      <a:avLst/>
+                    </a:prstGeom>
+                  </pic:spPr>
+                </pic:pic>
+              </a:graphicData>
+            </a:graphic>
+          </wp:anchor>
+        </w:drawing>
+      </w:r>
+      <w:r>
+        <w:rPr>
+          <w:rFonts w:eastAsia="Times New Roman" w:cs="Times New Roman"/>
+          <w:b w:val="false"/>
+          <w:bCs w:val="false"/>
+          <w:i w:val="false"/>
+          <w:iCs w:val="false"/>
+          <w:color w:val="auto"/>
+          <w:kern w:val="0"/>
+          <w:sz w:val="24"/>
+          <w:szCs w:val="24"/>
+          <w:lang w:val="fr-CA" w:eastAsia="fr-FR" w:bidi="ar-SA"/>
+        </w:rPr>
+        <w:t xml:space="preserve">Figure </w:t>
+      </w:r>
+      <w:r>
+        <w:rPr>
+          <w:rFonts w:eastAsia="Times New Roman" w:cs="Times New Roman"/>
+          <w:b w:val="false"/>
+          <w:bCs w:val="false"/>
+          <w:i w:val="false"/>
+          <w:iCs w:val="false"/>
+          <w:color w:val="auto"/>
+          <w:kern w:val="0"/>
+          <w:sz w:val="24"/>
+          <w:szCs w:val="24"/>
+          <w:lang w:val="fr-CA" w:eastAsia="fr-FR" w:bidi="ar-SA"/>
+        </w:rPr>
+        <w:fldChar w:fldCharType="begin"/>
+      </w:r>
+      <w:r>
+        <w:rPr>
+          <w:sz w:val="24"/>
+          <w:i w:val="false"/>
+          <w:b w:val="false"/>
+          <w:kern w:val="0"/>
+          <w:szCs w:val="24"/>
+          <w:iCs w:val="false"/>
+          <w:bCs w:val="false"/>
+          <w:rFonts w:eastAsia="Times New Roman" w:cs="Times New Roman"/>
+          <w:color w:val="auto"/>
+          <w:lang w:val="fr-CA" w:eastAsia="fr-FR" w:bidi="ar-SA"/>
+        </w:rPr>
+        <w:instrText> SEQ Figure \* ARABIC </w:instrText>
+      </w:r>
+      <w:r>
+        <w:rPr>
+          <w:sz w:val="24"/>
+          <w:i w:val="false"/>
+          <w:b w:val="false"/>
+          <w:kern w:val="0"/>
+          <w:szCs w:val="24"/>
+          <w:iCs w:val="false"/>
+          <w:bCs w:val="false"/>
+          <w:rFonts w:eastAsia="Times New Roman" w:cs="Times New Roman"/>
+          <w:color w:val="auto"/>
+          <w:lang w:val="fr-CA" w:eastAsia="fr-FR" w:bidi="ar-SA"/>
+        </w:rPr>
+        <w:fldChar w:fldCharType="separate"/>
+      </w:r>
+      <w:r>
+        <w:rPr>
+          <w:sz w:val="24"/>
+          <w:i w:val="false"/>
+          <w:b w:val="false"/>
+          <w:kern w:val="0"/>
+          <w:szCs w:val="24"/>
+          <w:iCs w:val="false"/>
+          <w:bCs w:val="false"/>
+          <w:rFonts w:eastAsia="Times New Roman" w:cs="Times New Roman"/>
+          <w:color w:val="auto"/>
+          <w:lang w:val="fr-CA" w:eastAsia="fr-FR" w:bidi="ar-SA"/>
+        </w:rPr>
+        <w:t>26</w:t>
+      </w:r>
+      <w:r>
+        <w:rPr>
+          <w:sz w:val="24"/>
+          <w:i w:val="false"/>
+          <w:b w:val="false"/>
+          <w:kern w:val="0"/>
+          <w:szCs w:val="24"/>
+          <w:iCs w:val="false"/>
+          <w:bCs w:val="false"/>
+          <w:rFonts w:eastAsia="Times New Roman" w:cs="Times New Roman"/>
+          <w:color w:val="auto"/>
+          <w:lang w:val="fr-CA" w:eastAsia="fr-FR" w:bidi="ar-SA"/>
+        </w:rPr>
+        <w:fldChar w:fldCharType="end"/>
+      </w:r>
+      <w:r>
+        <w:rPr>
+          <w:rFonts w:eastAsia="Times New Roman" w:cs="Times New Roman"/>
+          <w:b w:val="false"/>
+          <w:bCs w:val="false"/>
+          <w:i w:val="false"/>
+          <w:iCs w:val="false"/>
+          <w:color w:val="auto"/>
+          <w:kern w:val="0"/>
+          <w:sz w:val="24"/>
+          <w:szCs w:val="24"/>
+          <w:lang w:val="fr-CA" w:eastAsia="fr-FR" w:bidi="ar-SA"/>
+        </w:rPr>
+        <w:t>: Affichage du classement côté utilisateur</w:t>
+      </w:r>
+    </w:p>
+    <w:p>
+      <w:pPr>
+        <w:pStyle w:val="Para"/>
+        <w:ind w:left="0" w:right="0" w:hanging="0"/>
+        <w:jc w:val="left"/>
+        <w:rPr/>
+      </w:pPr>
+      <w:r>
+        <w:rPr/>
+        <w:tab/>
+        <w:t>Le montant total des frais de participation forme la cagnotte, qui sera répartie entre les cinq premiers participants ayant obtenu le maximum de points. En cas d’égalité de points entre plusieurs participants, la réponse à la question subsidiaire sera prise en compte pour départager les gagnants. Si l’égalité persiste, le système effectuera un tirage au sort aléatoire pour déterminer les gagnants.</w:t>
+      </w:r>
+    </w:p>
+    <w:p>
+      <w:pPr>
+        <w:pStyle w:val="Para"/>
+        <w:ind w:left="1429" w:right="0" w:hanging="0"/>
+        <w:jc w:val="left"/>
+        <w:rPr>
+          <w:b/>
+          <w:b/>
+          <w:bCs/>
+          <w:sz w:val="24"/>
+          <w:szCs w:val="24"/>
+        </w:rPr>
+      </w:pPr>
+      <w:r>
+        <w:drawing>
+          <wp:anchor behindDoc="0" distT="0" distB="0" distL="0" distR="0" simplePos="0" locked="0" layoutInCell="0" allowOverlap="1" relativeHeight="30">
+            <wp:simplePos x="0" y="0"/>
+            <wp:positionH relativeFrom="column">
+              <wp:align>center</wp:align>
+            </wp:positionH>
+            <wp:positionV relativeFrom="paragraph">
+              <wp:posOffset>635</wp:posOffset>
+            </wp:positionV>
+            <wp:extent cx="5579110" cy="1671320"/>
+            <wp:effectExtent l="0" t="0" r="0" b="0"/>
+            <wp:wrapSquare wrapText="largest"/>
+            <wp:docPr id="28" name="Image25" descr=""/>
+            <wp:cNvGraphicFramePr>
+              <a:graphicFrameLocks xmlns:a="http://schemas.openxmlformats.org/drawingml/2006/main" noChangeAspect="1"/>
+            </wp:cNvGraphicFramePr>
+            <a:graphic xmlns:a="http://schemas.openxmlformats.org/drawingml/2006/main">
+              <a:graphicData uri="http://schemas.openxmlformats.org/drawingml/2006/picture">
+                <pic:pic xmlns:pic="http://schemas.openxmlformats.org/drawingml/2006/picture">
+                  <pic:nvPicPr>
+                    <pic:cNvPr id="28" name="Image25" descr=""/>
+                    <pic:cNvPicPr>
+                      <a:picLocks noChangeAspect="1" noChangeArrowheads="1"/>
+                    </pic:cNvPicPr>
+                  </pic:nvPicPr>
+                  <pic:blipFill>
+                    <a:blip r:embed="rId33"/>
+                    <a:stretch>
+                      <a:fillRect/>
+                    </a:stretch>
+                  </pic:blipFill>
+                  <pic:spPr bwMode="auto">
+                    <a:xfrm>
+                      <a:off x="0" y="0"/>
+                      <a:ext cx="5579110" cy="1671320"/>
+                    </a:xfrm>
+                    <a:prstGeom prst="rect">
+                      <a:avLst/>
+                    </a:prstGeom>
+                  </pic:spPr>
+                </pic:pic>
+              </a:graphicData>
+            </a:graphic>
+          </wp:anchor>
+        </w:drawing>
+      </w:r>
+      <w:r>
+        <w:rPr>
+          <w:rFonts w:eastAsia="Times New Roman" w:cs="Times New Roman"/>
+          <w:b w:val="false"/>
+          <w:bCs w:val="false"/>
+          <w:i w:val="false"/>
+          <w:iCs w:val="false"/>
+          <w:color w:val="auto"/>
+          <w:kern w:val="0"/>
+          <w:sz w:val="24"/>
+          <w:szCs w:val="24"/>
+          <w:lang w:val="fr-CA" w:eastAsia="fr-FR" w:bidi="ar-SA"/>
+        </w:rPr>
+        <w:t xml:space="preserve">Figure </w:t>
+      </w:r>
+      <w:r>
+        <w:rPr>
+          <w:rFonts w:eastAsia="Times New Roman" w:cs="Times New Roman"/>
+          <w:b w:val="false"/>
+          <w:bCs w:val="false"/>
+          <w:i w:val="false"/>
+          <w:iCs w:val="false"/>
+          <w:color w:val="auto"/>
+          <w:kern w:val="0"/>
+          <w:sz w:val="24"/>
+          <w:szCs w:val="24"/>
+          <w:lang w:val="fr-CA" w:eastAsia="fr-FR" w:bidi="ar-SA"/>
+        </w:rPr>
+        <w:fldChar w:fldCharType="begin"/>
+      </w:r>
+      <w:r>
+        <w:rPr>
+          <w:sz w:val="24"/>
+          <w:i w:val="false"/>
+          <w:b w:val="false"/>
+          <w:kern w:val="0"/>
+          <w:szCs w:val="24"/>
+          <w:iCs w:val="false"/>
+          <w:bCs w:val="false"/>
+          <w:rFonts w:eastAsia="Times New Roman" w:cs="Times New Roman"/>
+          <w:color w:val="auto"/>
+          <w:lang w:val="fr-CA" w:eastAsia="fr-FR" w:bidi="ar-SA"/>
+        </w:rPr>
+        <w:instrText> SEQ Figure \* ARABIC </w:instrText>
+      </w:r>
+      <w:r>
+        <w:rPr>
+          <w:sz w:val="24"/>
+          <w:i w:val="false"/>
+          <w:b w:val="false"/>
+          <w:kern w:val="0"/>
+          <w:szCs w:val="24"/>
+          <w:iCs w:val="false"/>
+          <w:bCs w:val="false"/>
+          <w:rFonts w:eastAsia="Times New Roman" w:cs="Times New Roman"/>
+          <w:color w:val="auto"/>
+          <w:lang w:val="fr-CA" w:eastAsia="fr-FR" w:bidi="ar-SA"/>
+        </w:rPr>
+        <w:fldChar w:fldCharType="separate"/>
+      </w:r>
+      <w:r>
+        <w:rPr>
+          <w:sz w:val="24"/>
+          <w:i w:val="false"/>
+          <w:b w:val="false"/>
+          <w:kern w:val="0"/>
+          <w:szCs w:val="24"/>
+          <w:iCs w:val="false"/>
+          <w:bCs w:val="false"/>
+          <w:rFonts w:eastAsia="Times New Roman" w:cs="Times New Roman"/>
+          <w:color w:val="auto"/>
+          <w:lang w:val="fr-CA" w:eastAsia="fr-FR" w:bidi="ar-SA"/>
+        </w:rPr>
+        <w:t>27</w:t>
+      </w:r>
+      <w:r>
+        <w:rPr>
+          <w:sz w:val="24"/>
+          <w:i w:val="false"/>
+          <w:b w:val="false"/>
+          <w:kern w:val="0"/>
+          <w:szCs w:val="24"/>
+          <w:iCs w:val="false"/>
+          <w:bCs w:val="false"/>
+          <w:rFonts w:eastAsia="Times New Roman" w:cs="Times New Roman"/>
+          <w:color w:val="auto"/>
+          <w:lang w:val="fr-CA" w:eastAsia="fr-FR" w:bidi="ar-SA"/>
+        </w:rPr>
+        <w:fldChar w:fldCharType="end"/>
+      </w:r>
+      <w:r>
+        <w:rPr>
+          <w:rFonts w:eastAsia="Times New Roman" w:cs="Times New Roman"/>
+          <w:b w:val="false"/>
+          <w:bCs w:val="false"/>
+          <w:i w:val="false"/>
+          <w:iCs w:val="false"/>
+          <w:color w:val="auto"/>
+          <w:kern w:val="0"/>
+          <w:sz w:val="24"/>
+          <w:szCs w:val="24"/>
+          <w:lang w:val="fr-CA" w:eastAsia="fr-FR" w:bidi="ar-SA"/>
+        </w:rPr>
+        <w:t>: Répartition de la cagnotte</w:t>
+      </w:r>
+    </w:p>
+    <w:p>
+      <w:pPr>
+        <w:pStyle w:val="Titre3"/>
+        <w:jc w:val="left"/>
+        <w:rPr/>
+      </w:pPr>
+      <w:r>
+        <w:rPr>
+          <w:rFonts w:eastAsia="Times New Roman" w:cs="Times New Roman"/>
           <w:b/>
           <w:color w:val="auto"/>
           <w:kern w:val="0"/>
@@ -8234,10 +9719,42 @@
           <w:szCs w:val="20"/>
           <w:lang w:val="fr-CA" w:eastAsia="fr-FR" w:bidi="ar-SA"/>
         </w:rPr>
-      </w:pPr>
-      <w:r>
-        <w:rPr>
-          <w:rFonts w:eastAsia="Times New Roman" w:cs="Times New Roman"/>
+        <w:t>Gestions des évènements sportifs</w:t>
+      </w:r>
+    </w:p>
+    <w:p>
+      <w:pPr>
+        <w:pStyle w:val="Para"/>
+        <w:jc w:val="left"/>
+        <w:rPr>
+          <w:b w:val="false"/>
+          <w:b w:val="false"/>
+          <w:bCs w:val="false"/>
+          <w:sz w:val="24"/>
+          <w:szCs w:val="24"/>
+        </w:rPr>
+      </w:pPr>
+      <w:r>
+        <w:rPr>
+          <w:rFonts w:eastAsia="Times New Roman" w:cs="Times New Roman"/>
+          <w:b w:val="false"/>
+          <w:bCs w:val="false"/>
+          <w:color w:val="auto"/>
+          <w:kern w:val="0"/>
+          <w:sz w:val="24"/>
+          <w:szCs w:val="24"/>
+          <w:lang w:val="fr-CA" w:eastAsia="fr-FR" w:bidi="ar-SA"/>
+        </w:rPr>
+        <w:t>Le module « gestion des évènements sportifs » est essentiel pour Orange Madagascar, permettant à l’entreprise d’organiser des activités sportives internes, de promouvoir l’engagement des employés et de renforcer la culture sportive. Cette gestion facilite également la communication interne et la collecte de données pour évaluer l’impact des évènements sportifs.</w:t>
+      </w:r>
+    </w:p>
+    <w:p>
+      <w:pPr>
+        <w:pStyle w:val="Titre4"/>
+        <w:jc w:val="left"/>
+        <w:rPr>
+          <w:rFonts w:ascii="Times New Roman" w:hAnsi="Times New Roman" w:eastAsia="Times New Roman" w:cs="Times New Roman"/>
+          <w:b/>
           <w:b/>
           <w:color w:val="auto"/>
           <w:kern w:val="0"/>
@@ -8245,16 +9762,10 @@
           <w:szCs w:val="20"/>
           <w:lang w:val="fr-CA" w:eastAsia="fr-FR" w:bidi="ar-SA"/>
         </w:rPr>
-        <w:t>Gestion manaraka</w:t>
-      </w:r>
-    </w:p>
-    <w:p>
-      <w:pPr>
-        <w:pStyle w:val="Para"/>
-        <w:jc w:val="left"/>
-        <w:rPr>
-          <w:rFonts w:ascii="Times New Roman" w:hAnsi="Times New Roman" w:eastAsia="Times New Roman" w:cs="Times New Roman"/>
-          <w:b/>
+      </w:pPr>
+      <w:r>
+        <w:rPr>
+          <w:rFonts w:eastAsia="Times New Roman" w:cs="Times New Roman"/>
           <w:b/>
           <w:color w:val="auto"/>
           <w:kern w:val="0"/>
@@ -8262,10 +9773,42 @@
           <w:szCs w:val="20"/>
           <w:lang w:val="fr-CA" w:eastAsia="fr-FR" w:bidi="ar-SA"/>
         </w:rPr>
-      </w:pPr>
-      <w:r>
-        <w:rPr>
-          <w:rFonts w:eastAsia="Times New Roman" w:cs="Times New Roman"/>
+        <w:t>Gestion des évènements</w:t>
+      </w:r>
+    </w:p>
+    <w:p>
+      <w:pPr>
+        <w:pStyle w:val="Para"/>
+        <w:jc w:val="left"/>
+        <w:rPr>
+          <w:b w:val="false"/>
+          <w:b w:val="false"/>
+          <w:bCs w:val="false"/>
+          <w:sz w:val="24"/>
+          <w:szCs w:val="24"/>
+        </w:rPr>
+      </w:pPr>
+      <w:r>
+        <w:rPr>
+          <w:rFonts w:eastAsia="Times New Roman" w:cs="Times New Roman"/>
+          <w:b w:val="false"/>
+          <w:bCs w:val="false"/>
+          <w:color w:val="auto"/>
+          <w:kern w:val="0"/>
+          <w:sz w:val="24"/>
+          <w:szCs w:val="24"/>
+          <w:lang w:val="fr-CA" w:eastAsia="fr-FR" w:bidi="ar-SA"/>
+        </w:rPr>
+        <w:t>L’administrateur est chargé de fournir des informations détaillées sur chaque évènement, notamment la date, l’heure, le lieu et les activités proposées.</w:t>
+      </w:r>
+    </w:p>
+    <w:p>
+      <w:pPr>
+        <w:pStyle w:val="Titre4"/>
+        <w:jc w:val="left"/>
+        <w:rPr>
+          <w:rFonts w:ascii="Times New Roman" w:hAnsi="Times New Roman" w:eastAsia="Times New Roman" w:cs="Times New Roman"/>
+          <w:b/>
           <w:b/>
           <w:color w:val="auto"/>
           <w:kern w:val="0"/>
@@ -8273,17 +9816,8 @@
           <w:szCs w:val="20"/>
           <w:lang w:val="fr-CA" w:eastAsia="fr-FR" w:bidi="ar-SA"/>
         </w:rPr>
-      </w:r>
-    </w:p>
-    <w:p>
-      <w:pPr>
-        <w:pStyle w:val="Titre3"/>
-        <w:jc w:val="left"/>
-        <w:rPr/>
       </w:pPr>
       <w:bookmarkStart w:id="76" w:name="__RefHeading___Toc1346_3329970298"/>
-      <w:bookmarkStart w:id="77" w:name="_Toc148087741"/>
-      <w:bookmarkStart w:id="78" w:name="_Toc105039400"/>
       <w:bookmarkEnd w:id="76"/>
       <w:r>
         <w:rPr>
@@ -8295,39 +9829,25 @@
           <w:szCs w:val="20"/>
           <w:lang w:val="fr-CA" w:eastAsia="fr-FR" w:bidi="ar-SA"/>
         </w:rPr>
-        <w:t>G</w:t>
-      </w:r>
+        <w:t>Fonctionnalités 1</w:t>
+      </w:r>
+    </w:p>
+    <w:p>
+      <w:pPr>
+        <w:pStyle w:val="Titre3"/>
+        <w:jc w:val="left"/>
+        <w:rPr/>
+      </w:pPr>
+      <w:bookmarkStart w:id="77" w:name="__RefHeading___Toc1348_3329970298"/>
+      <w:bookmarkStart w:id="78" w:name="_Toc148087742"/>
+      <w:bookmarkStart w:id="79" w:name="_Toc105039401"/>
       <w:bookmarkEnd w:id="77"/>
+      <w:r>
+        <w:rPr/>
+        <w:t>Gestion des utilisateurs</w:t>
+      </w:r>
       <w:bookmarkEnd w:id="78"/>
-      <w:r>
-        <w:rPr>
-          <w:rFonts w:eastAsia="Times New Roman" w:cs="Times New Roman"/>
-          <w:b/>
-          <w:color w:val="auto"/>
-          <w:kern w:val="0"/>
-          <w:sz w:val="28"/>
-          <w:szCs w:val="20"/>
-          <w:lang w:val="fr-CA" w:eastAsia="fr-FR" w:bidi="ar-SA"/>
-        </w:rPr>
-        <w:t>estion des évènements sportifs</w:t>
-      </w:r>
-    </w:p>
-    <w:p>
-      <w:pPr>
-        <w:pStyle w:val="Titre3"/>
-        <w:jc w:val="left"/>
-        <w:rPr/>
-      </w:pPr>
-      <w:bookmarkStart w:id="79" w:name="__RefHeading___Toc1348_3329970298"/>
-      <w:bookmarkStart w:id="80" w:name="_Toc148087742"/>
-      <w:bookmarkStart w:id="81" w:name="_Toc105039401"/>
       <w:bookmarkEnd w:id="79"/>
-      <w:r>
-        <w:rPr/>
-        <w:t>Gestion des utilisateurs</w:t>
-      </w:r>
-      <w:bookmarkEnd w:id="80"/>
-      <w:bookmarkEnd w:id="81"/>
     </w:p>
     <w:p>
       <w:pPr>
@@ -8579,33 +10099,500 @@
         <w:jc w:val="left"/>
         <w:rPr/>
       </w:pPr>
-      <w:bookmarkStart w:id="82" w:name="__RefHeading___Toc1350_3329970298"/>
-      <w:bookmarkStart w:id="83" w:name="_Toc148087743"/>
-      <w:bookmarkStart w:id="84" w:name="_Toc105039402"/>
+      <w:bookmarkStart w:id="80" w:name="__RefHeading___Toc1350_3329970298"/>
+      <w:bookmarkStart w:id="81" w:name="_Toc148087743"/>
+      <w:bookmarkStart w:id="82" w:name="_Toc105039402"/>
+      <w:bookmarkEnd w:id="80"/>
+      <w:r>
+        <w:rPr/>
+        <w:t>État d’Analyse et Statistiques</w:t>
+      </w:r>
+      <w:bookmarkEnd w:id="81"/>
       <w:bookmarkEnd w:id="82"/>
-      <w:r>
-        <w:rPr/>
-        <w:t>État d’Analyse et Statistiques</w:t>
-      </w:r>
+    </w:p>
+    <w:p>
+      <w:pPr>
+        <w:pStyle w:val="Para"/>
+        <w:jc w:val="left"/>
+        <w:rPr/>
+      </w:pPr>
+      <w:r>
+        <w:rPr>
+          <w:u w:val="single"/>
+        </w:rPr>
+        <w:t>Remarque</w:t>
+      </w:r>
+      <w:r>
+        <w:rPr/>
+        <w:t> : Toutes les statistiques présentes dans notre plateforme sont exportables sous différents formats notamment en PDF, CSV et PNG. Cette fonctionnalité offre aux utilisateurs la possibilité de sauvegarder et de partager les données statistiques qu’ils jugent pertinentes pour leur usage personnel.</w:t>
+      </w:r>
+    </w:p>
+    <w:p>
+      <w:pPr>
+        <w:pStyle w:val="Titre3"/>
+        <w:jc w:val="left"/>
+        <w:rPr>
+          <w:rFonts w:ascii="Times New Roman" w:hAnsi="Times New Roman" w:eastAsia="Times New Roman" w:cs="Times New Roman"/>
+          <w:b/>
+          <w:b/>
+          <w:color w:val="auto"/>
+          <w:kern w:val="0"/>
+          <w:sz w:val="28"/>
+          <w:szCs w:val="20"/>
+          <w:lang w:val="fr-CA" w:eastAsia="fr-FR" w:bidi="ar-SA"/>
+        </w:rPr>
+      </w:pPr>
+      <w:bookmarkStart w:id="83" w:name="__RefHeading___Toc1352_3329970298"/>
+      <w:bookmarkStart w:id="84" w:name="_Toc148087744"/>
+      <w:bookmarkStart w:id="85" w:name="_Toc105039403"/>
       <w:bookmarkEnd w:id="83"/>
+      <w:r>
+        <w:rPr>
+          <w:rFonts w:eastAsia="Times New Roman" w:cs="Times New Roman"/>
+          <w:b/>
+          <w:color w:val="auto"/>
+          <w:kern w:val="0"/>
+          <w:sz w:val="28"/>
+          <w:szCs w:val="20"/>
+          <w:lang w:val="fr-CA" w:eastAsia="fr-FR" w:bidi="ar-SA"/>
+        </w:rPr>
+        <w:t>E</w:t>
+      </w:r>
       <w:bookmarkEnd w:id="84"/>
+      <w:bookmarkEnd w:id="85"/>
+      <w:r>
+        <w:rPr>
+          <w:rFonts w:eastAsia="Times New Roman" w:cs="Times New Roman"/>
+          <w:b/>
+          <w:color w:val="auto"/>
+          <w:kern w:val="0"/>
+          <w:sz w:val="28"/>
+          <w:szCs w:val="20"/>
+          <w:lang w:val="fr-CA" w:eastAsia="fr-FR" w:bidi="ar-SA"/>
+        </w:rPr>
+        <w:t>volution de la cagnotte</w:t>
+      </w:r>
+    </w:p>
+    <w:p>
+      <w:pPr>
+        <w:pStyle w:val="Para"/>
+        <w:ind w:left="1429" w:right="0" w:hanging="0"/>
+        <w:jc w:val="left"/>
+        <w:rPr>
+          <w:b/>
+          <w:b/>
+          <w:bCs/>
+          <w:sz w:val="24"/>
+          <w:szCs w:val="24"/>
+        </w:rPr>
+      </w:pPr>
+      <w:r>
+        <w:drawing>
+          <wp:anchor behindDoc="0" distT="0" distB="0" distL="0" distR="0" simplePos="0" locked="0" layoutInCell="0" allowOverlap="1" relativeHeight="31">
+            <wp:simplePos x="0" y="0"/>
+            <wp:positionH relativeFrom="column">
+              <wp:align>center</wp:align>
+            </wp:positionH>
+            <wp:positionV relativeFrom="paragraph">
+              <wp:posOffset>635</wp:posOffset>
+            </wp:positionV>
+            <wp:extent cx="5579110" cy="2277745"/>
+            <wp:effectExtent l="0" t="0" r="0" b="0"/>
+            <wp:wrapSquare wrapText="largest"/>
+            <wp:docPr id="29" name="Image26" descr=""/>
+            <wp:cNvGraphicFramePr>
+              <a:graphicFrameLocks xmlns:a="http://schemas.openxmlformats.org/drawingml/2006/main" noChangeAspect="1"/>
+            </wp:cNvGraphicFramePr>
+            <a:graphic xmlns:a="http://schemas.openxmlformats.org/drawingml/2006/main">
+              <a:graphicData uri="http://schemas.openxmlformats.org/drawingml/2006/picture">
+                <pic:pic xmlns:pic="http://schemas.openxmlformats.org/drawingml/2006/picture">
+                  <pic:nvPicPr>
+                    <pic:cNvPr id="29" name="Image26" descr=""/>
+                    <pic:cNvPicPr>
+                      <a:picLocks noChangeAspect="1" noChangeArrowheads="1"/>
+                    </pic:cNvPicPr>
+                  </pic:nvPicPr>
+                  <pic:blipFill>
+                    <a:blip r:embed="rId34"/>
+                    <a:stretch>
+                      <a:fillRect/>
+                    </a:stretch>
+                  </pic:blipFill>
+                  <pic:spPr bwMode="auto">
+                    <a:xfrm>
+                      <a:off x="0" y="0"/>
+                      <a:ext cx="5579110" cy="2277745"/>
+                    </a:xfrm>
+                    <a:prstGeom prst="rect">
+                      <a:avLst/>
+                    </a:prstGeom>
+                  </pic:spPr>
+                </pic:pic>
+              </a:graphicData>
+            </a:graphic>
+          </wp:anchor>
+        </w:drawing>
+      </w:r>
+      <w:r>
+        <w:rPr>
+          <w:rFonts w:eastAsia="Times New Roman" w:cs="Times New Roman"/>
+          <w:b w:val="false"/>
+          <w:bCs w:val="false"/>
+          <w:i w:val="false"/>
+          <w:iCs w:val="false"/>
+          <w:color w:val="auto"/>
+          <w:kern w:val="0"/>
+          <w:sz w:val="24"/>
+          <w:szCs w:val="24"/>
+          <w:lang w:val="fr-CA" w:eastAsia="fr-FR" w:bidi="ar-SA"/>
+        </w:rPr>
+        <w:t xml:space="preserve">Figure </w:t>
+      </w:r>
+      <w:r>
+        <w:rPr>
+          <w:rFonts w:eastAsia="Times New Roman" w:cs="Times New Roman"/>
+          <w:b w:val="false"/>
+          <w:bCs w:val="false"/>
+          <w:i w:val="false"/>
+          <w:iCs w:val="false"/>
+          <w:color w:val="auto"/>
+          <w:kern w:val="0"/>
+          <w:sz w:val="24"/>
+          <w:szCs w:val="24"/>
+          <w:lang w:val="fr-CA" w:eastAsia="fr-FR" w:bidi="ar-SA"/>
+        </w:rPr>
+        <w:fldChar w:fldCharType="begin"/>
+      </w:r>
+      <w:r>
+        <w:rPr>
+          <w:sz w:val="24"/>
+          <w:i w:val="false"/>
+          <w:b w:val="false"/>
+          <w:kern w:val="0"/>
+          <w:szCs w:val="24"/>
+          <w:iCs w:val="false"/>
+          <w:bCs w:val="false"/>
+          <w:rFonts w:eastAsia="Times New Roman" w:cs="Times New Roman"/>
+          <w:color w:val="auto"/>
+          <w:lang w:val="fr-CA" w:eastAsia="fr-FR" w:bidi="ar-SA"/>
+        </w:rPr>
+        <w:instrText> SEQ Figure \* ARABIC </w:instrText>
+      </w:r>
+      <w:r>
+        <w:rPr>
+          <w:sz w:val="24"/>
+          <w:i w:val="false"/>
+          <w:b w:val="false"/>
+          <w:kern w:val="0"/>
+          <w:szCs w:val="24"/>
+          <w:iCs w:val="false"/>
+          <w:bCs w:val="false"/>
+          <w:rFonts w:eastAsia="Times New Roman" w:cs="Times New Roman"/>
+          <w:color w:val="auto"/>
+          <w:lang w:val="fr-CA" w:eastAsia="fr-FR" w:bidi="ar-SA"/>
+        </w:rPr>
+        <w:fldChar w:fldCharType="separate"/>
+      </w:r>
+      <w:r>
+        <w:rPr>
+          <w:sz w:val="24"/>
+          <w:i w:val="false"/>
+          <w:b w:val="false"/>
+          <w:kern w:val="0"/>
+          <w:szCs w:val="24"/>
+          <w:iCs w:val="false"/>
+          <w:bCs w:val="false"/>
+          <w:rFonts w:eastAsia="Times New Roman" w:cs="Times New Roman"/>
+          <w:color w:val="auto"/>
+          <w:lang w:val="fr-CA" w:eastAsia="fr-FR" w:bidi="ar-SA"/>
+        </w:rPr>
+        <w:t>28</w:t>
+      </w:r>
+      <w:r>
+        <w:rPr>
+          <w:sz w:val="24"/>
+          <w:i w:val="false"/>
+          <w:b w:val="false"/>
+          <w:kern w:val="0"/>
+          <w:szCs w:val="24"/>
+          <w:iCs w:val="false"/>
+          <w:bCs w:val="false"/>
+          <w:rFonts w:eastAsia="Times New Roman" w:cs="Times New Roman"/>
+          <w:color w:val="auto"/>
+          <w:lang w:val="fr-CA" w:eastAsia="fr-FR" w:bidi="ar-SA"/>
+        </w:rPr>
+        <w:fldChar w:fldCharType="end"/>
+      </w:r>
+      <w:r>
+        <w:rPr>
+          <w:rFonts w:eastAsia="Times New Roman" w:cs="Times New Roman"/>
+          <w:b w:val="false"/>
+          <w:bCs w:val="false"/>
+          <w:i w:val="false"/>
+          <w:iCs w:val="false"/>
+          <w:color w:val="auto"/>
+          <w:kern w:val="0"/>
+          <w:sz w:val="24"/>
+          <w:szCs w:val="24"/>
+          <w:lang w:val="fr-CA" w:eastAsia="fr-FR" w:bidi="ar-SA"/>
+        </w:rPr>
+        <w:t>: Evolution de la cagnotte d’un tournoi</w:t>
+      </w:r>
+    </w:p>
+    <w:p>
+      <w:pPr>
+        <w:pStyle w:val="Para"/>
+        <w:ind w:left="0" w:right="0" w:hanging="0"/>
+        <w:jc w:val="left"/>
+        <w:rPr/>
+      </w:pPr>
+      <w:r>
+        <w:rPr/>
+        <w:tab/>
+        <w:t>Pour chaque tournoi, la plateforme permet de suivre l’évolution de la cagnotte en temps réel, de la publication du tournoi jusqu’à sa clôture. Cette fonctionnalité offre une visibilité totale sur la manière dont la cagnotte se développe à mesure que les participants rejoignent et contribuent au tournoi.</w:t>
+      </w:r>
     </w:p>
     <w:p>
       <w:pPr>
         <w:pStyle w:val="Titre3"/>
         <w:jc w:val="left"/>
-        <w:rPr/>
-      </w:pPr>
-      <w:bookmarkStart w:id="85" w:name="__RefHeading___Toc1352_3329970298"/>
-      <w:bookmarkStart w:id="86" w:name="_Toc148087744"/>
-      <w:bookmarkStart w:id="87" w:name="_Toc105039403"/>
-      <w:bookmarkEnd w:id="85"/>
-      <w:r>
-        <w:rPr/>
-        <w:t>État numéro 1</w:t>
-      </w:r>
+        <w:rPr>
+          <w:rFonts w:ascii="Times New Roman" w:hAnsi="Times New Roman" w:eastAsia="Times New Roman" w:cs="Times New Roman"/>
+          <w:b/>
+          <w:b/>
+          <w:color w:val="auto"/>
+          <w:kern w:val="0"/>
+          <w:sz w:val="28"/>
+          <w:szCs w:val="20"/>
+          <w:lang w:val="fr-CA" w:eastAsia="fr-FR" w:bidi="ar-SA"/>
+        </w:rPr>
+      </w:pPr>
+      <w:bookmarkStart w:id="86" w:name="__RefHeading___Toc1354_3329970298"/>
+      <w:bookmarkStart w:id="87" w:name="_Toc148087745"/>
+      <w:bookmarkStart w:id="88" w:name="_Toc105039404"/>
       <w:bookmarkEnd w:id="86"/>
+      <w:r>
+        <w:rPr>
+          <w:rFonts w:eastAsia="Times New Roman" w:cs="Times New Roman"/>
+          <w:b/>
+          <w:color w:val="auto"/>
+          <w:kern w:val="0"/>
+          <w:sz w:val="28"/>
+          <w:szCs w:val="20"/>
+          <w:lang w:val="fr-CA" w:eastAsia="fr-FR" w:bidi="ar-SA"/>
+        </w:rPr>
+        <w:t>S</w:t>
+      </w:r>
       <w:bookmarkEnd w:id="87"/>
+      <w:bookmarkEnd w:id="88"/>
+      <w:r>
+        <w:rPr>
+          <w:rFonts w:eastAsia="Times New Roman" w:cs="Times New Roman"/>
+          <w:b/>
+          <w:color w:val="auto"/>
+          <w:kern w:val="0"/>
+          <w:sz w:val="28"/>
+          <w:szCs w:val="20"/>
+          <w:lang w:val="fr-CA" w:eastAsia="fr-FR" w:bidi="ar-SA"/>
+        </w:rPr>
+        <w:t>tatistiques de participation par type de tournoi</w:t>
+      </w:r>
+    </w:p>
+    <w:p>
+      <w:pPr>
+        <w:pStyle w:val="Para"/>
+        <w:ind w:left="1429" w:right="0" w:hanging="0"/>
+        <w:jc w:val="left"/>
+        <w:rPr>
+          <w:b/>
+          <w:b/>
+          <w:bCs/>
+          <w:sz w:val="24"/>
+          <w:szCs w:val="24"/>
+        </w:rPr>
+      </w:pPr>
+      <w:r>
+        <w:drawing>
+          <wp:anchor behindDoc="0" distT="0" distB="0" distL="0" distR="0" simplePos="0" locked="0" layoutInCell="0" allowOverlap="1" relativeHeight="32">
+            <wp:simplePos x="0" y="0"/>
+            <wp:positionH relativeFrom="column">
+              <wp:align>center</wp:align>
+            </wp:positionH>
+            <wp:positionV relativeFrom="paragraph">
+              <wp:posOffset>635</wp:posOffset>
+            </wp:positionV>
+            <wp:extent cx="3538220" cy="2962275"/>
+            <wp:effectExtent l="0" t="0" r="0" b="0"/>
+            <wp:wrapTopAndBottom/>
+            <wp:docPr id="30" name="Image27" descr=""/>
+            <wp:cNvGraphicFramePr>
+              <a:graphicFrameLocks xmlns:a="http://schemas.openxmlformats.org/drawingml/2006/main" noChangeAspect="1"/>
+            </wp:cNvGraphicFramePr>
+            <a:graphic xmlns:a="http://schemas.openxmlformats.org/drawingml/2006/main">
+              <a:graphicData uri="http://schemas.openxmlformats.org/drawingml/2006/picture">
+                <pic:pic xmlns:pic="http://schemas.openxmlformats.org/drawingml/2006/picture">
+                  <pic:nvPicPr>
+                    <pic:cNvPr id="30" name="Image27" descr=""/>
+                    <pic:cNvPicPr>
+                      <a:picLocks noChangeAspect="1" noChangeArrowheads="1"/>
+                    </pic:cNvPicPr>
+                  </pic:nvPicPr>
+                  <pic:blipFill>
+                    <a:blip r:embed="rId35"/>
+                    <a:stretch>
+                      <a:fillRect/>
+                    </a:stretch>
+                  </pic:blipFill>
+                  <pic:spPr bwMode="auto">
+                    <a:xfrm>
+                      <a:off x="0" y="0"/>
+                      <a:ext cx="3538220" cy="2962275"/>
+                    </a:xfrm>
+                    <a:prstGeom prst="rect">
+                      <a:avLst/>
+                    </a:prstGeom>
+                  </pic:spPr>
+                </pic:pic>
+              </a:graphicData>
+            </a:graphic>
+          </wp:anchor>
+        </w:drawing>
+      </w:r>
+      <w:r>
+        <w:rPr>
+          <w:rFonts w:eastAsia="Times New Roman" w:cs="Times New Roman"/>
+          <w:b w:val="false"/>
+          <w:bCs w:val="false"/>
+          <w:i w:val="false"/>
+          <w:iCs w:val="false"/>
+          <w:color w:val="auto"/>
+          <w:kern w:val="0"/>
+          <w:sz w:val="24"/>
+          <w:szCs w:val="24"/>
+          <w:lang w:val="fr-CA" w:eastAsia="fr-FR" w:bidi="ar-SA"/>
+        </w:rPr>
+        <w:t xml:space="preserve">Figure </w:t>
+      </w:r>
+      <w:r>
+        <w:rPr>
+          <w:rFonts w:eastAsia="Times New Roman" w:cs="Times New Roman"/>
+          <w:b w:val="false"/>
+          <w:bCs w:val="false"/>
+          <w:i w:val="false"/>
+          <w:iCs w:val="false"/>
+          <w:color w:val="auto"/>
+          <w:kern w:val="0"/>
+          <w:sz w:val="24"/>
+          <w:szCs w:val="24"/>
+          <w:lang w:val="fr-CA" w:eastAsia="fr-FR" w:bidi="ar-SA"/>
+        </w:rPr>
+        <w:fldChar w:fldCharType="begin"/>
+      </w:r>
+      <w:r>
+        <w:rPr>
+          <w:sz w:val="24"/>
+          <w:i w:val="false"/>
+          <w:b w:val="false"/>
+          <w:kern w:val="0"/>
+          <w:szCs w:val="24"/>
+          <w:iCs w:val="false"/>
+          <w:bCs w:val="false"/>
+          <w:rFonts w:eastAsia="Times New Roman" w:cs="Times New Roman"/>
+          <w:color w:val="auto"/>
+          <w:lang w:val="fr-CA" w:eastAsia="fr-FR" w:bidi="ar-SA"/>
+        </w:rPr>
+        <w:instrText> SEQ Figure \* ARABIC </w:instrText>
+      </w:r>
+      <w:r>
+        <w:rPr>
+          <w:sz w:val="24"/>
+          <w:i w:val="false"/>
+          <w:b w:val="false"/>
+          <w:kern w:val="0"/>
+          <w:szCs w:val="24"/>
+          <w:iCs w:val="false"/>
+          <w:bCs w:val="false"/>
+          <w:rFonts w:eastAsia="Times New Roman" w:cs="Times New Roman"/>
+          <w:color w:val="auto"/>
+          <w:lang w:val="fr-CA" w:eastAsia="fr-FR" w:bidi="ar-SA"/>
+        </w:rPr>
+        <w:fldChar w:fldCharType="separate"/>
+      </w:r>
+      <w:r>
+        <w:rPr>
+          <w:sz w:val="24"/>
+          <w:i w:val="false"/>
+          <w:b w:val="false"/>
+          <w:kern w:val="0"/>
+          <w:szCs w:val="24"/>
+          <w:iCs w:val="false"/>
+          <w:bCs w:val="false"/>
+          <w:rFonts w:eastAsia="Times New Roman" w:cs="Times New Roman"/>
+          <w:color w:val="auto"/>
+          <w:lang w:val="fr-CA" w:eastAsia="fr-FR" w:bidi="ar-SA"/>
+        </w:rPr>
+        <w:t>29</w:t>
+      </w:r>
+      <w:r>
+        <w:rPr>
+          <w:sz w:val="24"/>
+          <w:i w:val="false"/>
+          <w:b w:val="false"/>
+          <w:kern w:val="0"/>
+          <w:szCs w:val="24"/>
+          <w:iCs w:val="false"/>
+          <w:bCs w:val="false"/>
+          <w:rFonts w:eastAsia="Times New Roman" w:cs="Times New Roman"/>
+          <w:color w:val="auto"/>
+          <w:lang w:val="fr-CA" w:eastAsia="fr-FR" w:bidi="ar-SA"/>
+        </w:rPr>
+        <w:fldChar w:fldCharType="end"/>
+      </w:r>
+      <w:r>
+        <w:rPr>
+          <w:rFonts w:eastAsia="Times New Roman" w:cs="Times New Roman"/>
+          <w:b w:val="false"/>
+          <w:bCs w:val="false"/>
+          <w:i w:val="false"/>
+          <w:iCs w:val="false"/>
+          <w:color w:val="auto"/>
+          <w:kern w:val="0"/>
+          <w:sz w:val="24"/>
+          <w:szCs w:val="24"/>
+          <w:lang w:val="fr-CA" w:eastAsia="fr-FR" w:bidi="ar-SA"/>
+        </w:rPr>
+        <w:t>: Statistiques de participation par type de tournoi</w:t>
+      </w:r>
+    </w:p>
+    <w:p>
+      <w:pPr>
+        <w:pStyle w:val="Para"/>
+        <w:ind w:left="0" w:right="0" w:hanging="0"/>
+        <w:jc w:val="left"/>
+        <w:rPr>
+          <w:b/>
+          <w:b/>
+          <w:bCs/>
+          <w:sz w:val="24"/>
+          <w:szCs w:val="24"/>
+        </w:rPr>
+      </w:pPr>
+      <w:r>
+        <w:rPr>
+          <w:rFonts w:eastAsia="Times New Roman" w:cs="Times New Roman"/>
+          <w:b w:val="false"/>
+          <w:bCs w:val="false"/>
+          <w:i w:val="false"/>
+          <w:iCs w:val="false"/>
+          <w:color w:val="auto"/>
+          <w:kern w:val="0"/>
+          <w:sz w:val="24"/>
+          <w:szCs w:val="24"/>
+          <w:lang w:val="fr-CA" w:eastAsia="fr-FR" w:bidi="ar-SA"/>
+        </w:rPr>
+        <w:tab/>
+        <w:t>La figure ci-dessus présente les statistiques relatives au nombres de participant par type de tournoi. Cette fonctionnalité offre à l’administrateur une vision globale de la participation des utilisateurs, lui permettant ainsi d’analyser et de gérer plus efficacement les différents types de tournois proposés sur la plateforme.</w:t>
+      </w:r>
     </w:p>
     <w:p>
       <w:pPr>
@@ -8613,33 +10600,396 @@
         <w:jc w:val="left"/>
         <w:rPr/>
       </w:pPr>
-      <w:bookmarkStart w:id="88" w:name="__RefHeading___Toc1354_3329970298"/>
-      <w:bookmarkStart w:id="89" w:name="_Toc148087745"/>
-      <w:bookmarkStart w:id="90" w:name="_Toc105039404"/>
-      <w:bookmarkEnd w:id="88"/>
-      <w:r>
-        <w:rPr/>
-        <w:t>État numéro 2</w:t>
-      </w:r>
+      <w:r>
+        <w:rPr/>
+        <w:t>Statistique du nombre de tournois remportés</w:t>
+      </w:r>
+    </w:p>
+    <w:p>
+      <w:pPr>
+        <w:pStyle w:val="Para"/>
+        <w:ind w:left="1429" w:right="0" w:hanging="0"/>
+        <w:jc w:val="left"/>
+        <w:rPr>
+          <w:b/>
+          <w:b/>
+          <w:bCs/>
+          <w:sz w:val="24"/>
+          <w:szCs w:val="24"/>
+        </w:rPr>
+      </w:pPr>
+      <w:r>
+        <w:drawing>
+          <wp:anchor behindDoc="0" distT="0" distB="0" distL="0" distR="0" simplePos="0" locked="0" layoutInCell="0" allowOverlap="1" relativeHeight="33">
+            <wp:simplePos x="0" y="0"/>
+            <wp:positionH relativeFrom="column">
+              <wp:align>center</wp:align>
+            </wp:positionH>
+            <wp:positionV relativeFrom="paragraph">
+              <wp:posOffset>635</wp:posOffset>
+            </wp:positionV>
+            <wp:extent cx="5076825" cy="3077210"/>
+            <wp:effectExtent l="0" t="0" r="0" b="0"/>
+            <wp:wrapSquare wrapText="largest"/>
+            <wp:docPr id="31" name="Image28" descr=""/>
+            <wp:cNvGraphicFramePr>
+              <a:graphicFrameLocks xmlns:a="http://schemas.openxmlformats.org/drawingml/2006/main" noChangeAspect="1"/>
+            </wp:cNvGraphicFramePr>
+            <a:graphic xmlns:a="http://schemas.openxmlformats.org/drawingml/2006/main">
+              <a:graphicData uri="http://schemas.openxmlformats.org/drawingml/2006/picture">
+                <pic:pic xmlns:pic="http://schemas.openxmlformats.org/drawingml/2006/picture">
+                  <pic:nvPicPr>
+                    <pic:cNvPr id="31" name="Image28" descr=""/>
+                    <pic:cNvPicPr>
+                      <a:picLocks noChangeAspect="1" noChangeArrowheads="1"/>
+                    </pic:cNvPicPr>
+                  </pic:nvPicPr>
+                  <pic:blipFill>
+                    <a:blip r:embed="rId36"/>
+                    <a:stretch>
+                      <a:fillRect/>
+                    </a:stretch>
+                  </pic:blipFill>
+                  <pic:spPr bwMode="auto">
+                    <a:xfrm>
+                      <a:off x="0" y="0"/>
+                      <a:ext cx="5076825" cy="3077210"/>
+                    </a:xfrm>
+                    <a:prstGeom prst="rect">
+                      <a:avLst/>
+                    </a:prstGeom>
+                  </pic:spPr>
+                </pic:pic>
+              </a:graphicData>
+            </a:graphic>
+          </wp:anchor>
+        </w:drawing>
+      </w:r>
+      <w:r>
+        <w:rPr>
+          <w:rFonts w:eastAsia="Times New Roman" w:cs="Times New Roman"/>
+          <w:b w:val="false"/>
+          <w:bCs w:val="false"/>
+          <w:i w:val="false"/>
+          <w:iCs w:val="false"/>
+          <w:color w:val="auto"/>
+          <w:kern w:val="0"/>
+          <w:sz w:val="24"/>
+          <w:szCs w:val="24"/>
+          <w:lang w:val="fr-CA" w:eastAsia="fr-FR" w:bidi="ar-SA"/>
+        </w:rPr>
+        <w:t xml:space="preserve">Figure </w:t>
+      </w:r>
+      <w:r>
+        <w:rPr>
+          <w:rFonts w:eastAsia="Times New Roman" w:cs="Times New Roman"/>
+          <w:b w:val="false"/>
+          <w:bCs w:val="false"/>
+          <w:i w:val="false"/>
+          <w:iCs w:val="false"/>
+          <w:color w:val="auto"/>
+          <w:kern w:val="0"/>
+          <w:sz w:val="24"/>
+          <w:szCs w:val="24"/>
+          <w:lang w:val="fr-CA" w:eastAsia="fr-FR" w:bidi="ar-SA"/>
+        </w:rPr>
+        <w:fldChar w:fldCharType="begin"/>
+      </w:r>
+      <w:r>
+        <w:rPr>
+          <w:sz w:val="24"/>
+          <w:i w:val="false"/>
+          <w:b w:val="false"/>
+          <w:kern w:val="0"/>
+          <w:szCs w:val="24"/>
+          <w:iCs w:val="false"/>
+          <w:bCs w:val="false"/>
+          <w:rFonts w:eastAsia="Times New Roman" w:cs="Times New Roman"/>
+          <w:color w:val="auto"/>
+          <w:lang w:val="fr-CA" w:eastAsia="fr-FR" w:bidi="ar-SA"/>
+        </w:rPr>
+        <w:instrText> SEQ Figure \* ARABIC </w:instrText>
+      </w:r>
+      <w:r>
+        <w:rPr>
+          <w:sz w:val="24"/>
+          <w:i w:val="false"/>
+          <w:b w:val="false"/>
+          <w:kern w:val="0"/>
+          <w:szCs w:val="24"/>
+          <w:iCs w:val="false"/>
+          <w:bCs w:val="false"/>
+          <w:rFonts w:eastAsia="Times New Roman" w:cs="Times New Roman"/>
+          <w:color w:val="auto"/>
+          <w:lang w:val="fr-CA" w:eastAsia="fr-FR" w:bidi="ar-SA"/>
+        </w:rPr>
+        <w:fldChar w:fldCharType="separate"/>
+      </w:r>
+      <w:r>
+        <w:rPr>
+          <w:sz w:val="24"/>
+          <w:i w:val="false"/>
+          <w:b w:val="false"/>
+          <w:kern w:val="0"/>
+          <w:szCs w:val="24"/>
+          <w:iCs w:val="false"/>
+          <w:bCs w:val="false"/>
+          <w:rFonts w:eastAsia="Times New Roman" w:cs="Times New Roman"/>
+          <w:color w:val="auto"/>
+          <w:lang w:val="fr-CA" w:eastAsia="fr-FR" w:bidi="ar-SA"/>
+        </w:rPr>
+        <w:t>30</w:t>
+      </w:r>
+      <w:r>
+        <w:rPr>
+          <w:sz w:val="24"/>
+          <w:i w:val="false"/>
+          <w:b w:val="false"/>
+          <w:kern w:val="0"/>
+          <w:szCs w:val="24"/>
+          <w:iCs w:val="false"/>
+          <w:bCs w:val="false"/>
+          <w:rFonts w:eastAsia="Times New Roman" w:cs="Times New Roman"/>
+          <w:color w:val="auto"/>
+          <w:lang w:val="fr-CA" w:eastAsia="fr-FR" w:bidi="ar-SA"/>
+        </w:rPr>
+        <w:fldChar w:fldCharType="end"/>
+      </w:r>
+      <w:r>
+        <w:rPr>
+          <w:rFonts w:eastAsia="Times New Roman" w:cs="Times New Roman"/>
+          <w:b w:val="false"/>
+          <w:bCs w:val="false"/>
+          <w:i w:val="false"/>
+          <w:iCs w:val="false"/>
+          <w:color w:val="auto"/>
+          <w:kern w:val="0"/>
+          <w:sz w:val="24"/>
+          <w:szCs w:val="24"/>
+          <w:lang w:val="fr-CA" w:eastAsia="fr-FR" w:bidi="ar-SA"/>
+        </w:rPr>
+        <w:t>: Statistiques du nombre de tournois remportés par utilisateur</w:t>
+      </w:r>
+    </w:p>
+    <w:p>
+      <w:pPr>
+        <w:pStyle w:val="Para"/>
+        <w:ind w:left="0" w:right="0" w:hanging="0"/>
+        <w:jc w:val="left"/>
+        <w:rPr/>
+      </w:pPr>
+      <w:r>
+        <w:rPr/>
+        <w:tab/>
+        <w:t>Cette statistique est un indicateur clé de la réussite de l’utilisateur. Elle montre le nombre de fois où l’utilisateur a fait partie des 5 gagnants dans un tournoi, démontrant ainsi sa capacité de prédire correctement les résultats sportifs. Elle reflète la persévérance et l’habileté des participants, et elle peut servir de source de motivation pour continuer à participer activement dans l’espoir de remporter davantage de tournois.</w:t>
+      </w:r>
+    </w:p>
+    <w:p>
+      <w:pPr>
+        <w:pStyle w:val="Titre3"/>
+        <w:jc w:val="left"/>
+        <w:rPr/>
+      </w:pPr>
+      <w:r>
+        <w:rPr/>
+        <w:t>Statistiques financières de l’utilisateur</w:t>
+      </w:r>
+    </w:p>
+    <w:p>
+      <w:pPr>
+        <w:pStyle w:val="Para"/>
+        <w:ind w:left="1429" w:right="0" w:hanging="0"/>
+        <w:jc w:val="left"/>
+        <w:rPr>
+          <w:b/>
+          <w:b/>
+          <w:bCs/>
+          <w:sz w:val="24"/>
+          <w:szCs w:val="24"/>
+        </w:rPr>
+      </w:pPr>
+      <w:r>
+        <w:drawing>
+          <wp:anchor behindDoc="0" distT="0" distB="0" distL="0" distR="0" simplePos="0" locked="0" layoutInCell="0" allowOverlap="1" relativeHeight="34">
+            <wp:simplePos x="0" y="0"/>
+            <wp:positionH relativeFrom="column">
+              <wp:align>center</wp:align>
+            </wp:positionH>
+            <wp:positionV relativeFrom="paragraph">
+              <wp:posOffset>635</wp:posOffset>
+            </wp:positionV>
+            <wp:extent cx="5408295" cy="3192145"/>
+            <wp:effectExtent l="0" t="0" r="0" b="0"/>
+            <wp:wrapSquare wrapText="largest"/>
+            <wp:docPr id="32" name="Image29" descr=""/>
+            <wp:cNvGraphicFramePr>
+              <a:graphicFrameLocks xmlns:a="http://schemas.openxmlformats.org/drawingml/2006/main" noChangeAspect="1"/>
+            </wp:cNvGraphicFramePr>
+            <a:graphic xmlns:a="http://schemas.openxmlformats.org/drawingml/2006/main">
+              <a:graphicData uri="http://schemas.openxmlformats.org/drawingml/2006/picture">
+                <pic:pic xmlns:pic="http://schemas.openxmlformats.org/drawingml/2006/picture">
+                  <pic:nvPicPr>
+                    <pic:cNvPr id="32" name="Image29" descr=""/>
+                    <pic:cNvPicPr>
+                      <a:picLocks noChangeAspect="1" noChangeArrowheads="1"/>
+                    </pic:cNvPicPr>
+                  </pic:nvPicPr>
+                  <pic:blipFill>
+                    <a:blip r:embed="rId37"/>
+                    <a:stretch>
+                      <a:fillRect/>
+                    </a:stretch>
+                  </pic:blipFill>
+                  <pic:spPr bwMode="auto">
+                    <a:xfrm>
+                      <a:off x="0" y="0"/>
+                      <a:ext cx="5408295" cy="3192145"/>
+                    </a:xfrm>
+                    <a:prstGeom prst="rect">
+                      <a:avLst/>
+                    </a:prstGeom>
+                  </pic:spPr>
+                </pic:pic>
+              </a:graphicData>
+            </a:graphic>
+          </wp:anchor>
+        </w:drawing>
+      </w:r>
+      <w:r>
+        <w:rPr>
+          <w:rFonts w:eastAsia="Times New Roman" w:cs="Times New Roman"/>
+          <w:b w:val="false"/>
+          <w:bCs w:val="false"/>
+          <w:i w:val="false"/>
+          <w:iCs w:val="false"/>
+          <w:color w:val="auto"/>
+          <w:kern w:val="0"/>
+          <w:sz w:val="24"/>
+          <w:szCs w:val="24"/>
+          <w:lang w:val="fr-CA" w:eastAsia="fr-FR" w:bidi="ar-SA"/>
+        </w:rPr>
+        <w:t xml:space="preserve">Figure </w:t>
+      </w:r>
+      <w:r>
+        <w:rPr>
+          <w:rFonts w:eastAsia="Times New Roman" w:cs="Times New Roman"/>
+          <w:b w:val="false"/>
+          <w:bCs w:val="false"/>
+          <w:i w:val="false"/>
+          <w:iCs w:val="false"/>
+          <w:color w:val="auto"/>
+          <w:kern w:val="0"/>
+          <w:sz w:val="24"/>
+          <w:szCs w:val="24"/>
+          <w:lang w:val="fr-CA" w:eastAsia="fr-FR" w:bidi="ar-SA"/>
+        </w:rPr>
+        <w:fldChar w:fldCharType="begin"/>
+      </w:r>
+      <w:r>
+        <w:rPr>
+          <w:sz w:val="24"/>
+          <w:i w:val="false"/>
+          <w:b w:val="false"/>
+          <w:kern w:val="0"/>
+          <w:szCs w:val="24"/>
+          <w:iCs w:val="false"/>
+          <w:bCs w:val="false"/>
+          <w:rFonts w:eastAsia="Times New Roman" w:cs="Times New Roman"/>
+          <w:color w:val="auto"/>
+          <w:lang w:val="fr-CA" w:eastAsia="fr-FR" w:bidi="ar-SA"/>
+        </w:rPr>
+        <w:instrText> SEQ Figure \* ARABIC </w:instrText>
+      </w:r>
+      <w:r>
+        <w:rPr>
+          <w:sz w:val="24"/>
+          <w:i w:val="false"/>
+          <w:b w:val="false"/>
+          <w:kern w:val="0"/>
+          <w:szCs w:val="24"/>
+          <w:iCs w:val="false"/>
+          <w:bCs w:val="false"/>
+          <w:rFonts w:eastAsia="Times New Roman" w:cs="Times New Roman"/>
+          <w:color w:val="auto"/>
+          <w:lang w:val="fr-CA" w:eastAsia="fr-FR" w:bidi="ar-SA"/>
+        </w:rPr>
+        <w:fldChar w:fldCharType="separate"/>
+      </w:r>
+      <w:r>
+        <w:rPr>
+          <w:sz w:val="24"/>
+          <w:i w:val="false"/>
+          <w:b w:val="false"/>
+          <w:kern w:val="0"/>
+          <w:szCs w:val="24"/>
+          <w:iCs w:val="false"/>
+          <w:bCs w:val="false"/>
+          <w:rFonts w:eastAsia="Times New Roman" w:cs="Times New Roman"/>
+          <w:color w:val="auto"/>
+          <w:lang w:val="fr-CA" w:eastAsia="fr-FR" w:bidi="ar-SA"/>
+        </w:rPr>
+        <w:t>31</w:t>
+      </w:r>
+      <w:r>
+        <w:rPr>
+          <w:sz w:val="24"/>
+          <w:i w:val="false"/>
+          <w:b w:val="false"/>
+          <w:kern w:val="0"/>
+          <w:szCs w:val="24"/>
+          <w:iCs w:val="false"/>
+          <w:bCs w:val="false"/>
+          <w:rFonts w:eastAsia="Times New Roman" w:cs="Times New Roman"/>
+          <w:color w:val="auto"/>
+          <w:lang w:val="fr-CA" w:eastAsia="fr-FR" w:bidi="ar-SA"/>
+        </w:rPr>
+        <w:fldChar w:fldCharType="end"/>
+      </w:r>
+      <w:r>
+        <w:rPr>
+          <w:rFonts w:eastAsia="Times New Roman" w:cs="Times New Roman"/>
+          <w:b w:val="false"/>
+          <w:bCs w:val="false"/>
+          <w:i w:val="false"/>
+          <w:iCs w:val="false"/>
+          <w:color w:val="auto"/>
+          <w:kern w:val="0"/>
+          <w:sz w:val="24"/>
+          <w:szCs w:val="24"/>
+          <w:lang w:val="fr-CA" w:eastAsia="fr-FR" w:bidi="ar-SA"/>
+        </w:rPr>
+        <w:t>: Statistiques financières de l’utilisateur</w:t>
+      </w:r>
+    </w:p>
+    <w:p>
+      <w:pPr>
+        <w:pStyle w:val="Para"/>
+        <w:ind w:left="0" w:right="0" w:hanging="0"/>
+        <w:jc w:val="left"/>
+        <w:rPr/>
+      </w:pPr>
+      <w:r>
+        <w:rPr/>
+        <w:tab/>
+        <w:t>La statistique financière de l’utilisateur est une composante cruciale de notre plateforme de pronostic sportif, permettant aux participants de surveiller leur engagement financier. Cette statistique présente un aperçu complet du montant total misé par l’utilisateur, de ses gains accumulés grâce à ses pronostics réussis et du bénéfice net résultant de son activité sur la plateforme. Elle constitue un outil de suivi financier précieux, aidant les utilisateurs à maintenir une gestion financière consciente et à évaluer leur performance globale dans l’univers des paris sportifs.</w:t>
+      </w:r>
+    </w:p>
+    <w:p>
+      <w:pPr>
+        <w:pStyle w:val="Titre3"/>
+        <w:jc w:val="left"/>
+        <w:rPr/>
+      </w:pPr>
+      <w:bookmarkStart w:id="89" w:name="__RefHeading___Toc1356_3329970298"/>
+      <w:bookmarkStart w:id="90" w:name="_Toc148087746"/>
+      <w:bookmarkStart w:id="91" w:name="_Toc105039405"/>
       <w:bookmarkEnd w:id="89"/>
+      <w:r>
+        <w:rPr/>
+        <w:t>Statistique numéro 1</w:t>
+      </w:r>
       <w:bookmarkEnd w:id="90"/>
-    </w:p>
-    <w:p>
-      <w:pPr>
-        <w:pStyle w:val="Titre3"/>
-        <w:jc w:val="left"/>
-        <w:rPr/>
-      </w:pPr>
-      <w:bookmarkStart w:id="91" w:name="__RefHeading___Toc1356_3329970298"/>
-      <w:bookmarkStart w:id="92" w:name="_Toc148087746"/>
-      <w:bookmarkStart w:id="93" w:name="_Toc105039405"/>
       <w:bookmarkEnd w:id="91"/>
-      <w:r>
-        <w:rPr/>
-        <w:t>Statistique numéro 1</w:t>
-      </w:r>
-      <w:bookmarkEnd w:id="92"/>
-      <w:bookmarkEnd w:id="93"/>
       <w:r>
         <w:rPr/>
         <w:tab/>
@@ -8652,1498 +11002,10 @@
         <w:jc w:val="left"/>
         <w:rPr/>
       </w:pPr>
-      <w:bookmarkStart w:id="94" w:name="_Toc441148074"/>
-      <w:r>
-        <w:rPr/>
-        <w:t xml:space="preserve">Tableau </w:t>
-      </w:r>
-      <w:r>
-        <w:rPr/>
-        <w:fldChar w:fldCharType="begin"/>
-      </w:r>
-      <w:r>
-        <w:rPr/>
-        <w:instrText> SEQ Tableau \* ARABIC </w:instrText>
-      </w:r>
-      <w:r>
-        <w:rPr/>
-        <w:fldChar w:fldCharType="separate"/>
-      </w:r>
-      <w:r>
-        <w:rPr/>
-        <w:t>1</w:t>
-      </w:r>
-      <w:r>
-        <w:rPr/>
-        <w:fldChar w:fldCharType="end"/>
-      </w:r>
-      <w:r>
-        <w:rPr/>
-        <w:t> : Classement TIOBE 2014 de quelques langages de programmation</w:t>
-      </w:r>
-      <w:bookmarkEnd w:id="94"/>
-      <w:r>
-        <w:rPr/>
-        <w:t xml:space="preserve"> (</w:t>
-      </w:r>
-      <w:r>
-        <w:rPr>
-          <w:b/>
-          <w:bCs/>
-          <w:color w:val="FF0000"/>
-        </w:rPr>
-        <w:t>exemple</w:t>
-      </w:r>
-      <w:r>
-        <w:rPr/>
-        <w:t>)</w:t>
-      </w:r>
-    </w:p>
-    <w:tbl>
-      <w:tblPr>
-        <w:tblW w:w="8927" w:type="dxa"/>
-        <w:jc w:val="left"/>
-        <w:tblInd w:w="-113" w:type="dxa"/>
-        <w:tblLayout w:type="fixed"/>
-        <w:tblCellMar>
-          <w:top w:w="0" w:type="dxa"/>
-          <w:left w:w="108" w:type="dxa"/>
-          <w:bottom w:w="0" w:type="dxa"/>
-          <w:right w:w="108" w:type="dxa"/>
-        </w:tblCellMar>
-      </w:tblPr>
-      <w:tblGrid>
-        <w:gridCol w:w="1785"/>
-        <w:gridCol w:w="1785"/>
-        <w:gridCol w:w="1786"/>
-        <w:gridCol w:w="1785"/>
-        <w:gridCol w:w="1786"/>
-      </w:tblGrid>
-      <w:tr>
-        <w:trPr/>
-        <w:tc>
-          <w:tcPr>
-            <w:tcW w:w="1785" w:type="dxa"/>
-            <w:tcBorders>
-              <w:top w:val="single" w:sz="4" w:space="0" w:color="000000"/>
-              <w:left w:val="single" w:sz="4" w:space="0" w:color="000000"/>
-              <w:bottom w:val="single" w:sz="4" w:space="0" w:color="000000"/>
-              <w:right w:val="single" w:sz="4" w:space="0" w:color="000000"/>
-            </w:tcBorders>
-          </w:tcPr>
-          <w:p>
-            <w:pPr>
-              <w:pStyle w:val="Normal"/>
-              <w:widowControl w:val="false"/>
-              <w:suppressAutoHyphens w:val="true"/>
-              <w:spacing w:before="0" w:after="0"/>
-              <w:jc w:val="left"/>
-              <w:rPr>
-                <w:rFonts w:ascii="Calibri" w:hAnsi="Calibri" w:eastAsia="MS Mincho"/>
-                <w:kern w:val="0"/>
-                <w:szCs w:val="22"/>
-                <w:lang w:eastAsia="fr-FR" w:bidi="ar-SA"/>
-              </w:rPr>
-            </w:pPr>
-            <w:r>
-              <w:rPr>
-                <w:rFonts w:eastAsia="MS Mincho" w:ascii="Calibri" w:hAnsi="Calibri"/>
-                <w:kern w:val="0"/>
-                <w:szCs w:val="22"/>
-                <w:lang w:eastAsia="fr-FR" w:bidi="ar-SA"/>
-              </w:rPr>
-              <w:t>Position Jan ‘14</w:t>
-            </w:r>
-          </w:p>
-        </w:tc>
-        <w:tc>
-          <w:tcPr>
-            <w:tcW w:w="1785" w:type="dxa"/>
-            <w:tcBorders>
-              <w:top w:val="single" w:sz="4" w:space="0" w:color="000000"/>
-              <w:left w:val="single" w:sz="4" w:space="0" w:color="000000"/>
-              <w:bottom w:val="single" w:sz="4" w:space="0" w:color="000000"/>
-              <w:right w:val="single" w:sz="4" w:space="0" w:color="000000"/>
-            </w:tcBorders>
-          </w:tcPr>
-          <w:p>
-            <w:pPr>
-              <w:pStyle w:val="Normal"/>
-              <w:widowControl w:val="false"/>
-              <w:suppressAutoHyphens w:val="true"/>
-              <w:spacing w:before="0" w:after="0"/>
-              <w:jc w:val="left"/>
-              <w:rPr>
-                <w:rFonts w:ascii="Calibri" w:hAnsi="Calibri" w:eastAsia="MS Mincho"/>
-                <w:kern w:val="0"/>
-                <w:szCs w:val="22"/>
-                <w:lang w:eastAsia="fr-FR" w:bidi="ar-SA"/>
-              </w:rPr>
-            </w:pPr>
-            <w:r>
-              <w:rPr>
-                <w:rFonts w:eastAsia="MS Mincho" w:ascii="Calibri" w:hAnsi="Calibri"/>
-                <w:kern w:val="0"/>
-                <w:szCs w:val="22"/>
-                <w:lang w:eastAsia="fr-FR" w:bidi="ar-SA"/>
-              </w:rPr>
-              <w:t>Position Jan ‘13</w:t>
-            </w:r>
-          </w:p>
-        </w:tc>
-        <w:tc>
-          <w:tcPr>
-            <w:tcW w:w="1786" w:type="dxa"/>
-            <w:tcBorders>
-              <w:top w:val="single" w:sz="4" w:space="0" w:color="000000"/>
-              <w:left w:val="single" w:sz="4" w:space="0" w:color="000000"/>
-              <w:bottom w:val="single" w:sz="4" w:space="0" w:color="000000"/>
-              <w:right w:val="single" w:sz="4" w:space="0" w:color="000000"/>
-            </w:tcBorders>
-          </w:tcPr>
-          <w:p>
-            <w:pPr>
-              <w:pStyle w:val="Normal"/>
-              <w:widowControl w:val="false"/>
-              <w:suppressAutoHyphens w:val="true"/>
-              <w:spacing w:before="0" w:after="0"/>
-              <w:jc w:val="left"/>
-              <w:rPr>
-                <w:rFonts w:ascii="Calibri" w:hAnsi="Calibri" w:eastAsia="MS Mincho"/>
-                <w:kern w:val="0"/>
-                <w:szCs w:val="22"/>
-                <w:lang w:eastAsia="fr-FR" w:bidi="ar-SA"/>
-              </w:rPr>
-            </w:pPr>
-            <w:r>
-              <w:rPr>
-                <w:rFonts w:eastAsia="MS Mincho" w:ascii="Calibri" w:hAnsi="Calibri"/>
-                <w:kern w:val="0"/>
-                <w:szCs w:val="22"/>
-                <w:lang w:eastAsia="fr-FR" w:bidi="ar-SA"/>
-              </w:rPr>
-              <w:t>Language</w:t>
-            </w:r>
-          </w:p>
-        </w:tc>
-        <w:tc>
-          <w:tcPr>
-            <w:tcW w:w="1785" w:type="dxa"/>
-            <w:tcBorders>
-              <w:top w:val="single" w:sz="4" w:space="0" w:color="000000"/>
-              <w:left w:val="single" w:sz="4" w:space="0" w:color="000000"/>
-              <w:bottom w:val="single" w:sz="4" w:space="0" w:color="000000"/>
-              <w:right w:val="single" w:sz="4" w:space="0" w:color="000000"/>
-            </w:tcBorders>
-          </w:tcPr>
-          <w:p>
-            <w:pPr>
-              <w:pStyle w:val="Normal"/>
-              <w:widowControl w:val="false"/>
-              <w:suppressAutoHyphens w:val="true"/>
-              <w:spacing w:before="0" w:after="0"/>
-              <w:jc w:val="left"/>
-              <w:rPr>
-                <w:rFonts w:ascii="Calibri" w:hAnsi="Calibri" w:eastAsia="MS Mincho"/>
-                <w:kern w:val="0"/>
-                <w:szCs w:val="22"/>
-                <w:lang w:eastAsia="fr-FR" w:bidi="ar-SA"/>
-              </w:rPr>
-            </w:pPr>
-            <w:r>
-              <w:rPr>
-                <w:rFonts w:eastAsia="MS Mincho" w:ascii="Calibri" w:hAnsi="Calibri"/>
-                <w:kern w:val="0"/>
-                <w:szCs w:val="22"/>
-                <w:lang w:eastAsia="fr-FR" w:bidi="ar-SA"/>
-              </w:rPr>
-              <w:t>Share Jan ‘14</w:t>
-            </w:r>
-          </w:p>
-        </w:tc>
-        <w:tc>
-          <w:tcPr>
-            <w:tcW w:w="1786" w:type="dxa"/>
-            <w:tcBorders>
-              <w:top w:val="single" w:sz="4" w:space="0" w:color="000000"/>
-              <w:left w:val="single" w:sz="4" w:space="0" w:color="000000"/>
-              <w:bottom w:val="single" w:sz="4" w:space="0" w:color="000000"/>
-              <w:right w:val="single" w:sz="4" w:space="0" w:color="000000"/>
-            </w:tcBorders>
-          </w:tcPr>
-          <w:p>
-            <w:pPr>
-              <w:pStyle w:val="Normal"/>
-              <w:widowControl w:val="false"/>
-              <w:suppressAutoHyphens w:val="true"/>
-              <w:spacing w:before="0" w:after="0"/>
-              <w:jc w:val="left"/>
-              <w:rPr>
-                <w:rFonts w:ascii="Calibri" w:hAnsi="Calibri" w:eastAsia="MS Mincho"/>
-                <w:kern w:val="0"/>
-                <w:szCs w:val="22"/>
-                <w:lang w:eastAsia="fr-FR" w:bidi="ar-SA"/>
-              </w:rPr>
-            </w:pPr>
-            <w:r>
-              <w:rPr>
-                <w:rFonts w:eastAsia="MS Mincho" w:ascii="Calibri" w:hAnsi="Calibri"/>
-                <w:kern w:val="0"/>
-                <w:szCs w:val="22"/>
-                <w:lang w:eastAsia="fr-FR" w:bidi="ar-SA"/>
-              </w:rPr>
-              <w:t>Trend</w:t>
-            </w:r>
-          </w:p>
-        </w:tc>
-      </w:tr>
-      <w:tr>
-        <w:trPr/>
-        <w:tc>
-          <w:tcPr>
-            <w:tcW w:w="1785" w:type="dxa"/>
-            <w:tcBorders>
-              <w:top w:val="single" w:sz="4" w:space="0" w:color="000000"/>
-              <w:left w:val="single" w:sz="4" w:space="0" w:color="000000"/>
-              <w:bottom w:val="single" w:sz="4" w:space="0" w:color="000000"/>
-              <w:right w:val="single" w:sz="4" w:space="0" w:color="000000"/>
-            </w:tcBorders>
-          </w:tcPr>
-          <w:p>
-            <w:pPr>
-              <w:pStyle w:val="Normal"/>
-              <w:widowControl w:val="false"/>
-              <w:suppressAutoHyphens w:val="true"/>
-              <w:spacing w:before="0" w:after="0"/>
-              <w:jc w:val="left"/>
-              <w:rPr>
-                <w:rFonts w:ascii="Calibri" w:hAnsi="Calibri" w:eastAsia="MS Mincho"/>
-                <w:kern w:val="0"/>
-                <w:szCs w:val="22"/>
-                <w:lang w:eastAsia="fr-FR" w:bidi="ar-SA"/>
-              </w:rPr>
-            </w:pPr>
-            <w:r>
-              <w:rPr>
-                <w:rFonts w:eastAsia="MS Mincho" w:ascii="Calibri" w:hAnsi="Calibri"/>
-                <w:kern w:val="0"/>
-                <w:szCs w:val="22"/>
-                <w:lang w:eastAsia="fr-FR" w:bidi="ar-SA"/>
-              </w:rPr>
-              <w:t>1</w:t>
-            </w:r>
-          </w:p>
-        </w:tc>
-        <w:tc>
-          <w:tcPr>
-            <w:tcW w:w="1785" w:type="dxa"/>
-            <w:tcBorders>
-              <w:top w:val="single" w:sz="4" w:space="0" w:color="000000"/>
-              <w:left w:val="single" w:sz="4" w:space="0" w:color="000000"/>
-              <w:bottom w:val="single" w:sz="4" w:space="0" w:color="000000"/>
-              <w:right w:val="single" w:sz="4" w:space="0" w:color="000000"/>
-            </w:tcBorders>
-          </w:tcPr>
-          <w:p>
-            <w:pPr>
-              <w:pStyle w:val="Normal"/>
-              <w:widowControl w:val="false"/>
-              <w:suppressAutoHyphens w:val="true"/>
-              <w:spacing w:before="0" w:after="0"/>
-              <w:jc w:val="left"/>
-              <w:rPr>
-                <w:rFonts w:ascii="Calibri" w:hAnsi="Calibri" w:eastAsia="MS Mincho"/>
-                <w:kern w:val="0"/>
-                <w:szCs w:val="22"/>
-                <w:lang w:eastAsia="fr-FR" w:bidi="ar-SA"/>
-              </w:rPr>
-            </w:pPr>
-            <w:r>
-              <w:rPr>
-                <w:rFonts w:eastAsia="MS Mincho" w:ascii="Calibri" w:hAnsi="Calibri"/>
-                <w:kern w:val="0"/>
-                <w:szCs w:val="22"/>
-                <w:lang w:eastAsia="fr-FR" w:bidi="ar-SA"/>
-              </w:rPr>
-              <w:t>1</w:t>
-            </w:r>
-          </w:p>
-        </w:tc>
-        <w:tc>
-          <w:tcPr>
-            <w:tcW w:w="1786" w:type="dxa"/>
-            <w:tcBorders>
-              <w:top w:val="single" w:sz="4" w:space="0" w:color="000000"/>
-              <w:left w:val="single" w:sz="4" w:space="0" w:color="000000"/>
-              <w:bottom w:val="single" w:sz="4" w:space="0" w:color="000000"/>
-              <w:right w:val="single" w:sz="4" w:space="0" w:color="000000"/>
-            </w:tcBorders>
-          </w:tcPr>
-          <w:p>
-            <w:pPr>
-              <w:pStyle w:val="Normal"/>
-              <w:widowControl w:val="false"/>
-              <w:suppressAutoHyphens w:val="true"/>
-              <w:spacing w:before="0" w:after="0"/>
-              <w:jc w:val="left"/>
-              <w:rPr>
-                <w:rFonts w:ascii="Calibri" w:hAnsi="Calibri" w:eastAsia="MS Mincho"/>
-                <w:kern w:val="0"/>
-                <w:szCs w:val="22"/>
-                <w:lang w:eastAsia="fr-FR" w:bidi="ar-SA"/>
-              </w:rPr>
-            </w:pPr>
-            <w:r>
-              <w:rPr>
-                <w:rFonts w:eastAsia="MS Mincho" w:ascii="Calibri" w:hAnsi="Calibri"/>
-                <w:kern w:val="0"/>
-                <w:szCs w:val="22"/>
-                <w:lang w:eastAsia="fr-FR" w:bidi="ar-SA"/>
-              </w:rPr>
-              <w:t>Java</w:t>
-            </w:r>
-          </w:p>
-        </w:tc>
-        <w:tc>
-          <w:tcPr>
-            <w:tcW w:w="1785" w:type="dxa"/>
-            <w:tcBorders>
-              <w:top w:val="single" w:sz="4" w:space="0" w:color="000000"/>
-              <w:left w:val="single" w:sz="4" w:space="0" w:color="000000"/>
-              <w:bottom w:val="single" w:sz="4" w:space="0" w:color="000000"/>
-              <w:right w:val="single" w:sz="4" w:space="0" w:color="000000"/>
-            </w:tcBorders>
-          </w:tcPr>
-          <w:p>
-            <w:pPr>
-              <w:pStyle w:val="Normal"/>
-              <w:widowControl w:val="false"/>
-              <w:suppressAutoHyphens w:val="true"/>
-              <w:spacing w:before="0" w:after="0"/>
-              <w:jc w:val="left"/>
-              <w:rPr>
-                <w:rFonts w:ascii="Calibri" w:hAnsi="Calibri" w:eastAsia="MS Mincho"/>
-                <w:kern w:val="0"/>
-                <w:szCs w:val="22"/>
-                <w:lang w:eastAsia="fr-FR" w:bidi="ar-SA"/>
-              </w:rPr>
-            </w:pPr>
-            <w:r>
-              <w:rPr>
-                <w:rFonts w:eastAsia="MS Mincho" w:ascii="Calibri" w:hAnsi="Calibri"/>
-                <w:kern w:val="0"/>
-                <w:szCs w:val="22"/>
-                <w:lang w:eastAsia="fr-FR" w:bidi="ar-SA"/>
-              </w:rPr>
-              <w:t>26.2%</w:t>
-            </w:r>
-          </w:p>
-        </w:tc>
-        <w:tc>
-          <w:tcPr>
-            <w:tcW w:w="1786" w:type="dxa"/>
-            <w:tcBorders>
-              <w:top w:val="single" w:sz="4" w:space="0" w:color="000000"/>
-              <w:left w:val="single" w:sz="4" w:space="0" w:color="000000"/>
-              <w:bottom w:val="single" w:sz="4" w:space="0" w:color="000000"/>
-              <w:right w:val="single" w:sz="4" w:space="0" w:color="000000"/>
-            </w:tcBorders>
-          </w:tcPr>
-          <w:p>
-            <w:pPr>
-              <w:pStyle w:val="Normal"/>
-              <w:widowControl w:val="false"/>
-              <w:suppressAutoHyphens w:val="true"/>
-              <w:spacing w:before="0" w:after="0"/>
-              <w:jc w:val="left"/>
-              <w:rPr>
-                <w:rFonts w:ascii="Calibri" w:hAnsi="Calibri" w:eastAsia="MS Mincho"/>
-                <w:kern w:val="0"/>
-                <w:szCs w:val="22"/>
-                <w:lang w:eastAsia="fr-FR" w:bidi="ar-SA"/>
-              </w:rPr>
-            </w:pPr>
-            <w:r>
-              <w:rPr>
-                <w:rFonts w:eastAsia="MS Mincho" w:ascii="Calibri" w:hAnsi="Calibri"/>
-                <w:kern w:val="0"/>
-                <w:szCs w:val="22"/>
-                <w:lang w:eastAsia="fr-FR" w:bidi="ar-SA"/>
-              </w:rPr>
-              <w:t>-0.6%</w:t>
-            </w:r>
-          </w:p>
-        </w:tc>
-      </w:tr>
-      <w:tr>
-        <w:trPr/>
-        <w:tc>
-          <w:tcPr>
-            <w:tcW w:w="1785" w:type="dxa"/>
-            <w:tcBorders>
-              <w:top w:val="single" w:sz="4" w:space="0" w:color="000000"/>
-              <w:left w:val="single" w:sz="4" w:space="0" w:color="000000"/>
-              <w:bottom w:val="single" w:sz="4" w:space="0" w:color="000000"/>
-              <w:right w:val="single" w:sz="4" w:space="0" w:color="000000"/>
-            </w:tcBorders>
-          </w:tcPr>
-          <w:p>
-            <w:pPr>
-              <w:pStyle w:val="Normal"/>
-              <w:widowControl w:val="false"/>
-              <w:suppressAutoHyphens w:val="true"/>
-              <w:spacing w:before="0" w:after="0"/>
-              <w:jc w:val="left"/>
-              <w:rPr>
-                <w:rFonts w:ascii="Calibri" w:hAnsi="Calibri" w:eastAsia="MS Mincho"/>
-                <w:kern w:val="0"/>
-                <w:szCs w:val="22"/>
-                <w:lang w:eastAsia="fr-FR" w:bidi="ar-SA"/>
-              </w:rPr>
-            </w:pPr>
-            <w:r>
-              <w:rPr>
-                <w:rFonts w:eastAsia="MS Mincho" w:ascii="Calibri" w:hAnsi="Calibri"/>
-                <w:kern w:val="0"/>
-                <w:szCs w:val="22"/>
-                <w:lang w:eastAsia="fr-FR" w:bidi="ar-SA"/>
-              </w:rPr>
-              <w:t>2</w:t>
-            </w:r>
-          </w:p>
-        </w:tc>
-        <w:tc>
-          <w:tcPr>
-            <w:tcW w:w="1785" w:type="dxa"/>
-            <w:tcBorders>
-              <w:top w:val="single" w:sz="4" w:space="0" w:color="000000"/>
-              <w:left w:val="single" w:sz="4" w:space="0" w:color="000000"/>
-              <w:bottom w:val="single" w:sz="4" w:space="0" w:color="000000"/>
-              <w:right w:val="single" w:sz="4" w:space="0" w:color="000000"/>
-            </w:tcBorders>
-          </w:tcPr>
-          <w:p>
-            <w:pPr>
-              <w:pStyle w:val="Normal"/>
-              <w:widowControl w:val="false"/>
-              <w:suppressAutoHyphens w:val="true"/>
-              <w:spacing w:before="0" w:after="0"/>
-              <w:jc w:val="left"/>
-              <w:rPr>
-                <w:rFonts w:ascii="Calibri" w:hAnsi="Calibri" w:eastAsia="MS Mincho"/>
-                <w:kern w:val="0"/>
-                <w:szCs w:val="22"/>
-                <w:lang w:eastAsia="fr-FR" w:bidi="ar-SA"/>
-              </w:rPr>
-            </w:pPr>
-            <w:r>
-              <w:rPr>
-                <w:rFonts w:eastAsia="MS Mincho" w:ascii="Calibri" w:hAnsi="Calibri"/>
-                <w:kern w:val="0"/>
-                <w:szCs w:val="22"/>
-                <w:lang w:eastAsia="fr-FR" w:bidi="ar-SA"/>
-              </w:rPr>
-              <w:t>2</w:t>
-            </w:r>
-          </w:p>
-        </w:tc>
-        <w:tc>
-          <w:tcPr>
-            <w:tcW w:w="1786" w:type="dxa"/>
-            <w:tcBorders>
-              <w:top w:val="single" w:sz="4" w:space="0" w:color="000000"/>
-              <w:left w:val="single" w:sz="4" w:space="0" w:color="000000"/>
-              <w:bottom w:val="single" w:sz="4" w:space="0" w:color="000000"/>
-              <w:right w:val="single" w:sz="4" w:space="0" w:color="000000"/>
-            </w:tcBorders>
-          </w:tcPr>
-          <w:p>
-            <w:pPr>
-              <w:pStyle w:val="Normal"/>
-              <w:widowControl w:val="false"/>
-              <w:suppressAutoHyphens w:val="true"/>
-              <w:spacing w:before="0" w:after="0"/>
-              <w:jc w:val="left"/>
-              <w:rPr>
-                <w:rFonts w:ascii="Calibri" w:hAnsi="Calibri" w:eastAsia="MS Mincho"/>
-                <w:kern w:val="0"/>
-                <w:szCs w:val="22"/>
-                <w:lang w:eastAsia="fr-FR" w:bidi="ar-SA"/>
-              </w:rPr>
-            </w:pPr>
-            <w:r>
-              <w:rPr>
-                <w:rFonts w:eastAsia="MS Mincho" w:ascii="Calibri" w:hAnsi="Calibri"/>
-                <w:kern w:val="0"/>
-                <w:szCs w:val="22"/>
-                <w:lang w:eastAsia="fr-FR" w:bidi="ar-SA"/>
-              </w:rPr>
-              <w:t>PhP</w:t>
-            </w:r>
-          </w:p>
-        </w:tc>
-        <w:tc>
-          <w:tcPr>
-            <w:tcW w:w="1785" w:type="dxa"/>
-            <w:tcBorders>
-              <w:top w:val="single" w:sz="4" w:space="0" w:color="000000"/>
-              <w:left w:val="single" w:sz="4" w:space="0" w:color="000000"/>
-              <w:bottom w:val="single" w:sz="4" w:space="0" w:color="000000"/>
-              <w:right w:val="single" w:sz="4" w:space="0" w:color="000000"/>
-            </w:tcBorders>
-          </w:tcPr>
-          <w:p>
-            <w:pPr>
-              <w:pStyle w:val="Normal"/>
-              <w:widowControl w:val="false"/>
-              <w:suppressAutoHyphens w:val="true"/>
-              <w:spacing w:before="0" w:after="0"/>
-              <w:jc w:val="left"/>
-              <w:rPr>
-                <w:rFonts w:ascii="Calibri" w:hAnsi="Calibri" w:eastAsia="MS Mincho"/>
-                <w:kern w:val="0"/>
-                <w:szCs w:val="22"/>
-                <w:lang w:eastAsia="fr-FR" w:bidi="ar-SA"/>
-              </w:rPr>
-            </w:pPr>
-            <w:r>
-              <w:rPr>
-                <w:rFonts w:eastAsia="MS Mincho" w:ascii="Calibri" w:hAnsi="Calibri"/>
-                <w:kern w:val="0"/>
-                <w:szCs w:val="22"/>
-                <w:lang w:eastAsia="fr-FR" w:bidi="ar-SA"/>
-              </w:rPr>
-              <w:t>13.2%</w:t>
-            </w:r>
-          </w:p>
-        </w:tc>
-        <w:tc>
-          <w:tcPr>
-            <w:tcW w:w="1786" w:type="dxa"/>
-            <w:tcBorders>
-              <w:top w:val="single" w:sz="4" w:space="0" w:color="000000"/>
-              <w:left w:val="single" w:sz="4" w:space="0" w:color="000000"/>
-              <w:bottom w:val="single" w:sz="4" w:space="0" w:color="000000"/>
-              <w:right w:val="single" w:sz="4" w:space="0" w:color="000000"/>
-            </w:tcBorders>
-          </w:tcPr>
-          <w:p>
-            <w:pPr>
-              <w:pStyle w:val="Normal"/>
-              <w:widowControl w:val="false"/>
-              <w:suppressAutoHyphens w:val="true"/>
-              <w:spacing w:before="0" w:after="0"/>
-              <w:jc w:val="left"/>
-              <w:rPr>
-                <w:rFonts w:ascii="Calibri" w:hAnsi="Calibri" w:eastAsia="MS Mincho"/>
-                <w:kern w:val="0"/>
-                <w:szCs w:val="22"/>
-                <w:lang w:eastAsia="fr-FR" w:bidi="ar-SA"/>
-              </w:rPr>
-            </w:pPr>
-            <w:r>
-              <w:rPr>
-                <w:rFonts w:eastAsia="MS Mincho" w:ascii="Calibri" w:hAnsi="Calibri"/>
-                <w:kern w:val="0"/>
-                <w:szCs w:val="22"/>
-                <w:lang w:eastAsia="fr-FR" w:bidi="ar-SA"/>
-              </w:rPr>
-              <w:t>-1.6%</w:t>
-            </w:r>
-          </w:p>
-        </w:tc>
-      </w:tr>
-      <w:tr>
-        <w:trPr/>
-        <w:tc>
-          <w:tcPr>
-            <w:tcW w:w="1785" w:type="dxa"/>
-            <w:tcBorders>
-              <w:top w:val="single" w:sz="4" w:space="0" w:color="000000"/>
-              <w:left w:val="single" w:sz="4" w:space="0" w:color="000000"/>
-              <w:bottom w:val="single" w:sz="4" w:space="0" w:color="000000"/>
-              <w:right w:val="single" w:sz="4" w:space="0" w:color="000000"/>
-            </w:tcBorders>
-          </w:tcPr>
-          <w:p>
-            <w:pPr>
-              <w:pStyle w:val="Normal"/>
-              <w:widowControl w:val="false"/>
-              <w:suppressAutoHyphens w:val="true"/>
-              <w:spacing w:before="0" w:after="0"/>
-              <w:jc w:val="left"/>
-              <w:rPr>
-                <w:rFonts w:ascii="Calibri" w:hAnsi="Calibri" w:eastAsia="MS Mincho"/>
-                <w:kern w:val="0"/>
-                <w:szCs w:val="22"/>
-                <w:lang w:eastAsia="fr-FR" w:bidi="ar-SA"/>
-              </w:rPr>
-            </w:pPr>
-            <w:r>
-              <w:rPr>
-                <w:rFonts w:eastAsia="MS Mincho" w:ascii="Calibri" w:hAnsi="Calibri"/>
-                <w:kern w:val="0"/>
-                <w:szCs w:val="22"/>
-                <w:lang w:eastAsia="fr-FR" w:bidi="ar-SA"/>
-              </w:rPr>
-              <w:t>3</w:t>
-            </w:r>
-          </w:p>
-        </w:tc>
-        <w:tc>
-          <w:tcPr>
-            <w:tcW w:w="1785" w:type="dxa"/>
-            <w:tcBorders>
-              <w:top w:val="single" w:sz="4" w:space="0" w:color="000000"/>
-              <w:left w:val="single" w:sz="4" w:space="0" w:color="000000"/>
-              <w:bottom w:val="single" w:sz="4" w:space="0" w:color="000000"/>
-              <w:right w:val="single" w:sz="4" w:space="0" w:color="000000"/>
-            </w:tcBorders>
-          </w:tcPr>
-          <w:p>
-            <w:pPr>
-              <w:pStyle w:val="Normal"/>
-              <w:widowControl w:val="false"/>
-              <w:suppressAutoHyphens w:val="true"/>
-              <w:spacing w:before="0" w:after="0"/>
-              <w:jc w:val="left"/>
-              <w:rPr>
-                <w:rFonts w:ascii="Calibri" w:hAnsi="Calibri" w:eastAsia="MS Mincho"/>
-                <w:kern w:val="0"/>
-                <w:szCs w:val="22"/>
-                <w:lang w:eastAsia="fr-FR" w:bidi="ar-SA"/>
-              </w:rPr>
-            </w:pPr>
-            <w:r>
-              <w:rPr>
-                <w:rFonts w:eastAsia="MS Mincho" w:ascii="Calibri" w:hAnsi="Calibri"/>
-                <w:kern w:val="0"/>
-                <w:szCs w:val="22"/>
-                <w:lang w:eastAsia="fr-FR" w:bidi="ar-SA"/>
-              </w:rPr>
-              <w:t>6</w:t>
-            </w:r>
-          </w:p>
-        </w:tc>
-        <w:tc>
-          <w:tcPr>
-            <w:tcW w:w="1786" w:type="dxa"/>
-            <w:tcBorders>
-              <w:top w:val="single" w:sz="4" w:space="0" w:color="000000"/>
-              <w:left w:val="single" w:sz="4" w:space="0" w:color="000000"/>
-              <w:bottom w:val="single" w:sz="4" w:space="0" w:color="000000"/>
-              <w:right w:val="single" w:sz="4" w:space="0" w:color="000000"/>
-            </w:tcBorders>
-          </w:tcPr>
-          <w:p>
-            <w:pPr>
-              <w:pStyle w:val="Normal"/>
-              <w:widowControl w:val="false"/>
-              <w:suppressAutoHyphens w:val="true"/>
-              <w:spacing w:before="0" w:after="0"/>
-              <w:jc w:val="left"/>
-              <w:rPr>
-                <w:rFonts w:ascii="Calibri" w:hAnsi="Calibri" w:eastAsia="MS Mincho"/>
-                <w:kern w:val="0"/>
-                <w:szCs w:val="22"/>
-                <w:lang w:eastAsia="fr-FR" w:bidi="ar-SA"/>
-              </w:rPr>
-            </w:pPr>
-            <w:r>
-              <w:rPr>
-                <w:rFonts w:eastAsia="MS Mincho" w:ascii="Calibri" w:hAnsi="Calibri"/>
-                <w:kern w:val="0"/>
-                <w:szCs w:val="22"/>
-                <w:lang w:eastAsia="fr-FR" w:bidi="ar-SA"/>
-              </w:rPr>
-              <w:t>Python</w:t>
-            </w:r>
-          </w:p>
-        </w:tc>
-        <w:tc>
-          <w:tcPr>
-            <w:tcW w:w="1785" w:type="dxa"/>
-            <w:tcBorders>
-              <w:top w:val="single" w:sz="4" w:space="0" w:color="000000"/>
-              <w:left w:val="single" w:sz="4" w:space="0" w:color="000000"/>
-              <w:bottom w:val="single" w:sz="4" w:space="0" w:color="000000"/>
-              <w:right w:val="single" w:sz="4" w:space="0" w:color="000000"/>
-            </w:tcBorders>
-          </w:tcPr>
-          <w:p>
-            <w:pPr>
-              <w:pStyle w:val="Normal"/>
-              <w:widowControl w:val="false"/>
-              <w:suppressAutoHyphens w:val="true"/>
-              <w:spacing w:before="0" w:after="0"/>
-              <w:jc w:val="left"/>
-              <w:rPr>
-                <w:rFonts w:ascii="Calibri" w:hAnsi="Calibri" w:eastAsia="MS Mincho"/>
-                <w:kern w:val="0"/>
-                <w:szCs w:val="22"/>
-                <w:lang w:eastAsia="fr-FR" w:bidi="ar-SA"/>
-              </w:rPr>
-            </w:pPr>
-            <w:r>
-              <w:rPr>
-                <w:rFonts w:eastAsia="MS Mincho" w:ascii="Calibri" w:hAnsi="Calibri"/>
-                <w:kern w:val="0"/>
-                <w:szCs w:val="22"/>
-                <w:lang w:eastAsia="fr-FR" w:bidi="ar-SA"/>
-              </w:rPr>
-              <w:t>10.2%</w:t>
-            </w:r>
-          </w:p>
-        </w:tc>
-        <w:tc>
-          <w:tcPr>
-            <w:tcW w:w="1786" w:type="dxa"/>
-            <w:tcBorders>
-              <w:top w:val="single" w:sz="4" w:space="0" w:color="000000"/>
-              <w:left w:val="single" w:sz="4" w:space="0" w:color="000000"/>
-              <w:bottom w:val="single" w:sz="4" w:space="0" w:color="000000"/>
-              <w:right w:val="single" w:sz="4" w:space="0" w:color="000000"/>
-            </w:tcBorders>
-          </w:tcPr>
-          <w:p>
-            <w:pPr>
-              <w:pStyle w:val="Normal"/>
-              <w:widowControl w:val="false"/>
-              <w:suppressAutoHyphens w:val="true"/>
-              <w:spacing w:before="0" w:after="0"/>
-              <w:jc w:val="left"/>
-              <w:rPr>
-                <w:rFonts w:ascii="Calibri" w:hAnsi="Calibri" w:eastAsia="MS Mincho"/>
-                <w:kern w:val="0"/>
-                <w:szCs w:val="22"/>
-                <w:lang w:eastAsia="fr-FR" w:bidi="ar-SA"/>
-              </w:rPr>
-            </w:pPr>
-            <w:r>
-              <w:rPr>
-                <w:rFonts w:eastAsia="MS Mincho" w:ascii="Calibri" w:hAnsi="Calibri"/>
-                <w:kern w:val="0"/>
-                <w:szCs w:val="22"/>
-                <w:lang w:eastAsia="fr-FR" w:bidi="ar-SA"/>
-              </w:rPr>
-              <w:t>+1.3%</w:t>
-            </w:r>
-          </w:p>
-        </w:tc>
-      </w:tr>
-      <w:tr>
-        <w:trPr/>
-        <w:tc>
-          <w:tcPr>
-            <w:tcW w:w="1785" w:type="dxa"/>
-            <w:tcBorders>
-              <w:top w:val="single" w:sz="4" w:space="0" w:color="000000"/>
-              <w:left w:val="single" w:sz="4" w:space="0" w:color="000000"/>
-              <w:bottom w:val="single" w:sz="4" w:space="0" w:color="000000"/>
-              <w:right w:val="single" w:sz="4" w:space="0" w:color="000000"/>
-            </w:tcBorders>
-          </w:tcPr>
-          <w:p>
-            <w:pPr>
-              <w:pStyle w:val="Normal"/>
-              <w:widowControl w:val="false"/>
-              <w:suppressAutoHyphens w:val="true"/>
-              <w:spacing w:before="0" w:after="0"/>
-              <w:jc w:val="left"/>
-              <w:rPr>
-                <w:rFonts w:ascii="Calibri" w:hAnsi="Calibri" w:eastAsia="MS Mincho"/>
-                <w:kern w:val="0"/>
-                <w:szCs w:val="22"/>
-                <w:lang w:eastAsia="fr-FR" w:bidi="ar-SA"/>
-              </w:rPr>
-            </w:pPr>
-            <w:r>
-              <w:rPr>
-                <w:rFonts w:eastAsia="MS Mincho" w:ascii="Calibri" w:hAnsi="Calibri"/>
-                <w:kern w:val="0"/>
-                <w:szCs w:val="22"/>
-                <w:lang w:eastAsia="fr-FR" w:bidi="ar-SA"/>
-              </w:rPr>
-              <w:t>4</w:t>
-            </w:r>
-          </w:p>
-        </w:tc>
-        <w:tc>
-          <w:tcPr>
-            <w:tcW w:w="1785" w:type="dxa"/>
-            <w:tcBorders>
-              <w:top w:val="single" w:sz="4" w:space="0" w:color="000000"/>
-              <w:left w:val="single" w:sz="4" w:space="0" w:color="000000"/>
-              <w:bottom w:val="single" w:sz="4" w:space="0" w:color="000000"/>
-              <w:right w:val="single" w:sz="4" w:space="0" w:color="000000"/>
-            </w:tcBorders>
-          </w:tcPr>
-          <w:p>
-            <w:pPr>
-              <w:pStyle w:val="Normal"/>
-              <w:widowControl w:val="false"/>
-              <w:suppressAutoHyphens w:val="true"/>
-              <w:spacing w:before="0" w:after="0"/>
-              <w:jc w:val="left"/>
-              <w:rPr>
-                <w:rFonts w:ascii="Calibri" w:hAnsi="Calibri" w:eastAsia="MS Mincho"/>
-                <w:kern w:val="0"/>
-                <w:szCs w:val="22"/>
-                <w:lang w:eastAsia="fr-FR" w:bidi="ar-SA"/>
-              </w:rPr>
-            </w:pPr>
-            <w:r>
-              <w:rPr>
-                <w:rFonts w:eastAsia="MS Mincho" w:ascii="Calibri" w:hAnsi="Calibri"/>
-                <w:kern w:val="0"/>
-                <w:szCs w:val="22"/>
-                <w:lang w:eastAsia="fr-FR" w:bidi="ar-SA"/>
-              </w:rPr>
-              <w:t>3</w:t>
-            </w:r>
-          </w:p>
-        </w:tc>
-        <w:tc>
-          <w:tcPr>
-            <w:tcW w:w="1786" w:type="dxa"/>
-            <w:tcBorders>
-              <w:top w:val="single" w:sz="4" w:space="0" w:color="000000"/>
-              <w:left w:val="single" w:sz="4" w:space="0" w:color="000000"/>
-              <w:bottom w:val="single" w:sz="4" w:space="0" w:color="000000"/>
-              <w:right w:val="single" w:sz="4" w:space="0" w:color="000000"/>
-            </w:tcBorders>
-          </w:tcPr>
-          <w:p>
-            <w:pPr>
-              <w:pStyle w:val="Normal"/>
-              <w:widowControl w:val="false"/>
-              <w:suppressAutoHyphens w:val="true"/>
-              <w:spacing w:before="0" w:after="0"/>
-              <w:jc w:val="left"/>
-              <w:rPr>
-                <w:rFonts w:ascii="Calibri" w:hAnsi="Calibri" w:eastAsia="MS Mincho"/>
-                <w:kern w:val="0"/>
-                <w:szCs w:val="22"/>
-                <w:lang w:eastAsia="fr-FR" w:bidi="ar-SA"/>
-              </w:rPr>
-            </w:pPr>
-            <w:r>
-              <w:rPr>
-                <w:rFonts w:eastAsia="MS Mincho" w:ascii="Calibri" w:hAnsi="Calibri"/>
-                <w:kern w:val="0"/>
-                <w:szCs w:val="22"/>
-                <w:lang w:eastAsia="fr-FR" w:bidi="ar-SA"/>
-              </w:rPr>
-              <w:t>C#</w:t>
-            </w:r>
-          </w:p>
-        </w:tc>
-        <w:tc>
-          <w:tcPr>
-            <w:tcW w:w="1785" w:type="dxa"/>
-            <w:tcBorders>
-              <w:top w:val="single" w:sz="4" w:space="0" w:color="000000"/>
-              <w:left w:val="single" w:sz="4" w:space="0" w:color="000000"/>
-              <w:bottom w:val="single" w:sz="4" w:space="0" w:color="000000"/>
-              <w:right w:val="single" w:sz="4" w:space="0" w:color="000000"/>
-            </w:tcBorders>
-          </w:tcPr>
-          <w:p>
-            <w:pPr>
-              <w:pStyle w:val="Normal"/>
-              <w:widowControl w:val="false"/>
-              <w:suppressAutoHyphens w:val="true"/>
-              <w:spacing w:before="0" w:after="0"/>
-              <w:jc w:val="left"/>
-              <w:rPr>
-                <w:rFonts w:ascii="Calibri" w:hAnsi="Calibri" w:eastAsia="MS Mincho"/>
-                <w:kern w:val="0"/>
-                <w:szCs w:val="22"/>
-                <w:lang w:eastAsia="fr-FR" w:bidi="ar-SA"/>
-              </w:rPr>
-            </w:pPr>
-            <w:r>
-              <w:rPr>
-                <w:rFonts w:eastAsia="MS Mincho" w:ascii="Calibri" w:hAnsi="Calibri"/>
-                <w:kern w:val="0"/>
-                <w:szCs w:val="22"/>
-                <w:lang w:eastAsia="fr-FR" w:bidi="ar-SA"/>
-              </w:rPr>
-              <w:t>9.6%</w:t>
-            </w:r>
-          </w:p>
-        </w:tc>
-        <w:tc>
-          <w:tcPr>
-            <w:tcW w:w="1786" w:type="dxa"/>
-            <w:tcBorders>
-              <w:top w:val="single" w:sz="4" w:space="0" w:color="000000"/>
-              <w:left w:val="single" w:sz="4" w:space="0" w:color="000000"/>
-              <w:bottom w:val="single" w:sz="4" w:space="0" w:color="000000"/>
-              <w:right w:val="single" w:sz="4" w:space="0" w:color="000000"/>
-            </w:tcBorders>
-          </w:tcPr>
-          <w:p>
-            <w:pPr>
-              <w:pStyle w:val="Normal"/>
-              <w:widowControl w:val="false"/>
-              <w:suppressAutoHyphens w:val="true"/>
-              <w:spacing w:before="0" w:after="0"/>
-              <w:jc w:val="left"/>
-              <w:rPr>
-                <w:rFonts w:ascii="Calibri" w:hAnsi="Calibri" w:eastAsia="MS Mincho"/>
-                <w:kern w:val="0"/>
-                <w:szCs w:val="22"/>
-                <w:lang w:eastAsia="fr-FR" w:bidi="ar-SA"/>
-              </w:rPr>
-            </w:pPr>
-            <w:r>
-              <w:rPr>
-                <w:rFonts w:eastAsia="MS Mincho" w:ascii="Calibri" w:hAnsi="Calibri"/>
-                <w:kern w:val="0"/>
-                <w:szCs w:val="22"/>
-                <w:lang w:eastAsia="fr-FR" w:bidi="ar-SA"/>
-              </w:rPr>
-              <w:t>-0.4%</w:t>
-            </w:r>
-          </w:p>
-        </w:tc>
-      </w:tr>
-      <w:tr>
-        <w:trPr/>
-        <w:tc>
-          <w:tcPr>
-            <w:tcW w:w="1785" w:type="dxa"/>
-            <w:tcBorders>
-              <w:top w:val="single" w:sz="4" w:space="0" w:color="000000"/>
-              <w:left w:val="single" w:sz="4" w:space="0" w:color="000000"/>
-              <w:bottom w:val="single" w:sz="4" w:space="0" w:color="000000"/>
-              <w:right w:val="single" w:sz="4" w:space="0" w:color="000000"/>
-            </w:tcBorders>
-          </w:tcPr>
-          <w:p>
-            <w:pPr>
-              <w:pStyle w:val="Normal"/>
-              <w:widowControl w:val="false"/>
-              <w:suppressAutoHyphens w:val="true"/>
-              <w:spacing w:before="0" w:after="0"/>
-              <w:jc w:val="left"/>
-              <w:rPr>
-                <w:rFonts w:ascii="Calibri" w:hAnsi="Calibri" w:eastAsia="MS Mincho"/>
-                <w:kern w:val="0"/>
-                <w:szCs w:val="22"/>
-                <w:lang w:eastAsia="fr-FR" w:bidi="ar-SA"/>
-              </w:rPr>
-            </w:pPr>
-            <w:r>
-              <w:rPr>
-                <w:rFonts w:eastAsia="MS Mincho" w:ascii="Calibri" w:hAnsi="Calibri"/>
-                <w:kern w:val="0"/>
-                <w:szCs w:val="22"/>
-                <w:lang w:eastAsia="fr-FR" w:bidi="ar-SA"/>
-              </w:rPr>
-              <w:t>5</w:t>
-            </w:r>
-          </w:p>
-        </w:tc>
-        <w:tc>
-          <w:tcPr>
-            <w:tcW w:w="1785" w:type="dxa"/>
-            <w:tcBorders>
-              <w:top w:val="single" w:sz="4" w:space="0" w:color="000000"/>
-              <w:left w:val="single" w:sz="4" w:space="0" w:color="000000"/>
-              <w:bottom w:val="single" w:sz="4" w:space="0" w:color="000000"/>
-              <w:right w:val="single" w:sz="4" w:space="0" w:color="000000"/>
-            </w:tcBorders>
-          </w:tcPr>
-          <w:p>
-            <w:pPr>
-              <w:pStyle w:val="Normal"/>
-              <w:widowControl w:val="false"/>
-              <w:suppressAutoHyphens w:val="true"/>
-              <w:spacing w:before="0" w:after="0"/>
-              <w:jc w:val="left"/>
-              <w:rPr>
-                <w:rFonts w:ascii="Calibri" w:hAnsi="Calibri" w:eastAsia="MS Mincho"/>
-                <w:kern w:val="0"/>
-                <w:szCs w:val="22"/>
-                <w:lang w:eastAsia="fr-FR" w:bidi="ar-SA"/>
-              </w:rPr>
-            </w:pPr>
-            <w:r>
-              <w:rPr>
-                <w:rFonts w:eastAsia="MS Mincho" w:ascii="Calibri" w:hAnsi="Calibri"/>
-                <w:kern w:val="0"/>
-                <w:szCs w:val="22"/>
-                <w:lang w:eastAsia="fr-FR" w:bidi="ar-SA"/>
-              </w:rPr>
-              <w:t>4</w:t>
-            </w:r>
-          </w:p>
-        </w:tc>
-        <w:tc>
-          <w:tcPr>
-            <w:tcW w:w="1786" w:type="dxa"/>
-            <w:tcBorders>
-              <w:top w:val="single" w:sz="4" w:space="0" w:color="000000"/>
-              <w:left w:val="single" w:sz="4" w:space="0" w:color="000000"/>
-              <w:bottom w:val="single" w:sz="4" w:space="0" w:color="000000"/>
-              <w:right w:val="single" w:sz="4" w:space="0" w:color="000000"/>
-            </w:tcBorders>
-          </w:tcPr>
-          <w:p>
-            <w:pPr>
-              <w:pStyle w:val="Normal"/>
-              <w:widowControl w:val="false"/>
-              <w:suppressAutoHyphens w:val="true"/>
-              <w:spacing w:before="0" w:after="0"/>
-              <w:jc w:val="left"/>
-              <w:rPr>
-                <w:rFonts w:ascii="Calibri" w:hAnsi="Calibri" w:eastAsia="MS Mincho"/>
-                <w:kern w:val="0"/>
-                <w:szCs w:val="22"/>
-                <w:lang w:eastAsia="fr-FR" w:bidi="ar-SA"/>
-              </w:rPr>
-            </w:pPr>
-            <w:r>
-              <w:rPr>
-                <w:rFonts w:eastAsia="MS Mincho" w:ascii="Calibri" w:hAnsi="Calibri"/>
-                <w:kern w:val="0"/>
-                <w:szCs w:val="22"/>
-                <w:lang w:eastAsia="fr-FR" w:bidi="ar-SA"/>
-              </w:rPr>
-              <w:t>C++</w:t>
-            </w:r>
-          </w:p>
-        </w:tc>
-        <w:tc>
-          <w:tcPr>
-            <w:tcW w:w="1785" w:type="dxa"/>
-            <w:tcBorders>
-              <w:top w:val="single" w:sz="4" w:space="0" w:color="000000"/>
-              <w:left w:val="single" w:sz="4" w:space="0" w:color="000000"/>
-              <w:bottom w:val="single" w:sz="4" w:space="0" w:color="000000"/>
-              <w:right w:val="single" w:sz="4" w:space="0" w:color="000000"/>
-            </w:tcBorders>
-          </w:tcPr>
-          <w:p>
-            <w:pPr>
-              <w:pStyle w:val="Normal"/>
-              <w:widowControl w:val="false"/>
-              <w:suppressAutoHyphens w:val="true"/>
-              <w:spacing w:before="0" w:after="0"/>
-              <w:jc w:val="left"/>
-              <w:rPr>
-                <w:rFonts w:ascii="Calibri" w:hAnsi="Calibri" w:eastAsia="MS Mincho"/>
-                <w:kern w:val="0"/>
-                <w:szCs w:val="22"/>
-                <w:lang w:eastAsia="fr-FR" w:bidi="ar-SA"/>
-              </w:rPr>
-            </w:pPr>
-            <w:r>
-              <w:rPr>
-                <w:rFonts w:eastAsia="MS Mincho" w:ascii="Calibri" w:hAnsi="Calibri"/>
-                <w:kern w:val="0"/>
-                <w:szCs w:val="22"/>
-                <w:lang w:eastAsia="fr-FR" w:bidi="ar-SA"/>
-              </w:rPr>
-              <w:t>8.9%</w:t>
-            </w:r>
-          </w:p>
-        </w:tc>
-        <w:tc>
-          <w:tcPr>
-            <w:tcW w:w="1786" w:type="dxa"/>
-            <w:tcBorders>
-              <w:top w:val="single" w:sz="4" w:space="0" w:color="000000"/>
-              <w:left w:val="single" w:sz="4" w:space="0" w:color="000000"/>
-              <w:bottom w:val="single" w:sz="4" w:space="0" w:color="000000"/>
-              <w:right w:val="single" w:sz="4" w:space="0" w:color="000000"/>
-            </w:tcBorders>
-          </w:tcPr>
-          <w:p>
-            <w:pPr>
-              <w:pStyle w:val="Normal"/>
-              <w:widowControl w:val="false"/>
-              <w:suppressAutoHyphens w:val="true"/>
-              <w:spacing w:before="0" w:after="0"/>
-              <w:jc w:val="left"/>
-              <w:rPr>
-                <w:rFonts w:ascii="Calibri" w:hAnsi="Calibri" w:eastAsia="MS Mincho"/>
-                <w:kern w:val="0"/>
-                <w:szCs w:val="22"/>
-                <w:lang w:eastAsia="fr-FR" w:bidi="ar-SA"/>
-              </w:rPr>
-            </w:pPr>
-            <w:r>
-              <w:rPr>
-                <w:rFonts w:eastAsia="MS Mincho" w:ascii="Calibri" w:hAnsi="Calibri"/>
-                <w:kern w:val="0"/>
-                <w:szCs w:val="22"/>
-                <w:lang w:eastAsia="fr-FR" w:bidi="ar-SA"/>
-              </w:rPr>
-              <w:t>0%</w:t>
-            </w:r>
-          </w:p>
-        </w:tc>
-      </w:tr>
-      <w:tr>
-        <w:trPr/>
-        <w:tc>
-          <w:tcPr>
-            <w:tcW w:w="1785" w:type="dxa"/>
-            <w:tcBorders>
-              <w:top w:val="single" w:sz="4" w:space="0" w:color="000000"/>
-              <w:left w:val="single" w:sz="4" w:space="0" w:color="000000"/>
-              <w:bottom w:val="single" w:sz="4" w:space="0" w:color="000000"/>
-              <w:right w:val="single" w:sz="4" w:space="0" w:color="000000"/>
-            </w:tcBorders>
-          </w:tcPr>
-          <w:p>
-            <w:pPr>
-              <w:pStyle w:val="Normal"/>
-              <w:widowControl w:val="false"/>
-              <w:suppressAutoHyphens w:val="true"/>
-              <w:spacing w:before="0" w:after="0"/>
-              <w:jc w:val="left"/>
-              <w:rPr>
-                <w:rFonts w:ascii="Calibri" w:hAnsi="Calibri" w:eastAsia="MS Mincho"/>
-                <w:kern w:val="0"/>
-                <w:szCs w:val="22"/>
-                <w:lang w:eastAsia="fr-FR" w:bidi="ar-SA"/>
-              </w:rPr>
-            </w:pPr>
-            <w:r>
-              <w:rPr>
-                <w:rFonts w:eastAsia="MS Mincho" w:ascii="Calibri" w:hAnsi="Calibri"/>
-                <w:kern w:val="0"/>
-                <w:szCs w:val="22"/>
-                <w:lang w:eastAsia="fr-FR" w:bidi="ar-SA"/>
-              </w:rPr>
-              <w:t>6</w:t>
-            </w:r>
-          </w:p>
-        </w:tc>
-        <w:tc>
-          <w:tcPr>
-            <w:tcW w:w="1785" w:type="dxa"/>
-            <w:tcBorders>
-              <w:top w:val="single" w:sz="4" w:space="0" w:color="000000"/>
-              <w:left w:val="single" w:sz="4" w:space="0" w:color="000000"/>
-              <w:bottom w:val="single" w:sz="4" w:space="0" w:color="000000"/>
-              <w:right w:val="single" w:sz="4" w:space="0" w:color="000000"/>
-            </w:tcBorders>
-          </w:tcPr>
-          <w:p>
-            <w:pPr>
-              <w:pStyle w:val="Normal"/>
-              <w:widowControl w:val="false"/>
-              <w:suppressAutoHyphens w:val="true"/>
-              <w:spacing w:before="0" w:after="0"/>
-              <w:jc w:val="left"/>
-              <w:rPr>
-                <w:rFonts w:ascii="Calibri" w:hAnsi="Calibri" w:eastAsia="MS Mincho"/>
-                <w:kern w:val="0"/>
-                <w:szCs w:val="22"/>
-                <w:lang w:eastAsia="fr-FR" w:bidi="ar-SA"/>
-              </w:rPr>
-            </w:pPr>
-            <w:r>
-              <w:rPr>
-                <w:rFonts w:eastAsia="MS Mincho" w:ascii="Calibri" w:hAnsi="Calibri"/>
-                <w:kern w:val="0"/>
-                <w:szCs w:val="22"/>
-                <w:lang w:eastAsia="fr-FR" w:bidi="ar-SA"/>
-              </w:rPr>
-              <w:t>5</w:t>
-            </w:r>
-          </w:p>
-        </w:tc>
-        <w:tc>
-          <w:tcPr>
-            <w:tcW w:w="1786" w:type="dxa"/>
-            <w:tcBorders>
-              <w:top w:val="single" w:sz="4" w:space="0" w:color="000000"/>
-              <w:left w:val="single" w:sz="4" w:space="0" w:color="000000"/>
-              <w:bottom w:val="single" w:sz="4" w:space="0" w:color="000000"/>
-              <w:right w:val="single" w:sz="4" w:space="0" w:color="000000"/>
-            </w:tcBorders>
-          </w:tcPr>
-          <w:p>
-            <w:pPr>
-              <w:pStyle w:val="Normal"/>
-              <w:widowControl w:val="false"/>
-              <w:suppressAutoHyphens w:val="true"/>
-              <w:spacing w:before="0" w:after="0"/>
-              <w:jc w:val="left"/>
-              <w:rPr>
-                <w:rFonts w:ascii="Calibri" w:hAnsi="Calibri" w:eastAsia="MS Mincho"/>
-                <w:kern w:val="0"/>
-                <w:szCs w:val="22"/>
-                <w:lang w:eastAsia="fr-FR" w:bidi="ar-SA"/>
-              </w:rPr>
-            </w:pPr>
-            <w:r>
-              <w:rPr>
-                <w:rFonts w:eastAsia="MS Mincho" w:ascii="Calibri" w:hAnsi="Calibri"/>
-                <w:kern w:val="0"/>
-                <w:szCs w:val="22"/>
-                <w:lang w:eastAsia="fr-FR" w:bidi="ar-SA"/>
-              </w:rPr>
-              <w:t>C</w:t>
-            </w:r>
-          </w:p>
-        </w:tc>
-        <w:tc>
-          <w:tcPr>
-            <w:tcW w:w="1785" w:type="dxa"/>
-            <w:tcBorders>
-              <w:top w:val="single" w:sz="4" w:space="0" w:color="000000"/>
-              <w:left w:val="single" w:sz="4" w:space="0" w:color="000000"/>
-              <w:bottom w:val="single" w:sz="4" w:space="0" w:color="000000"/>
-              <w:right w:val="single" w:sz="4" w:space="0" w:color="000000"/>
-            </w:tcBorders>
-          </w:tcPr>
-          <w:p>
-            <w:pPr>
-              <w:pStyle w:val="Normal"/>
-              <w:widowControl w:val="false"/>
-              <w:suppressAutoHyphens w:val="true"/>
-              <w:spacing w:before="0" w:after="0"/>
-              <w:jc w:val="left"/>
-              <w:rPr>
-                <w:rFonts w:ascii="Calibri" w:hAnsi="Calibri" w:eastAsia="MS Mincho"/>
-                <w:kern w:val="0"/>
-                <w:szCs w:val="22"/>
-                <w:lang w:eastAsia="fr-FR" w:bidi="ar-SA"/>
-              </w:rPr>
-            </w:pPr>
-            <w:r>
-              <w:rPr>
-                <w:rFonts w:eastAsia="MS Mincho" w:ascii="Calibri" w:hAnsi="Calibri"/>
-                <w:kern w:val="0"/>
-                <w:szCs w:val="22"/>
-                <w:lang w:eastAsia="fr-FR" w:bidi="ar-SA"/>
-              </w:rPr>
-              <w:t>8.1%</w:t>
-            </w:r>
-          </w:p>
-        </w:tc>
-        <w:tc>
-          <w:tcPr>
-            <w:tcW w:w="1786" w:type="dxa"/>
-            <w:tcBorders>
-              <w:top w:val="single" w:sz="4" w:space="0" w:color="000000"/>
-              <w:left w:val="single" w:sz="4" w:space="0" w:color="000000"/>
-              <w:bottom w:val="single" w:sz="4" w:space="0" w:color="000000"/>
-              <w:right w:val="single" w:sz="4" w:space="0" w:color="000000"/>
-            </w:tcBorders>
-          </w:tcPr>
-          <w:p>
-            <w:pPr>
-              <w:pStyle w:val="Normal"/>
-              <w:widowControl w:val="false"/>
-              <w:suppressAutoHyphens w:val="true"/>
-              <w:spacing w:before="0" w:after="0"/>
-              <w:jc w:val="left"/>
-              <w:rPr>
-                <w:rFonts w:ascii="Calibri" w:hAnsi="Calibri" w:eastAsia="MS Mincho"/>
-                <w:kern w:val="0"/>
-                <w:szCs w:val="22"/>
-                <w:lang w:eastAsia="fr-FR" w:bidi="ar-SA"/>
-              </w:rPr>
-            </w:pPr>
-            <w:r>
-              <w:rPr>
-                <w:rFonts w:eastAsia="MS Mincho" w:ascii="Calibri" w:hAnsi="Calibri"/>
-                <w:kern w:val="0"/>
-                <w:szCs w:val="22"/>
-                <w:lang w:eastAsia="fr-FR" w:bidi="ar-SA"/>
-              </w:rPr>
-              <w:t>-0.2%</w:t>
-            </w:r>
-          </w:p>
-        </w:tc>
-      </w:tr>
-      <w:tr>
-        <w:trPr/>
-        <w:tc>
-          <w:tcPr>
-            <w:tcW w:w="1785" w:type="dxa"/>
-            <w:tcBorders>
-              <w:top w:val="single" w:sz="4" w:space="0" w:color="000000"/>
-              <w:left w:val="single" w:sz="4" w:space="0" w:color="000000"/>
-              <w:bottom w:val="single" w:sz="4" w:space="0" w:color="000000"/>
-              <w:right w:val="single" w:sz="4" w:space="0" w:color="000000"/>
-            </w:tcBorders>
-          </w:tcPr>
-          <w:p>
-            <w:pPr>
-              <w:pStyle w:val="Normal"/>
-              <w:widowControl w:val="false"/>
-              <w:suppressAutoHyphens w:val="true"/>
-              <w:spacing w:before="0" w:after="0"/>
-              <w:jc w:val="left"/>
-              <w:rPr>
-                <w:rFonts w:ascii="Calibri" w:hAnsi="Calibri" w:eastAsia="MS Mincho"/>
-                <w:kern w:val="0"/>
-                <w:szCs w:val="22"/>
-                <w:lang w:eastAsia="fr-FR" w:bidi="ar-SA"/>
-              </w:rPr>
-            </w:pPr>
-            <w:r>
-              <w:rPr>
-                <w:rFonts w:eastAsia="MS Mincho" w:ascii="Calibri" w:hAnsi="Calibri"/>
-                <w:kern w:val="0"/>
-                <w:szCs w:val="22"/>
-                <w:lang w:eastAsia="fr-FR" w:bidi="ar-SA"/>
-              </w:rPr>
-              <w:t>7</w:t>
-            </w:r>
-          </w:p>
-        </w:tc>
-        <w:tc>
-          <w:tcPr>
-            <w:tcW w:w="1785" w:type="dxa"/>
-            <w:tcBorders>
-              <w:top w:val="single" w:sz="4" w:space="0" w:color="000000"/>
-              <w:left w:val="single" w:sz="4" w:space="0" w:color="000000"/>
-              <w:bottom w:val="single" w:sz="4" w:space="0" w:color="000000"/>
-              <w:right w:val="single" w:sz="4" w:space="0" w:color="000000"/>
-            </w:tcBorders>
-          </w:tcPr>
-          <w:p>
-            <w:pPr>
-              <w:pStyle w:val="Normal"/>
-              <w:widowControl w:val="false"/>
-              <w:suppressAutoHyphens w:val="true"/>
-              <w:spacing w:before="0" w:after="0"/>
-              <w:jc w:val="left"/>
-              <w:rPr>
-                <w:rFonts w:ascii="Calibri" w:hAnsi="Calibri" w:eastAsia="MS Mincho"/>
-                <w:kern w:val="0"/>
-                <w:szCs w:val="22"/>
-                <w:lang w:eastAsia="fr-FR" w:bidi="ar-SA"/>
-              </w:rPr>
-            </w:pPr>
-            <w:r>
-              <w:rPr>
-                <w:rFonts w:eastAsia="MS Mincho" w:ascii="Calibri" w:hAnsi="Calibri"/>
-                <w:kern w:val="0"/>
-                <w:szCs w:val="22"/>
-                <w:lang w:eastAsia="fr-FR" w:bidi="ar-SA"/>
-              </w:rPr>
-              <w:t>7</w:t>
-            </w:r>
-          </w:p>
-        </w:tc>
-        <w:tc>
-          <w:tcPr>
-            <w:tcW w:w="1786" w:type="dxa"/>
-            <w:tcBorders>
-              <w:top w:val="single" w:sz="4" w:space="0" w:color="000000"/>
-              <w:left w:val="single" w:sz="4" w:space="0" w:color="000000"/>
-              <w:bottom w:val="single" w:sz="4" w:space="0" w:color="000000"/>
-              <w:right w:val="single" w:sz="4" w:space="0" w:color="000000"/>
-            </w:tcBorders>
-          </w:tcPr>
-          <w:p>
-            <w:pPr>
-              <w:pStyle w:val="Normal"/>
-              <w:widowControl w:val="false"/>
-              <w:suppressAutoHyphens w:val="true"/>
-              <w:spacing w:before="0" w:after="0"/>
-              <w:jc w:val="left"/>
-              <w:rPr>
-                <w:rFonts w:ascii="Calibri" w:hAnsi="Calibri" w:eastAsia="MS Mincho"/>
-                <w:kern w:val="0"/>
-                <w:szCs w:val="22"/>
-                <w:lang w:eastAsia="fr-FR" w:bidi="ar-SA"/>
-              </w:rPr>
-            </w:pPr>
-            <w:r>
-              <w:rPr>
-                <w:rFonts w:eastAsia="MS Mincho" w:ascii="Calibri" w:hAnsi="Calibri"/>
-                <w:kern w:val="0"/>
-                <w:szCs w:val="22"/>
-                <w:lang w:eastAsia="fr-FR" w:bidi="ar-SA"/>
-              </w:rPr>
-              <w:t>JavaScript</w:t>
-            </w:r>
-          </w:p>
-        </w:tc>
-        <w:tc>
-          <w:tcPr>
-            <w:tcW w:w="1785" w:type="dxa"/>
-            <w:tcBorders>
-              <w:top w:val="single" w:sz="4" w:space="0" w:color="000000"/>
-              <w:left w:val="single" w:sz="4" w:space="0" w:color="000000"/>
-              <w:bottom w:val="single" w:sz="4" w:space="0" w:color="000000"/>
-              <w:right w:val="single" w:sz="4" w:space="0" w:color="000000"/>
-            </w:tcBorders>
-          </w:tcPr>
-          <w:p>
-            <w:pPr>
-              <w:pStyle w:val="Normal"/>
-              <w:widowControl w:val="false"/>
-              <w:suppressAutoHyphens w:val="true"/>
-              <w:spacing w:before="0" w:after="0"/>
-              <w:jc w:val="left"/>
-              <w:rPr>
-                <w:rFonts w:ascii="Calibri" w:hAnsi="Calibri" w:eastAsia="MS Mincho"/>
-                <w:kern w:val="0"/>
-                <w:szCs w:val="22"/>
-                <w:lang w:eastAsia="fr-FR" w:bidi="ar-SA"/>
-              </w:rPr>
-            </w:pPr>
-            <w:r>
-              <w:rPr>
-                <w:rFonts w:eastAsia="MS Mincho" w:ascii="Calibri" w:hAnsi="Calibri"/>
-                <w:kern w:val="0"/>
-                <w:szCs w:val="22"/>
-                <w:lang w:eastAsia="fr-FR" w:bidi="ar-SA"/>
-              </w:rPr>
-              <w:t>7.6%</w:t>
-            </w:r>
-          </w:p>
-        </w:tc>
-        <w:tc>
-          <w:tcPr>
-            <w:tcW w:w="1786" w:type="dxa"/>
-            <w:tcBorders>
-              <w:top w:val="single" w:sz="4" w:space="0" w:color="000000"/>
-              <w:left w:val="single" w:sz="4" w:space="0" w:color="000000"/>
-              <w:bottom w:val="single" w:sz="4" w:space="0" w:color="000000"/>
-              <w:right w:val="single" w:sz="4" w:space="0" w:color="000000"/>
-            </w:tcBorders>
-          </w:tcPr>
-          <w:p>
-            <w:pPr>
-              <w:pStyle w:val="Normal"/>
-              <w:widowControl w:val="false"/>
-              <w:suppressAutoHyphens w:val="true"/>
-              <w:spacing w:before="0" w:after="0"/>
-              <w:jc w:val="left"/>
-              <w:rPr>
-                <w:rFonts w:ascii="Calibri" w:hAnsi="Calibri" w:eastAsia="MS Mincho"/>
-                <w:kern w:val="0"/>
-                <w:szCs w:val="22"/>
-                <w:lang w:eastAsia="fr-FR" w:bidi="ar-SA"/>
-              </w:rPr>
-            </w:pPr>
-            <w:r>
-              <w:rPr>
-                <w:rFonts w:eastAsia="MS Mincho" w:ascii="Calibri" w:hAnsi="Calibri"/>
-                <w:kern w:val="0"/>
-                <w:szCs w:val="22"/>
-                <w:lang w:eastAsia="fr-FR" w:bidi="ar-SA"/>
-              </w:rPr>
-              <w:t>+0.3%</w:t>
-            </w:r>
-          </w:p>
-        </w:tc>
-      </w:tr>
-    </w:tbl>
+      <w:r>
+        <w:rPr/>
+      </w:r>
+    </w:p>
     <w:p>
       <w:pPr>
         <w:pStyle w:val="Normal"/>
@@ -10164,6 +11026,9 @@
           <w:lang w:val="fr-FR"/>
         </w:rPr>
       </w:r>
+      <w:r>
+        <w:br w:type="page"/>
+      </w:r>
     </w:p>
     <w:p>
       <w:pPr>
@@ -10188,56 +11053,45 @@
     </w:p>
     <w:p>
       <w:pPr>
-        <w:pStyle w:val="Normal"/>
-        <w:jc w:val="left"/>
-        <w:rPr/>
-      </w:pPr>
-      <w:r>
-        <w:rPr>
-          <w:color w:val="FF0000"/>
-        </w:rPr>
-        <w:t>Il ne s’agit pas de reproduire ce tableau, surtout si vous ne faites pas une comparaison entre les langages de programmation : ceci est un exemple de présentation de données statistiques.</w:t>
-        <w:br/>
-        <w:t xml:space="preserve">REMARQUEZ que </w:t>
-      </w:r>
-      <w:r>
-        <w:rPr>
-          <w:b/>
-          <w:bCs/>
-          <w:color w:val="FF0000"/>
-          <w:sz w:val="32"/>
-          <w:szCs w:val="24"/>
-        </w:rPr>
-        <w:t>des données chiffrées doivent être datées et récentes</w:t>
-      </w:r>
-      <w:r>
-        <w:rPr>
-          <w:color w:val="FF0000"/>
-        </w:rPr>
-        <w:t>.</w:t>
+        <w:pStyle w:val="Titre2"/>
+        <w:jc w:val="left"/>
+        <w:rPr/>
+      </w:pPr>
+      <w:bookmarkStart w:id="92" w:name="_Toc148087747"/>
+      <w:bookmarkStart w:id="93" w:name="_Toc105039406"/>
+      <w:r>
+        <w:rPr/>
+        <w:t>Problèmes rencontrés et solutions</w:t>
+      </w:r>
+      <w:bookmarkEnd w:id="92"/>
+      <w:bookmarkEnd w:id="93"/>
+      <w:r>
+        <w:rPr>
+          <w:b w:val="false"/>
+          <w:bCs w:val="false"/>
+          <w:color w:val="000000"/>
+          <w:kern w:val="2"/>
+          <w:sz w:val="24"/>
+          <w:szCs w:val="24"/>
+          <w:lang w:val="fr-FR"/>
+        </w:rPr>
+        <w:t xml:space="preserve"> </w:t>
+      </w:r>
+    </w:p>
+    <w:p>
+      <w:pPr>
+        <w:pStyle w:val="Para"/>
+        <w:rPr/>
+      </w:pPr>
+      <w:r>
+        <w:rPr/>
+        <w:t>Dans le développement de la plateforme, chaque problème rencontré a été l’occasion de découvrir de nouvelles solutions. Ces défis nous ont poussés à explorer des techniques innovantes, renforçant notre capacité à résoudre les problèmes et à améliorer constamment notre plateforme.</w:t>
       </w:r>
     </w:p>
     <w:p>
       <w:pPr>
         <w:pStyle w:val="Normal"/>
         <w:spacing w:lineRule="auto" w:line="240"/>
-        <w:jc w:val="left"/>
-        <w:rPr>
-          <w:color w:val="FF0000"/>
-        </w:rPr>
-      </w:pPr>
-      <w:r>
-        <w:rPr>
-          <w:color w:val="FF0000"/>
-        </w:rPr>
-      </w:r>
-      <w:r>
-        <w:br w:type="page"/>
-      </w:r>
-    </w:p>
-    <w:p>
-      <w:pPr>
-        <w:pStyle w:val="Normal"/>
         <w:jc w:val="left"/>
         <w:rPr>
           <w:b/>
@@ -10255,6 +11109,25 @@
           <w:lang w:val="fr-FR"/>
         </w:rPr>
       </w:r>
+      <w:r>
+        <w:br w:type="page"/>
+      </w:r>
+    </w:p>
+    <w:p>
+      <w:pPr>
+        <w:pStyle w:val="Titre1"/>
+        <w:rPr/>
+      </w:pPr>
+      <w:bookmarkStart w:id="94" w:name="__RefHeading___Toc1360_3329970298"/>
+      <w:bookmarkStart w:id="95" w:name="_Toc148087748"/>
+      <w:bookmarkStart w:id="96" w:name="_Toc105039407"/>
+      <w:bookmarkEnd w:id="94"/>
+      <w:r>
+        <w:rPr/>
+        <w:t>Évaluation du projet et connaissances acquises</w:t>
+      </w:r>
+      <w:bookmarkEnd w:id="95"/>
+      <w:bookmarkEnd w:id="96"/>
     </w:p>
     <w:p>
       <w:pPr>
@@ -10262,151 +11135,16 @@
         <w:jc w:val="left"/>
         <w:rPr/>
       </w:pPr>
-      <w:bookmarkStart w:id="95" w:name="__RefHeading___Toc1358_3329970298"/>
-      <w:bookmarkStart w:id="96" w:name="_Toc148087747"/>
-      <w:bookmarkStart w:id="97" w:name="_Toc105039406"/>
-      <w:bookmarkEnd w:id="95"/>
-      <w:r>
-        <w:rPr/>
-        <w:t>Problèmes rencontrés et solutions</w:t>
-      </w:r>
-      <w:bookmarkEnd w:id="96"/>
+      <w:bookmarkStart w:id="97" w:name="__RefHeading___Toc1362_3329970298"/>
+      <w:bookmarkStart w:id="98" w:name="_Toc148087749"/>
+      <w:bookmarkStart w:id="99" w:name="_Toc105039408"/>
       <w:bookmarkEnd w:id="97"/>
-    </w:p>
-    <w:p>
-      <w:pPr>
-        <w:pStyle w:val="Para"/>
-        <w:jc w:val="left"/>
-        <w:rPr>
-          <w:b/>
-          <w:b/>
-          <w:kern w:val="2"/>
-          <w:sz w:val="36"/>
-          <w:lang w:val="fr-FR"/>
-        </w:rPr>
-      </w:pPr>
-      <w:r>
-        <w:rPr>
-          <w:b/>
-          <w:kern w:val="2"/>
-          <w:sz w:val="36"/>
-          <w:lang w:val="fr-FR"/>
-        </w:rPr>
-      </w:r>
-    </w:p>
-    <w:p>
-      <w:pPr>
-        <w:pStyle w:val="Para"/>
-        <w:jc w:val="left"/>
-        <w:rPr/>
-      </w:pPr>
-      <w:r>
-        <w:rPr>
-          <w:color w:val="FF0000"/>
-        </w:rPr>
-        <w:t xml:space="preserve">Il s’agit de </w:t>
-      </w:r>
-      <w:r>
-        <w:rPr>
-          <w:b/>
-          <w:color w:val="FF0000"/>
-        </w:rPr>
-        <w:t>présenter ici les problèmes, les plus intéressants/importants</w:t>
-      </w:r>
-      <w:r>
-        <w:rPr>
-          <w:color w:val="FF0000"/>
-        </w:rPr>
-        <w:t>, soulevés durant le stage et les solutions que vous avez apporté.</w:t>
-      </w:r>
-    </w:p>
-    <w:p>
-      <w:pPr>
-        <w:pStyle w:val="Para"/>
-        <w:jc w:val="left"/>
-        <w:rPr/>
-      </w:pPr>
-      <w:r>
-        <w:rPr>
-          <w:b/>
-          <w:color w:val="FF0000"/>
-          <w:sz w:val="32"/>
-          <w:szCs w:val="24"/>
-        </w:rPr>
-        <w:t>Il ne s’agit pas de raconter vos propres lacunes,</w:t>
-      </w:r>
-      <w:r>
-        <w:rPr>
-          <w:color w:val="FF0000"/>
-          <w:sz w:val="32"/>
-          <w:szCs w:val="24"/>
-        </w:rPr>
-        <w:t xml:space="preserve"> que vous avez dû résoudre pour réaliser le travail</w:t>
-      </w:r>
-      <w:r>
-        <w:rPr>
-          <w:color w:val="FF0000"/>
-        </w:rPr>
-        <w:t>.</w:t>
-      </w:r>
-    </w:p>
-    <w:p>
-      <w:pPr>
-        <w:pStyle w:val="Normal"/>
-        <w:spacing w:lineRule="auto" w:line="240"/>
-        <w:jc w:val="left"/>
-        <w:rPr>
-          <w:b/>
-          <w:b/>
-          <w:kern w:val="2"/>
-          <w:sz w:val="36"/>
-          <w:lang w:val="fr-FR"/>
-        </w:rPr>
-      </w:pPr>
-      <w:r>
-        <w:rPr>
-          <w:b/>
-          <w:kern w:val="2"/>
-          <w:sz w:val="36"/>
-          <w:lang w:val="fr-FR"/>
-        </w:rPr>
-      </w:r>
-      <w:r>
-        <w:br w:type="page"/>
-      </w:r>
-    </w:p>
-    <w:p>
-      <w:pPr>
-        <w:pStyle w:val="Titre1"/>
-        <w:rPr/>
-      </w:pPr>
-      <w:bookmarkStart w:id="98" w:name="__RefHeading___Toc1360_3329970298"/>
-      <w:bookmarkStart w:id="99" w:name="_Toc148087748"/>
-      <w:bookmarkStart w:id="100" w:name="_Toc105039407"/>
+      <w:r>
+        <w:rPr/>
+        <w:t>Bilan pour l'entreprise</w:t>
+      </w:r>
       <w:bookmarkEnd w:id="98"/>
-      <w:r>
-        <w:rPr/>
-        <w:t>Évaluation du projet et connaissances acquises</w:t>
-      </w:r>
       <w:bookmarkEnd w:id="99"/>
-      <w:bookmarkEnd w:id="100"/>
-    </w:p>
-    <w:p>
-      <w:pPr>
-        <w:pStyle w:val="Titre2"/>
-        <w:jc w:val="left"/>
-        <w:rPr/>
-      </w:pPr>
-      <w:bookmarkStart w:id="101" w:name="__RefHeading___Toc1362_3329970298"/>
-      <w:bookmarkStart w:id="102" w:name="_Toc148087749"/>
-      <w:bookmarkStart w:id="103" w:name="_Toc105039408"/>
-      <w:bookmarkEnd w:id="101"/>
-      <w:r>
-        <w:rPr/>
-        <w:t>Bilan pour l'entreprise</w:t>
-      </w:r>
-      <w:bookmarkEnd w:id="102"/>
-      <w:bookmarkEnd w:id="103"/>
     </w:p>
     <w:p>
       <w:pPr>
@@ -10433,80 +11171,80 @@
         <w:jc w:val="left"/>
         <w:rPr/>
       </w:pPr>
-      <w:bookmarkStart w:id="104" w:name="__RefHeading___Toc1364_3329970298"/>
-      <w:bookmarkStart w:id="105" w:name="_Toc148087750"/>
-      <w:bookmarkStart w:id="106" w:name="_Toc105039409"/>
+      <w:bookmarkStart w:id="100" w:name="__RefHeading___Toc1364_3329970298"/>
+      <w:bookmarkStart w:id="101" w:name="_Toc148087750"/>
+      <w:bookmarkStart w:id="102" w:name="_Toc105039409"/>
+      <w:bookmarkEnd w:id="100"/>
+      <w:r>
+        <w:rPr/>
+        <w:t>Bilan personnel</w:t>
+      </w:r>
+      <w:bookmarkEnd w:id="101"/>
+      <w:bookmarkEnd w:id="102"/>
+    </w:p>
+    <w:p>
+      <w:pPr>
+        <w:pStyle w:val="Para"/>
+        <w:rPr>
+          <w:rFonts w:eastAsia="Times New Roman" w:cs="Times New Roman"/>
+          <w:color w:val="auto"/>
+          <w:kern w:val="0"/>
+          <w:sz w:val="24"/>
+          <w:szCs w:val="20"/>
+          <w:lang w:val="fr-CA" w:eastAsia="fr-FR" w:bidi="ar-SA"/>
+        </w:rPr>
+      </w:pPr>
+      <w:r>
+        <w:rPr>
+          <w:rFonts w:eastAsia="Times New Roman" w:cs="Times New Roman"/>
+          <w:color w:val="auto"/>
+          <w:kern w:val="0"/>
+          <w:sz w:val="24"/>
+          <w:szCs w:val="20"/>
+          <w:lang w:val="fr-CA" w:eastAsia="fr-FR" w:bidi="ar-SA"/>
+        </w:rPr>
+        <w:t>Mon stage chez Orange Madagascar m’a permis de mettre en pratique mes connaissances acquises durant ces trois années universitaires effectuées à l’IT University. J’ai eu l’occasion d’avoir un premier aperçu du monde de travail et de participer aux enjeux majeurs de l’association à travers le développement informatique.</w:t>
+      </w:r>
+    </w:p>
+    <w:p>
+      <w:pPr>
+        <w:pStyle w:val="Para"/>
+        <w:rPr>
+          <w:rFonts w:ascii="Times New Roman" w:hAnsi="Times New Roman" w:eastAsia="Times New Roman" w:cs="Times New Roman"/>
+          <w:color w:val="auto"/>
+          <w:kern w:val="0"/>
+          <w:sz w:val="24"/>
+          <w:szCs w:val="20"/>
+          <w:lang w:val="fr-CA" w:eastAsia="fr-FR" w:bidi="ar-SA"/>
+        </w:rPr>
+      </w:pPr>
+      <w:r>
+        <w:rPr>
+          <w:rFonts w:eastAsia="Times New Roman" w:cs="Times New Roman"/>
+          <w:color w:val="auto"/>
+          <w:kern w:val="0"/>
+          <w:sz w:val="24"/>
+          <w:szCs w:val="20"/>
+          <w:lang w:val="fr-CA" w:eastAsia="fr-FR" w:bidi="ar-SA"/>
+        </w:rPr>
+      </w:r>
+    </w:p>
+    <w:p>
+      <w:pPr>
+        <w:pStyle w:val="Titre2"/>
+        <w:jc w:val="left"/>
+        <w:rPr/>
+      </w:pPr>
+      <w:bookmarkStart w:id="103" w:name="__RefHeading___Toc1366_3329970298"/>
+      <w:bookmarkStart w:id="104" w:name="_Toc148087751"/>
+      <w:bookmarkStart w:id="105" w:name="_Toc105039410"/>
+      <w:bookmarkEnd w:id="103"/>
+      <w:r>
+        <w:rPr/>
+        <w:t>Extension et évolution de l’application</w:t>
+      </w:r>
       <w:bookmarkEnd w:id="104"/>
-      <w:r>
-        <w:rPr/>
-        <w:t>Bilan personnel</w:t>
-      </w:r>
       <w:bookmarkEnd w:id="105"/>
-      <w:bookmarkEnd w:id="106"/>
-    </w:p>
-    <w:p>
-      <w:pPr>
-        <w:pStyle w:val="Para"/>
-        <w:rPr>
-          <w:rFonts w:eastAsia="Times New Roman" w:cs="Times New Roman"/>
-          <w:color w:val="auto"/>
-          <w:kern w:val="0"/>
-          <w:sz w:val="24"/>
-          <w:szCs w:val="20"/>
-          <w:lang w:val="fr-CA" w:eastAsia="fr-FR" w:bidi="ar-SA"/>
-        </w:rPr>
-      </w:pPr>
-      <w:r>
-        <w:rPr>
-          <w:rFonts w:eastAsia="Times New Roman" w:cs="Times New Roman"/>
-          <w:color w:val="auto"/>
-          <w:kern w:val="0"/>
-          <w:sz w:val="24"/>
-          <w:szCs w:val="20"/>
-          <w:lang w:val="fr-CA" w:eastAsia="fr-FR" w:bidi="ar-SA"/>
-        </w:rPr>
-        <w:t>Mon stage chez Orange Madagascar m’a permis de mettre en pratique mes connaissances acquises durant ces trois années universitaires effectuées à l’IT University. J’ai eu l’occasion d’avoir un premier aperçu du monde de travail et de participer aux enjeux majeurs de l’association à travers le développement informatique.</w:t>
-      </w:r>
-    </w:p>
-    <w:p>
-      <w:pPr>
-        <w:pStyle w:val="Para"/>
-        <w:rPr>
-          <w:rFonts w:ascii="Times New Roman" w:hAnsi="Times New Roman" w:eastAsia="Times New Roman" w:cs="Times New Roman"/>
-          <w:color w:val="auto"/>
-          <w:kern w:val="0"/>
-          <w:sz w:val="24"/>
-          <w:szCs w:val="20"/>
-          <w:lang w:val="fr-CA" w:eastAsia="fr-FR" w:bidi="ar-SA"/>
-        </w:rPr>
-      </w:pPr>
-      <w:r>
-        <w:rPr>
-          <w:rFonts w:eastAsia="Times New Roman" w:cs="Times New Roman"/>
-          <w:color w:val="auto"/>
-          <w:kern w:val="0"/>
-          <w:sz w:val="24"/>
-          <w:szCs w:val="20"/>
-          <w:lang w:val="fr-CA" w:eastAsia="fr-FR" w:bidi="ar-SA"/>
-        </w:rPr>
-      </w:r>
-    </w:p>
-    <w:p>
-      <w:pPr>
-        <w:pStyle w:val="Titre2"/>
-        <w:jc w:val="left"/>
-        <w:rPr/>
-      </w:pPr>
-      <w:bookmarkStart w:id="107" w:name="__RefHeading___Toc1366_3329970298"/>
-      <w:bookmarkStart w:id="108" w:name="_Toc148087751"/>
-      <w:bookmarkStart w:id="109" w:name="_Toc105039410"/>
-      <w:bookmarkEnd w:id="107"/>
-      <w:r>
-        <w:rPr/>
-        <w:t>Extension et évolution de l’application</w:t>
-      </w:r>
-      <w:bookmarkEnd w:id="108"/>
-      <w:bookmarkEnd w:id="109"/>
     </w:p>
     <w:p>
       <w:pPr>
@@ -10564,16 +11302,16 @@
         <w:ind w:left="432" w:right="0" w:hanging="432"/>
         <w:rPr/>
       </w:pPr>
-      <w:bookmarkStart w:id="110" w:name="__RefHeading___Toc1368_3329970298"/>
-      <w:bookmarkStart w:id="111" w:name="_Toc148087752"/>
-      <w:bookmarkStart w:id="112" w:name="_Toc105039411"/>
-      <w:bookmarkEnd w:id="110"/>
+      <w:bookmarkStart w:id="106" w:name="__RefHeading___Toc1368_3329970298"/>
+      <w:bookmarkStart w:id="107" w:name="_Toc148087752"/>
+      <w:bookmarkStart w:id="108" w:name="_Toc105039411"/>
+      <w:bookmarkEnd w:id="106"/>
       <w:r>
         <w:rPr/>
         <w:t>Conclusion</w:t>
       </w:r>
-      <w:bookmarkEnd w:id="111"/>
-      <w:bookmarkEnd w:id="112"/>
+      <w:bookmarkEnd w:id="107"/>
+      <w:bookmarkEnd w:id="108"/>
     </w:p>
     <w:p>
       <w:pPr>
@@ -10755,16 +11493,16 @@
         <w:ind w:left="432" w:right="0" w:hanging="432"/>
         <w:rPr/>
       </w:pPr>
-      <w:bookmarkStart w:id="113" w:name="__RefHeading___Toc1370_3329970298"/>
-      <w:bookmarkStart w:id="114" w:name="_Toc148087753"/>
-      <w:bookmarkStart w:id="115" w:name="_Toc105039412"/>
-      <w:bookmarkEnd w:id="113"/>
+      <w:bookmarkStart w:id="109" w:name="__RefHeading___Toc1370_3329970298"/>
+      <w:bookmarkStart w:id="110" w:name="_Toc148087753"/>
+      <w:bookmarkStart w:id="111" w:name="_Toc105039412"/>
+      <w:bookmarkEnd w:id="109"/>
       <w:r>
         <w:rPr/>
         <w:t>Bibliographie</w:t>
       </w:r>
-      <w:bookmarkEnd w:id="114"/>
-      <w:bookmarkEnd w:id="115"/>
+      <w:bookmarkEnd w:id="110"/>
+      <w:bookmarkEnd w:id="111"/>
     </w:p>
     <w:p>
       <w:pPr>
@@ -10830,7 +11568,7 @@
         <w:rPr/>
         <w:tab/>
       </w:r>
-      <w:hyperlink r:id="rId29">
+      <w:hyperlink r:id="rId38">
         <w:r>
           <w:rPr>
             <w:rStyle w:val="LienInternet"/>
@@ -10861,7 +11599,7 @@
         </w:rPr>
         <w:t xml:space="preserve">Par Cth027 — Travail personnel, CC BY-SA 4.0,  </w:t>
       </w:r>
-      <w:hyperlink r:id="rId30">
+      <w:hyperlink r:id="rId39">
         <w:r>
           <w:rPr>
             <w:rStyle w:val="LienInternet"/>
@@ -10924,7 +11662,7 @@
         <w:t>Wikipédia</w:t>
         <w:br/>
       </w:r>
-      <w:hyperlink r:id="rId31">
+      <w:hyperlink r:id="rId40">
         <w:r>
           <w:rPr>
             <w:rStyle w:val="LienInternet"/>
@@ -11004,7 +11742,7 @@
         <w:jc w:val="left"/>
         <w:rPr/>
       </w:pPr>
-      <w:hyperlink r:id="rId32">
+      <w:hyperlink r:id="rId41">
         <w:r>
           <w:rPr>
             <w:rStyle w:val="LienInternet"/>
@@ -11029,7 +11767,7 @@
         <w:jc w:val="left"/>
         <w:rPr/>
       </w:pPr>
-      <w:hyperlink r:id="rId33">
+      <w:hyperlink r:id="rId42">
         <w:r>
           <w:rPr>
             <w:rStyle w:val="LienInternet"/>
@@ -11087,9 +11825,9 @@
     <w:p>
       <w:pPr>
         <w:sectPr>
-          <w:headerReference w:type="default" r:id="rId34"/>
-          <w:headerReference w:type="first" r:id="rId35"/>
-          <w:footerReference w:type="default" r:id="rId36"/>
+          <w:headerReference w:type="default" r:id="rId43"/>
+          <w:headerReference w:type="first" r:id="rId44"/>
+          <w:footerReference w:type="default" r:id="rId45"/>
           <w:footnotePr>
             <w:numFmt w:val="decimal"/>
           </w:footnotePr>
@@ -11131,16 +11869,16 @@
         <w:ind w:left="432" w:right="0" w:hanging="432"/>
         <w:rPr/>
       </w:pPr>
-      <w:bookmarkStart w:id="116" w:name="__RefHeading___Toc1372_3329970298"/>
-      <w:bookmarkStart w:id="117" w:name="_Toc148087754"/>
-      <w:bookmarkStart w:id="118" w:name="_Toc105039413"/>
-      <w:bookmarkEnd w:id="116"/>
+      <w:bookmarkStart w:id="112" w:name="__RefHeading___Toc1372_3329970298"/>
+      <w:bookmarkStart w:id="113" w:name="_Toc148087754"/>
+      <w:bookmarkStart w:id="114" w:name="_Toc105039413"/>
+      <w:bookmarkEnd w:id="112"/>
       <w:r>
         <w:rPr/>
         <w:t>Annexe</w:t>
       </w:r>
-      <w:bookmarkEnd w:id="117"/>
-      <w:bookmarkEnd w:id="118"/>
+      <w:bookmarkEnd w:id="113"/>
+      <w:bookmarkEnd w:id="114"/>
     </w:p>
     <w:p>
       <w:pPr>
@@ -11223,7 +11961,7 @@
             <wp:extent cx="5579110" cy="3396615"/>
             <wp:effectExtent l="0" t="0" r="0" b="0"/>
             <wp:wrapSquare wrapText="largest"/>
-            <wp:docPr id="24" name="Image3" descr=""/>
+            <wp:docPr id="33" name="Image3" descr=""/>
             <wp:cNvGraphicFramePr>
               <a:graphicFrameLocks xmlns:a="http://schemas.openxmlformats.org/drawingml/2006/main" noChangeAspect="1"/>
             </wp:cNvGraphicFramePr>
@@ -11231,13 +11969,13 @@
               <a:graphicData uri="http://schemas.openxmlformats.org/drawingml/2006/picture">
                 <pic:pic xmlns:pic="http://schemas.openxmlformats.org/drawingml/2006/picture">
                   <pic:nvPicPr>
-                    <pic:cNvPr id="24" name="Image3" descr=""/>
+                    <pic:cNvPr id="33" name="Image3" descr=""/>
                     <pic:cNvPicPr>
                       <a:picLocks noChangeAspect="1" noChangeArrowheads="1"/>
                     </pic:cNvPicPr>
                   </pic:nvPicPr>
                   <pic:blipFill>
-                    <a:blip r:embed="rId37"/>
+                    <a:blip r:embed="rId46"/>
                     <a:stretch>
                       <a:fillRect/>
                     </a:stretch>
@@ -11284,7 +12022,7 @@
       </w:r>
       <w:r>
         <w:rPr/>
-        <w:t>23</w:t>
+        <w:t>32</w:t>
       </w:r>
       <w:r>
         <w:rPr/>
@@ -11303,8 +12041,8 @@
       </w:r>
     </w:p>
     <w:sectPr>
-      <w:headerReference w:type="default" r:id="rId38"/>
-      <w:footerReference w:type="default" r:id="rId39"/>
+      <w:headerReference w:type="default" r:id="rId47"/>
+      <w:footerReference w:type="default" r:id="rId48"/>
       <w:footnotePr>
         <w:numFmt w:val="decimal"/>
       </w:footnotePr>
@@ -11366,7 +12104,7 @@
     </w:r>
     <w:r>
       <w:rPr/>
-      <w:t>iv</w:t>
+      <w:t>v</w:t>
     </w:r>
     <w:r>
       <w:rPr/>
@@ -11408,7 +12146,7 @@
     </w:r>
     <w:r>
       <w:rPr/>
-      <w:t>29</w:t>
+      <w:t>31</w:t>
     </w:r>
     <w:r>
       <w:rPr/>
@@ -11835,8 +12573,8 @@
     <w:lvl w:ilvl="5">
       <w:start w:val="1"/>
       <w:pStyle w:val="Titre6"/>
-      <w:numFmt w:val="decimal"/>
-      <w:lvlText w:val="%1.%2.%3.%4.%5.%6"/>
+      <w:numFmt w:val="lowerLetter"/>
+      <w:lvlText w:val="%1.%2.%3.%4.%5.%6)"/>
       <w:lvlJc w:val="left"/>
       <w:pPr>
         <w:tabs>

</xml_diff>